<commit_message>
Add Section 2 - Data (via Dylan Smyth)
Pushing Dylan's changes to the word document for Dylan as he is unavailable.
</commit_message>
<xml_diff>
--- a/GCA1-IoT-PocketChef.docx
+++ b/GCA1-IoT-PocketChef.docx
@@ -2,6 +2,516 @@
 <file path=word/document.xml><?xml version="1.0" encoding="utf-8"?>
 <w:document xmlns:wpc="http://schemas.microsoft.com/office/word/2010/wordprocessingCanvas" xmlns:cx="http://schemas.microsoft.com/office/drawing/2014/chartex" xmlns:cx1="http://schemas.microsoft.com/office/drawing/2015/9/8/chartex" xmlns:cx2="http://schemas.microsoft.com/office/drawing/2015/10/21/chartex" xmlns:cx3="http://schemas.microsoft.com/office/drawing/2016/5/9/chartex" xmlns:cx4="http://schemas.microsoft.com/office/drawing/2016/5/10/chartex" xmlns:cx5="http://schemas.microsoft.com/office/drawing/2016/5/11/chartex" xmlns:cx6="http://schemas.microsoft.com/office/drawing/2016/5/12/chartex" xmlns:cx7="http://schemas.microsoft.com/office/drawing/2016/5/13/chartex" xmlns:cx8="http://schemas.microsoft.com/office/drawing/2016/5/14/chartex" xmlns:mc="http://schemas.openxmlformats.org/markup-compatibility/2006" xmlns:aink="http://schemas.microsoft.com/office/drawing/2016/ink" xmlns:am3d="http://schemas.microsoft.com/office/drawing/2017/model3d" xmlns:o="urn:schemas-microsoft-com:office:office" xmlns:oel="http://schemas.microsoft.com/office/2019/extlst" xmlns:r="http://schemas.openxmlformats.org/officeDocument/2006/relationships" xmlns:m="http://schemas.openxmlformats.org/officeDocument/2006/math" xmlns:v="urn:schemas-microsoft-com:vml" xmlns:wp14="http://schemas.microsoft.com/office/word/2010/wordprocessingDrawing" xmlns:wp="http://schemas.openxmlformats.org/drawingml/2006/wordprocessingDrawing" xmlns:w10="urn:schemas-microsoft-com:office:word" xmlns:w="http://schemas.openxmlformats.org/wordprocessingml/2006/main" xmlns:w14="http://schemas.microsoft.com/office/word/2010/wordml" xmlns:w15="http://schemas.microsoft.com/office/word/2012/wordml" xmlns:w16cex="http://schemas.microsoft.com/office/word/2018/wordml/cex" xmlns:w16cid="http://schemas.microsoft.com/office/word/2016/wordml/cid" xmlns:w16="http://schemas.microsoft.com/office/word/2018/wordml" xmlns:w16du="http://schemas.microsoft.com/office/word/2023/wordml/word16du" xmlns:w16sdtdh="http://schemas.microsoft.com/office/word/2020/wordml/sdtdatahash" xmlns:w16sdtfl="http://schemas.microsoft.com/office/word/2024/wordml/sdtformatlock" xmlns:w16se="http://schemas.microsoft.com/office/word/2015/wordml/symex" xmlns:wpg="http://schemas.microsoft.com/office/word/2010/wordprocessingGroup" xmlns:wpi="http://schemas.microsoft.com/office/word/2010/wordprocessingInk" xmlns:wne="http://schemas.microsoft.com/office/word/2006/wordml" xmlns:wps="http://schemas.microsoft.com/office/word/2010/wordprocessingShape" mc:Ignorable="w14 w15 w16se w16cid w16 w16cex w16sdtdh w16sdtfl w16du wp14">
   <w:body>
+    <w:p>
+      <w:pPr>
+        <w:jc w:val="center"/>
+        <w:rPr>
+          <w:sz w:val="52"/>
+          <w:szCs w:val="52"/>
+        </w:rPr>
+      </w:pPr>
+      <w:r>
+        <w:rPr>
+          <w:sz w:val="36"/>
+          <w:szCs w:val="36"/>
+        </w:rPr>
+        <w:t>Data, Data Storage and Data Processing</w:t>
+      </w:r>
+    </w:p>
+    <w:p>
+      <w:r>
+        <w:t>Data, Data Storage and Data Processing</w:t>
+      </w:r>
+    </w:p>
+    <w:p>
+      <w:r>
+        <w:t>Data Gathered by Sensors</w:t>
+      </w:r>
+    </w:p>
+    <w:p>
+      <w:r>
+        <w:t>Our IoT cooking system uses a Bluetooth thermometer connected to a Raspberry Pi. The thermometer measures the internal temperature of meat during cooking</w:t>
+      </w:r>
+      <w:r>
+        <w:t xml:space="preserve"> </w:t>
+      </w:r>
+      <w:r>
+        <w:t>and the Pi acts as a bridge between the thermometer, the Internet</w:t>
+      </w:r>
+      <w:r>
+        <w:t xml:space="preserve"> </w:t>
+      </w:r>
+      <w:r>
+        <w:t xml:space="preserve">and the database. The system may also use a camera module for photo-based doneness </w:t>
+      </w:r>
+      <w:proofErr w:type="gramStart"/>
+      <w:r>
+        <w:t>detection</w:t>
+      </w:r>
+      <w:proofErr w:type="gramEnd"/>
+      <w:r>
+        <w:t xml:space="preserve"> but we will try to use the </w:t>
+      </w:r>
+      <w:proofErr w:type="gramStart"/>
+      <w:r>
+        <w:t>users</w:t>
+      </w:r>
+      <w:proofErr w:type="gramEnd"/>
+      <w:r>
+        <w:t xml:space="preserve"> phone if possible</w:t>
+      </w:r>
+      <w:r>
+        <w:t>.</w:t>
+      </w:r>
+    </w:p>
+    <w:p>
+      <w:r>
+        <w:t>1. Bluetooth Thermometer</w:t>
+      </w:r>
+    </w:p>
+    <w:p>
+      <w:pPr>
+        <w:numPr>
+          <w:ilvl w:val="0"/>
+          <w:numId w:val="1"/>
+        </w:numPr>
+      </w:pPr>
+      <w:r>
+        <w:t>Data collected:</w:t>
+      </w:r>
+    </w:p>
+    <w:p>
+      <w:pPr>
+        <w:numPr>
+          <w:ilvl w:val="1"/>
+          <w:numId w:val="1"/>
+        </w:numPr>
+      </w:pPr>
+      <w:r>
+        <w:t xml:space="preserve">Internal meat temperature </w:t>
+      </w:r>
+    </w:p>
+    <w:p>
+      <w:pPr>
+        <w:numPr>
+          <w:ilvl w:val="1"/>
+          <w:numId w:val="1"/>
+        </w:numPr>
+      </w:pPr>
+      <w:r>
+        <w:t xml:space="preserve">Battery level of the </w:t>
+      </w:r>
+      <w:proofErr w:type="spellStart"/>
+      <w:r>
+        <w:t>thermo</w:t>
+      </w:r>
+      <w:proofErr w:type="spellEnd"/>
+    </w:p>
+    <w:p>
+      <w:pPr>
+        <w:numPr>
+          <w:ilvl w:val="1"/>
+          <w:numId w:val="1"/>
+        </w:numPr>
+      </w:pPr>
+      <w:r>
+        <w:t>Timestamp of each reading</w:t>
+      </w:r>
+    </w:p>
+    <w:p>
+      <w:pPr>
+        <w:numPr>
+          <w:ilvl w:val="0"/>
+          <w:numId w:val="1"/>
+        </w:numPr>
+      </w:pPr>
+      <w:r>
+        <w:t>How it works:</w:t>
+      </w:r>
+      <w:r>
+        <w:br/>
+        <w:t xml:space="preserve">The thermometer uses a thermistor sensor inside the metal probe. A thermistor changes resistance with temperature. The onboard chip converts this change into a digital temperature reading and </w:t>
+      </w:r>
+      <w:r>
+        <w:t>sends</w:t>
+      </w:r>
+      <w:r>
+        <w:t xml:space="preserve"> it over </w:t>
+      </w:r>
+      <w:proofErr w:type="spellStart"/>
+      <w:r>
+        <w:t>b</w:t>
+      </w:r>
+      <w:r>
+        <w:t>luetooth</w:t>
+      </w:r>
+      <w:proofErr w:type="spellEnd"/>
+      <w:r>
+        <w:t xml:space="preserve"> </w:t>
+      </w:r>
+      <w:r>
+        <w:t>to the Raspberry Pi.</w:t>
+      </w:r>
+    </w:p>
+    <w:p>
+      <w:pPr>
+        <w:numPr>
+          <w:ilvl w:val="0"/>
+          <w:numId w:val="1"/>
+        </w:numPr>
+      </w:pPr>
+      <w:r>
+        <w:t>Frequency of readings:</w:t>
+      </w:r>
+    </w:p>
+    <w:p>
+      <w:pPr>
+        <w:numPr>
+          <w:ilvl w:val="1"/>
+          <w:numId w:val="1"/>
+        </w:numPr>
+      </w:pPr>
+      <w:r>
+        <w:t>Default: 1 reading every 5 seconds</w:t>
+      </w:r>
+    </w:p>
+    <w:p>
+      <w:pPr>
+        <w:numPr>
+          <w:ilvl w:val="1"/>
+          <w:numId w:val="1"/>
+        </w:numPr>
+      </w:pPr>
+      <w:r>
+        <w:t>High accuracy mode: 1 reading every 1 second</w:t>
+      </w:r>
+    </w:p>
+    <w:p>
+      <w:pPr>
+        <w:numPr>
+          <w:ilvl w:val="1"/>
+          <w:numId w:val="1"/>
+        </w:numPr>
+      </w:pPr>
+      <w:r>
+        <w:t>Low power mode: 1 reading every 30 seconds – 1 minute for slow cook</w:t>
+      </w:r>
+      <w:r>
+        <w:t>ers</w:t>
+      </w:r>
+    </w:p>
+    <w:p>
+      <w:pPr>
+        <w:numPr>
+          <w:ilvl w:val="0"/>
+          <w:numId w:val="1"/>
+        </w:numPr>
+      </w:pPr>
+      <w:r>
+        <w:t>Sample data format:</w:t>
+      </w:r>
+    </w:p>
+    <w:p>
+      <w:pPr>
+        <w:numPr>
+          <w:ilvl w:val="0"/>
+          <w:numId w:val="1"/>
+        </w:numPr>
+      </w:pPr>
+      <w:r>
+        <w:t>{</w:t>
+      </w:r>
+    </w:p>
+    <w:p>
+      <w:pPr>
+        <w:numPr>
+          <w:ilvl w:val="0"/>
+          <w:numId w:val="1"/>
+        </w:numPr>
+      </w:pPr>
+      <w:r>
+        <w:t xml:space="preserve">  </w:t>
+      </w:r>
+      <w:proofErr w:type="spellStart"/>
+      <w:r>
+        <w:t>device_id</w:t>
+      </w:r>
+      <w:proofErr w:type="spellEnd"/>
+      <w:r>
+        <w:t>: Dylan’s Pi,</w:t>
+      </w:r>
+    </w:p>
+    <w:p>
+      <w:pPr>
+        <w:numPr>
+          <w:ilvl w:val="0"/>
+          <w:numId w:val="1"/>
+        </w:numPr>
+      </w:pPr>
+      <w:r>
+        <w:t xml:space="preserve">  </w:t>
+      </w:r>
+      <w:proofErr w:type="spellStart"/>
+      <w:r>
+        <w:t>thermometer</w:t>
+      </w:r>
+      <w:r>
+        <w:t>_id</w:t>
+      </w:r>
+      <w:proofErr w:type="spellEnd"/>
+      <w:r>
+        <w:t xml:space="preserve">: </w:t>
+      </w:r>
+      <w:proofErr w:type="spellStart"/>
+      <w:r>
+        <w:t>bluetooth_thermometer</w:t>
+      </w:r>
+      <w:proofErr w:type="spellEnd"/>
+      <w:r>
+        <w:t>,</w:t>
+      </w:r>
+    </w:p>
+    <w:p>
+      <w:pPr>
+        <w:numPr>
+          <w:ilvl w:val="0"/>
+          <w:numId w:val="1"/>
+        </w:numPr>
+      </w:pPr>
+      <w:r>
+        <w:t xml:space="preserve">  </w:t>
+      </w:r>
+      <w:proofErr w:type="spellStart"/>
+      <w:r>
+        <w:t>temperature_c</w:t>
+      </w:r>
+      <w:proofErr w:type="spellEnd"/>
+      <w:r>
+        <w:t>: 63.5,</w:t>
+      </w:r>
+    </w:p>
+    <w:p>
+      <w:pPr>
+        <w:numPr>
+          <w:ilvl w:val="0"/>
+          <w:numId w:val="1"/>
+        </w:numPr>
+      </w:pPr>
+      <w:r>
+        <w:t xml:space="preserve">  </w:t>
+      </w:r>
+      <w:proofErr w:type="spellStart"/>
+      <w:r>
+        <w:t>battery_percent</w:t>
+      </w:r>
+      <w:proofErr w:type="spellEnd"/>
+      <w:r>
+        <w:t>: 80</w:t>
+      </w:r>
+    </w:p>
+    <w:p>
+      <w:pPr>
+        <w:numPr>
+          <w:ilvl w:val="0"/>
+          <w:numId w:val="1"/>
+        </w:numPr>
+      </w:pPr>
+      <w:r>
+        <w:t>}</w:t>
+      </w:r>
+    </w:p>
+    <w:p/>
+    <w:p>
+      <w:r>
+        <w:lastRenderedPageBreak/>
+        <w:t>2. Raspberry Pi Camera Module</w:t>
+      </w:r>
+    </w:p>
+    <w:p>
+      <w:pPr>
+        <w:numPr>
+          <w:ilvl w:val="0"/>
+          <w:numId w:val="2"/>
+        </w:numPr>
+      </w:pPr>
+      <w:r>
+        <w:t xml:space="preserve">Data collected: Photos of the meat’s surface during cooking to visually detect </w:t>
+      </w:r>
+      <w:r>
+        <w:t>rawness of the meat</w:t>
+      </w:r>
+      <w:r>
+        <w:t>.</w:t>
+      </w:r>
+    </w:p>
+    <w:p>
+      <w:pPr>
+        <w:numPr>
+          <w:ilvl w:val="0"/>
+          <w:numId w:val="2"/>
+        </w:numPr>
+      </w:pPr>
+      <w:r>
+        <w:t xml:space="preserve">How it works: The </w:t>
+      </w:r>
+      <w:r>
+        <w:t xml:space="preserve">users </w:t>
+      </w:r>
+      <w:proofErr w:type="gramStart"/>
+      <w:r>
+        <w:t>takes</w:t>
+      </w:r>
+      <w:proofErr w:type="gramEnd"/>
+      <w:r>
+        <w:t xml:space="preserve"> a picture of the meat inside and out and it gets compared to photos in the database to confirm if </w:t>
+      </w:r>
+      <w:proofErr w:type="gramStart"/>
+      <w:r>
+        <w:t>its</w:t>
+      </w:r>
+      <w:proofErr w:type="gramEnd"/>
+      <w:r>
+        <w:t xml:space="preserve"> cooking right or done</w:t>
+      </w:r>
+      <w:r>
+        <w:t>.</w:t>
+      </w:r>
+    </w:p>
+    <w:p>
+      <w:pPr>
+        <w:numPr>
+          <w:ilvl w:val="0"/>
+          <w:numId w:val="2"/>
+        </w:numPr>
+      </w:pPr>
+      <w:r>
+        <w:t>Frequency of capture:</w:t>
+      </w:r>
+    </w:p>
+    <w:p>
+      <w:pPr>
+        <w:numPr>
+          <w:ilvl w:val="1"/>
+          <w:numId w:val="2"/>
+        </w:numPr>
+      </w:pPr>
+      <w:r>
+        <w:t>Whenever the internal temperature rises by 5°C</w:t>
+      </w:r>
+    </w:p>
+    <w:p>
+      <w:pPr>
+        <w:numPr>
+          <w:ilvl w:val="1"/>
+          <w:numId w:val="2"/>
+        </w:numPr>
+      </w:pPr>
+      <w:r>
+        <w:t>User is pinged to take photo if they don’t know if meat is cooked or not</w:t>
+      </w:r>
+    </w:p>
+    <w:p>
+      <w:pPr>
+        <w:numPr>
+          <w:ilvl w:val="0"/>
+          <w:numId w:val="2"/>
+        </w:numPr>
+      </w:pPr>
+      <w:r>
+        <w:t>Stored data:</w:t>
+      </w:r>
+      <w:r>
+        <w:br/>
+        <w:t>Each photo is stored with a timestamp and associated cooking session ID.</w:t>
+      </w:r>
+      <w:r>
+        <w:rPr>
+          <w:noProof/>
+        </w:rPr>
+        <w:pict w14:anchorId="538222EE">
+          <v:rect id="_x0000_s1026" style="position:absolute;left:0;text-align:left;margin-left:0;margin-top:0;width:0;height:1.5pt;z-index:251658240;mso-position-horizontal:left;mso-position-horizontal-relative:text;mso-position-vertical-relative:text" o:hralign="center" o:hrstd="t" o:hr="t" fillcolor="#a0a0a0" stroked="f">
+            <w10:wrap type="square" side="right"/>
+          </v:rect>
+        </w:pict>
+      </w:r>
+    </w:p>
+    <w:p>
+      <w:r>
+        <w:t>3. Third-Party API Data</w:t>
+      </w:r>
+    </w:p>
+    <w:p>
+      <w:pPr>
+        <w:numPr>
+          <w:ilvl w:val="0"/>
+          <w:numId w:val="3"/>
+        </w:numPr>
+      </w:pPr>
+      <w:r>
+        <w:t>Data collected:</w:t>
+      </w:r>
+    </w:p>
+    <w:p>
+      <w:pPr>
+        <w:numPr>
+          <w:ilvl w:val="1"/>
+          <w:numId w:val="3"/>
+        </w:numPr>
+      </w:pPr>
+      <w:r>
+        <w:t>Recommended cooking temperatures</w:t>
+      </w:r>
+    </w:p>
+    <w:p>
+      <w:pPr>
+        <w:numPr>
+          <w:ilvl w:val="1"/>
+          <w:numId w:val="3"/>
+        </w:numPr>
+      </w:pPr>
+      <w:r>
+        <w:t>Recipe details and images</w:t>
+      </w:r>
+    </w:p>
+    <w:p>
+      <w:pPr>
+        <w:numPr>
+          <w:ilvl w:val="0"/>
+          <w:numId w:val="3"/>
+        </w:numPr>
+      </w:pPr>
+      <w:r>
+        <w:t>Source: Third-party cooking/food safety APIs (</w:t>
+      </w:r>
+      <w:r>
+        <w:t>BBC Foods)</w:t>
+      </w:r>
+    </w:p>
+    <w:p>
+      <w:pPr>
+        <w:numPr>
+          <w:ilvl w:val="0"/>
+          <w:numId w:val="3"/>
+        </w:numPr>
+      </w:pPr>
+      <w:r>
+        <w:t>Use: These are stored in the local database and used to give the user guidance on safe cooking temperatures for specific meats.</w:t>
+      </w:r>
+    </w:p>
+    <w:p>
+      <w:r>
+        <w:t>Data Storage</w:t>
+      </w:r>
+    </w:p>
+    <w:p>
+      <w:r>
+        <w:t>All sensor data and cooking records are stored in a MySQL relational database. MySQL is used because it provides data integrity, supports structured queries</w:t>
+      </w:r>
+      <w:r>
+        <w:t>. It is also the database software we are most familiar with.</w:t>
+      </w:r>
+    </w:p>
+    <w:p/>
     <w:p/>
     <w:sectPr>
       <w:pgSz w:w="11906" w:h="16838"/>
@@ -11,6 +521,467 @@
     </w:sectPr>
   </w:body>
 </w:document>
+</file>
+
+<file path=word/numbering.xml><?xml version="1.0" encoding="utf-8"?>
+<w:numbering xmlns:wpc="http://schemas.microsoft.com/office/word/2010/wordprocessingCanvas" xmlns:cx="http://schemas.microsoft.com/office/drawing/2014/chartex" xmlns:cx1="http://schemas.microsoft.com/office/drawing/2015/9/8/chartex" xmlns:cx2="http://schemas.microsoft.com/office/drawing/2015/10/21/chartex" xmlns:cx3="http://schemas.microsoft.com/office/drawing/2016/5/9/chartex" xmlns:cx4="http://schemas.microsoft.com/office/drawing/2016/5/10/chartex" xmlns:cx5="http://schemas.microsoft.com/office/drawing/2016/5/11/chartex" xmlns:cx6="http://schemas.microsoft.com/office/drawing/2016/5/12/chartex" xmlns:cx7="http://schemas.microsoft.com/office/drawing/2016/5/13/chartex" xmlns:cx8="http://schemas.microsoft.com/office/drawing/2016/5/14/chartex" xmlns:mc="http://schemas.openxmlformats.org/markup-compatibility/2006" xmlns:aink="http://schemas.microsoft.com/office/drawing/2016/ink" xmlns:am3d="http://schemas.microsoft.com/office/drawing/2017/model3d" xmlns:o="urn:schemas-microsoft-com:office:office" xmlns:oel="http://schemas.microsoft.com/office/2019/extlst" xmlns:r="http://schemas.openxmlformats.org/officeDocument/2006/relationships" xmlns:m="http://schemas.openxmlformats.org/officeDocument/2006/math" xmlns:v="urn:schemas-microsoft-com:vml" xmlns:wp14="http://schemas.microsoft.com/office/word/2010/wordprocessingDrawing" xmlns:wp="http://schemas.openxmlformats.org/drawingml/2006/wordprocessingDrawing" xmlns:w10="urn:schemas-microsoft-com:office:word" xmlns:w="http://schemas.openxmlformats.org/wordprocessingml/2006/main" xmlns:w14="http://schemas.microsoft.com/office/word/2010/wordml" xmlns:w15="http://schemas.microsoft.com/office/word/2012/wordml" xmlns:w16cex="http://schemas.microsoft.com/office/word/2018/wordml/cex" xmlns:w16cid="http://schemas.microsoft.com/office/word/2016/wordml/cid" xmlns:w16="http://schemas.microsoft.com/office/word/2018/wordml" xmlns:w16du="http://schemas.microsoft.com/office/word/2023/wordml/word16du" xmlns:w16sdtdh="http://schemas.microsoft.com/office/word/2020/wordml/sdtdatahash" xmlns:w16sdtfl="http://schemas.microsoft.com/office/word/2024/wordml/sdtformatlock" xmlns:w16se="http://schemas.microsoft.com/office/word/2015/wordml/symex" xmlns:wpg="http://schemas.microsoft.com/office/word/2010/wordprocessingGroup" xmlns:wpi="http://schemas.microsoft.com/office/word/2010/wordprocessingInk" xmlns:wne="http://schemas.microsoft.com/office/word/2006/wordml" xmlns:wps="http://schemas.microsoft.com/office/word/2010/wordprocessingShape" mc:Ignorable="w14 w15 w16se w16cid w16 w16cex w16sdtdh w16sdtfl w16du wp14">
+  <w:abstractNum w:abstractNumId="0" w15:restartNumberingAfterBreak="0">
+    <w:nsid w:val="2AE13E11"/>
+    <w:multiLevelType w:val="multilevel"/>
+    <w:tmpl w:val="85162482"/>
+    <w:lvl w:ilvl="0">
+      <w:start w:val="1"/>
+      <w:numFmt w:val="bullet"/>
+      <w:lvlText w:val=""/>
+      <w:lvlJc w:val="left"/>
+      <w:pPr>
+        <w:tabs>
+          <w:tab w:val="num" w:pos="720"/>
+        </w:tabs>
+        <w:ind w:left="720" w:hanging="360"/>
+      </w:pPr>
+      <w:rPr>
+        <w:rFonts w:ascii="Symbol" w:hAnsi="Symbol" w:hint="default"/>
+        <w:sz w:val="20"/>
+      </w:rPr>
+    </w:lvl>
+    <w:lvl w:ilvl="1">
+      <w:start w:val="1"/>
+      <w:numFmt w:val="bullet"/>
+      <w:lvlText w:val="o"/>
+      <w:lvlJc w:val="left"/>
+      <w:pPr>
+        <w:tabs>
+          <w:tab w:val="num" w:pos="1440"/>
+        </w:tabs>
+        <w:ind w:left="1440" w:hanging="360"/>
+      </w:pPr>
+      <w:rPr>
+        <w:rFonts w:ascii="Courier New" w:hAnsi="Courier New" w:hint="default"/>
+        <w:sz w:val="20"/>
+      </w:rPr>
+    </w:lvl>
+    <w:lvl w:ilvl="2" w:tentative="1">
+      <w:start w:val="1"/>
+      <w:numFmt w:val="bullet"/>
+      <w:lvlText w:val=""/>
+      <w:lvlJc w:val="left"/>
+      <w:pPr>
+        <w:tabs>
+          <w:tab w:val="num" w:pos="2160"/>
+        </w:tabs>
+        <w:ind w:left="2160" w:hanging="360"/>
+      </w:pPr>
+      <w:rPr>
+        <w:rFonts w:ascii="Wingdings" w:hAnsi="Wingdings" w:hint="default"/>
+        <w:sz w:val="20"/>
+      </w:rPr>
+    </w:lvl>
+    <w:lvl w:ilvl="3" w:tentative="1">
+      <w:start w:val="1"/>
+      <w:numFmt w:val="bullet"/>
+      <w:lvlText w:val=""/>
+      <w:lvlJc w:val="left"/>
+      <w:pPr>
+        <w:tabs>
+          <w:tab w:val="num" w:pos="2880"/>
+        </w:tabs>
+        <w:ind w:left="2880" w:hanging="360"/>
+      </w:pPr>
+      <w:rPr>
+        <w:rFonts w:ascii="Wingdings" w:hAnsi="Wingdings" w:hint="default"/>
+        <w:sz w:val="20"/>
+      </w:rPr>
+    </w:lvl>
+    <w:lvl w:ilvl="4" w:tentative="1">
+      <w:start w:val="1"/>
+      <w:numFmt w:val="bullet"/>
+      <w:lvlText w:val=""/>
+      <w:lvlJc w:val="left"/>
+      <w:pPr>
+        <w:tabs>
+          <w:tab w:val="num" w:pos="3600"/>
+        </w:tabs>
+        <w:ind w:left="3600" w:hanging="360"/>
+      </w:pPr>
+      <w:rPr>
+        <w:rFonts w:ascii="Wingdings" w:hAnsi="Wingdings" w:hint="default"/>
+        <w:sz w:val="20"/>
+      </w:rPr>
+    </w:lvl>
+    <w:lvl w:ilvl="5" w:tentative="1">
+      <w:start w:val="1"/>
+      <w:numFmt w:val="bullet"/>
+      <w:lvlText w:val=""/>
+      <w:lvlJc w:val="left"/>
+      <w:pPr>
+        <w:tabs>
+          <w:tab w:val="num" w:pos="4320"/>
+        </w:tabs>
+        <w:ind w:left="4320" w:hanging="360"/>
+      </w:pPr>
+      <w:rPr>
+        <w:rFonts w:ascii="Wingdings" w:hAnsi="Wingdings" w:hint="default"/>
+        <w:sz w:val="20"/>
+      </w:rPr>
+    </w:lvl>
+    <w:lvl w:ilvl="6" w:tentative="1">
+      <w:start w:val="1"/>
+      <w:numFmt w:val="bullet"/>
+      <w:lvlText w:val=""/>
+      <w:lvlJc w:val="left"/>
+      <w:pPr>
+        <w:tabs>
+          <w:tab w:val="num" w:pos="5040"/>
+        </w:tabs>
+        <w:ind w:left="5040" w:hanging="360"/>
+      </w:pPr>
+      <w:rPr>
+        <w:rFonts w:ascii="Wingdings" w:hAnsi="Wingdings" w:hint="default"/>
+        <w:sz w:val="20"/>
+      </w:rPr>
+    </w:lvl>
+    <w:lvl w:ilvl="7" w:tentative="1">
+      <w:start w:val="1"/>
+      <w:numFmt w:val="bullet"/>
+      <w:lvlText w:val=""/>
+      <w:lvlJc w:val="left"/>
+      <w:pPr>
+        <w:tabs>
+          <w:tab w:val="num" w:pos="5760"/>
+        </w:tabs>
+        <w:ind w:left="5760" w:hanging="360"/>
+      </w:pPr>
+      <w:rPr>
+        <w:rFonts w:ascii="Wingdings" w:hAnsi="Wingdings" w:hint="default"/>
+        <w:sz w:val="20"/>
+      </w:rPr>
+    </w:lvl>
+    <w:lvl w:ilvl="8" w:tentative="1">
+      <w:start w:val="1"/>
+      <w:numFmt w:val="bullet"/>
+      <w:lvlText w:val=""/>
+      <w:lvlJc w:val="left"/>
+      <w:pPr>
+        <w:tabs>
+          <w:tab w:val="num" w:pos="6480"/>
+        </w:tabs>
+        <w:ind w:left="6480" w:hanging="360"/>
+      </w:pPr>
+      <w:rPr>
+        <w:rFonts w:ascii="Wingdings" w:hAnsi="Wingdings" w:hint="default"/>
+        <w:sz w:val="20"/>
+      </w:rPr>
+    </w:lvl>
+  </w:abstractNum>
+  <w:abstractNum w:abstractNumId="1" w15:restartNumberingAfterBreak="0">
+    <w:nsid w:val="3CBD6CF5"/>
+    <w:multiLevelType w:val="multilevel"/>
+    <w:tmpl w:val="8EB2AEAA"/>
+    <w:lvl w:ilvl="0">
+      <w:start w:val="1"/>
+      <w:numFmt w:val="bullet"/>
+      <w:lvlText w:val=""/>
+      <w:lvlJc w:val="left"/>
+      <w:pPr>
+        <w:tabs>
+          <w:tab w:val="num" w:pos="720"/>
+        </w:tabs>
+        <w:ind w:left="720" w:hanging="360"/>
+      </w:pPr>
+      <w:rPr>
+        <w:rFonts w:ascii="Symbol" w:hAnsi="Symbol" w:hint="default"/>
+        <w:sz w:val="20"/>
+      </w:rPr>
+    </w:lvl>
+    <w:lvl w:ilvl="1">
+      <w:start w:val="1"/>
+      <w:numFmt w:val="bullet"/>
+      <w:lvlText w:val="o"/>
+      <w:lvlJc w:val="left"/>
+      <w:pPr>
+        <w:tabs>
+          <w:tab w:val="num" w:pos="1440"/>
+        </w:tabs>
+        <w:ind w:left="1440" w:hanging="360"/>
+      </w:pPr>
+      <w:rPr>
+        <w:rFonts w:ascii="Courier New" w:hAnsi="Courier New" w:hint="default"/>
+        <w:sz w:val="20"/>
+      </w:rPr>
+    </w:lvl>
+    <w:lvl w:ilvl="2" w:tentative="1">
+      <w:start w:val="1"/>
+      <w:numFmt w:val="bullet"/>
+      <w:lvlText w:val=""/>
+      <w:lvlJc w:val="left"/>
+      <w:pPr>
+        <w:tabs>
+          <w:tab w:val="num" w:pos="2160"/>
+        </w:tabs>
+        <w:ind w:left="2160" w:hanging="360"/>
+      </w:pPr>
+      <w:rPr>
+        <w:rFonts w:ascii="Wingdings" w:hAnsi="Wingdings" w:hint="default"/>
+        <w:sz w:val="20"/>
+      </w:rPr>
+    </w:lvl>
+    <w:lvl w:ilvl="3" w:tentative="1">
+      <w:start w:val="1"/>
+      <w:numFmt w:val="bullet"/>
+      <w:lvlText w:val=""/>
+      <w:lvlJc w:val="left"/>
+      <w:pPr>
+        <w:tabs>
+          <w:tab w:val="num" w:pos="2880"/>
+        </w:tabs>
+        <w:ind w:left="2880" w:hanging="360"/>
+      </w:pPr>
+      <w:rPr>
+        <w:rFonts w:ascii="Wingdings" w:hAnsi="Wingdings" w:hint="default"/>
+        <w:sz w:val="20"/>
+      </w:rPr>
+    </w:lvl>
+    <w:lvl w:ilvl="4" w:tentative="1">
+      <w:start w:val="1"/>
+      <w:numFmt w:val="bullet"/>
+      <w:lvlText w:val=""/>
+      <w:lvlJc w:val="left"/>
+      <w:pPr>
+        <w:tabs>
+          <w:tab w:val="num" w:pos="3600"/>
+        </w:tabs>
+        <w:ind w:left="3600" w:hanging="360"/>
+      </w:pPr>
+      <w:rPr>
+        <w:rFonts w:ascii="Wingdings" w:hAnsi="Wingdings" w:hint="default"/>
+        <w:sz w:val="20"/>
+      </w:rPr>
+    </w:lvl>
+    <w:lvl w:ilvl="5" w:tentative="1">
+      <w:start w:val="1"/>
+      <w:numFmt w:val="bullet"/>
+      <w:lvlText w:val=""/>
+      <w:lvlJc w:val="left"/>
+      <w:pPr>
+        <w:tabs>
+          <w:tab w:val="num" w:pos="4320"/>
+        </w:tabs>
+        <w:ind w:left="4320" w:hanging="360"/>
+      </w:pPr>
+      <w:rPr>
+        <w:rFonts w:ascii="Wingdings" w:hAnsi="Wingdings" w:hint="default"/>
+        <w:sz w:val="20"/>
+      </w:rPr>
+    </w:lvl>
+    <w:lvl w:ilvl="6" w:tentative="1">
+      <w:start w:val="1"/>
+      <w:numFmt w:val="bullet"/>
+      <w:lvlText w:val=""/>
+      <w:lvlJc w:val="left"/>
+      <w:pPr>
+        <w:tabs>
+          <w:tab w:val="num" w:pos="5040"/>
+        </w:tabs>
+        <w:ind w:left="5040" w:hanging="360"/>
+      </w:pPr>
+      <w:rPr>
+        <w:rFonts w:ascii="Wingdings" w:hAnsi="Wingdings" w:hint="default"/>
+        <w:sz w:val="20"/>
+      </w:rPr>
+    </w:lvl>
+    <w:lvl w:ilvl="7" w:tentative="1">
+      <w:start w:val="1"/>
+      <w:numFmt w:val="bullet"/>
+      <w:lvlText w:val=""/>
+      <w:lvlJc w:val="left"/>
+      <w:pPr>
+        <w:tabs>
+          <w:tab w:val="num" w:pos="5760"/>
+        </w:tabs>
+        <w:ind w:left="5760" w:hanging="360"/>
+      </w:pPr>
+      <w:rPr>
+        <w:rFonts w:ascii="Wingdings" w:hAnsi="Wingdings" w:hint="default"/>
+        <w:sz w:val="20"/>
+      </w:rPr>
+    </w:lvl>
+    <w:lvl w:ilvl="8" w:tentative="1">
+      <w:start w:val="1"/>
+      <w:numFmt w:val="bullet"/>
+      <w:lvlText w:val=""/>
+      <w:lvlJc w:val="left"/>
+      <w:pPr>
+        <w:tabs>
+          <w:tab w:val="num" w:pos="6480"/>
+        </w:tabs>
+        <w:ind w:left="6480" w:hanging="360"/>
+      </w:pPr>
+      <w:rPr>
+        <w:rFonts w:ascii="Wingdings" w:hAnsi="Wingdings" w:hint="default"/>
+        <w:sz w:val="20"/>
+      </w:rPr>
+    </w:lvl>
+  </w:abstractNum>
+  <w:abstractNum w:abstractNumId="2" w15:restartNumberingAfterBreak="0">
+    <w:nsid w:val="66895467"/>
+    <w:multiLevelType w:val="multilevel"/>
+    <w:tmpl w:val="73308B12"/>
+    <w:lvl w:ilvl="0">
+      <w:start w:val="1"/>
+      <w:numFmt w:val="bullet"/>
+      <w:lvlText w:val=""/>
+      <w:lvlJc w:val="left"/>
+      <w:pPr>
+        <w:tabs>
+          <w:tab w:val="num" w:pos="720"/>
+        </w:tabs>
+        <w:ind w:left="720" w:hanging="360"/>
+      </w:pPr>
+      <w:rPr>
+        <w:rFonts w:ascii="Symbol" w:hAnsi="Symbol" w:hint="default"/>
+        <w:sz w:val="20"/>
+      </w:rPr>
+    </w:lvl>
+    <w:lvl w:ilvl="1">
+      <w:start w:val="1"/>
+      <w:numFmt w:val="bullet"/>
+      <w:lvlText w:val="o"/>
+      <w:lvlJc w:val="left"/>
+      <w:pPr>
+        <w:tabs>
+          <w:tab w:val="num" w:pos="1440"/>
+        </w:tabs>
+        <w:ind w:left="1440" w:hanging="360"/>
+      </w:pPr>
+      <w:rPr>
+        <w:rFonts w:ascii="Courier New" w:hAnsi="Courier New" w:hint="default"/>
+        <w:sz w:val="20"/>
+      </w:rPr>
+    </w:lvl>
+    <w:lvl w:ilvl="2" w:tentative="1">
+      <w:start w:val="1"/>
+      <w:numFmt w:val="bullet"/>
+      <w:lvlText w:val=""/>
+      <w:lvlJc w:val="left"/>
+      <w:pPr>
+        <w:tabs>
+          <w:tab w:val="num" w:pos="2160"/>
+        </w:tabs>
+        <w:ind w:left="2160" w:hanging="360"/>
+      </w:pPr>
+      <w:rPr>
+        <w:rFonts w:ascii="Wingdings" w:hAnsi="Wingdings" w:hint="default"/>
+        <w:sz w:val="20"/>
+      </w:rPr>
+    </w:lvl>
+    <w:lvl w:ilvl="3" w:tentative="1">
+      <w:start w:val="1"/>
+      <w:numFmt w:val="bullet"/>
+      <w:lvlText w:val=""/>
+      <w:lvlJc w:val="left"/>
+      <w:pPr>
+        <w:tabs>
+          <w:tab w:val="num" w:pos="2880"/>
+        </w:tabs>
+        <w:ind w:left="2880" w:hanging="360"/>
+      </w:pPr>
+      <w:rPr>
+        <w:rFonts w:ascii="Wingdings" w:hAnsi="Wingdings" w:hint="default"/>
+        <w:sz w:val="20"/>
+      </w:rPr>
+    </w:lvl>
+    <w:lvl w:ilvl="4" w:tentative="1">
+      <w:start w:val="1"/>
+      <w:numFmt w:val="bullet"/>
+      <w:lvlText w:val=""/>
+      <w:lvlJc w:val="left"/>
+      <w:pPr>
+        <w:tabs>
+          <w:tab w:val="num" w:pos="3600"/>
+        </w:tabs>
+        <w:ind w:left="3600" w:hanging="360"/>
+      </w:pPr>
+      <w:rPr>
+        <w:rFonts w:ascii="Wingdings" w:hAnsi="Wingdings" w:hint="default"/>
+        <w:sz w:val="20"/>
+      </w:rPr>
+    </w:lvl>
+    <w:lvl w:ilvl="5" w:tentative="1">
+      <w:start w:val="1"/>
+      <w:numFmt w:val="bullet"/>
+      <w:lvlText w:val=""/>
+      <w:lvlJc w:val="left"/>
+      <w:pPr>
+        <w:tabs>
+          <w:tab w:val="num" w:pos="4320"/>
+        </w:tabs>
+        <w:ind w:left="4320" w:hanging="360"/>
+      </w:pPr>
+      <w:rPr>
+        <w:rFonts w:ascii="Wingdings" w:hAnsi="Wingdings" w:hint="default"/>
+        <w:sz w:val="20"/>
+      </w:rPr>
+    </w:lvl>
+    <w:lvl w:ilvl="6" w:tentative="1">
+      <w:start w:val="1"/>
+      <w:numFmt w:val="bullet"/>
+      <w:lvlText w:val=""/>
+      <w:lvlJc w:val="left"/>
+      <w:pPr>
+        <w:tabs>
+          <w:tab w:val="num" w:pos="5040"/>
+        </w:tabs>
+        <w:ind w:left="5040" w:hanging="360"/>
+      </w:pPr>
+      <w:rPr>
+        <w:rFonts w:ascii="Wingdings" w:hAnsi="Wingdings" w:hint="default"/>
+        <w:sz w:val="20"/>
+      </w:rPr>
+    </w:lvl>
+    <w:lvl w:ilvl="7" w:tentative="1">
+      <w:start w:val="1"/>
+      <w:numFmt w:val="bullet"/>
+      <w:lvlText w:val=""/>
+      <w:lvlJc w:val="left"/>
+      <w:pPr>
+        <w:tabs>
+          <w:tab w:val="num" w:pos="5760"/>
+        </w:tabs>
+        <w:ind w:left="5760" w:hanging="360"/>
+      </w:pPr>
+      <w:rPr>
+        <w:rFonts w:ascii="Wingdings" w:hAnsi="Wingdings" w:hint="default"/>
+        <w:sz w:val="20"/>
+      </w:rPr>
+    </w:lvl>
+    <w:lvl w:ilvl="8" w:tentative="1">
+      <w:start w:val="1"/>
+      <w:numFmt w:val="bullet"/>
+      <w:lvlText w:val=""/>
+      <w:lvlJc w:val="left"/>
+      <w:pPr>
+        <w:tabs>
+          <w:tab w:val="num" w:pos="6480"/>
+        </w:tabs>
+        <w:ind w:left="6480" w:hanging="360"/>
+      </w:pPr>
+      <w:rPr>
+        <w:rFonts w:ascii="Wingdings" w:hAnsi="Wingdings" w:hint="default"/>
+        <w:sz w:val="20"/>
+      </w:rPr>
+    </w:lvl>
+  </w:abstractNum>
+  <w:num w:numId="1" w16cid:durableId="329412416">
+    <w:abstractNumId w:val="1"/>
+  </w:num>
+  <w:num w:numId="2" w16cid:durableId="2073504249">
+    <w:abstractNumId w:val="0"/>
+  </w:num>
+  <w:num w:numId="3" w16cid:durableId="1701468038">
+    <w:abstractNumId w:val="2"/>
+  </w:num>
+</w:numbering>
 </file>
 
 <file path=word/styles.xml><?xml version="1.0" encoding="utf-8"?>
@@ -413,6 +1384,7 @@
   <w:style w:type="paragraph" w:default="1" w:styleId="Normal">
     <w:name w:val="Normal"/>
     <w:qFormat/>
+    <w:rsid w:val="00BB25B9"/>
   </w:style>
   <w:style w:type="paragraph" w:styleId="Heading1">
     <w:name w:val="heading 1"/>

</xml_diff>

<commit_message>
Begin Ui, User and Test Section.
Screen 1 and 2 complete, new screen added to prototype. (Raspberry Pi Connection screen)
</commit_message>
<xml_diff>
--- a/GCA1-IoT-PocketChef.docx
+++ b/GCA1-IoT-PocketChef.docx
@@ -4,31 +4,74 @@
   <w:body>
     <w:p>
       <w:pPr>
+        <w:spacing w:after="0"/>
         <w:jc w:val="center"/>
         <w:rPr>
-          <w:sz w:val="52"/>
-          <w:szCs w:val="52"/>
+          <w:b/>
+          <w:bCs/>
+          <w:sz w:val="40"/>
+          <w:szCs w:val="40"/>
+          <w:u w:val="single"/>
         </w:rPr>
       </w:pPr>
       <w:r>
         <w:rPr>
-          <w:sz w:val="36"/>
-          <w:szCs w:val="36"/>
+          <w:b/>
+          <w:bCs/>
+          <w:sz w:val="40"/>
+          <w:szCs w:val="40"/>
+          <w:u w:val="single"/>
         </w:rPr>
         <w:t>Data, Data Storage and Data Processing</w:t>
       </w:r>
     </w:p>
     <w:p>
+      <w:pPr>
+        <w:spacing w:after="0"/>
+        <w:jc w:val="center"/>
+        <w:rPr>
+          <w:sz w:val="28"/>
+          <w:szCs w:val="28"/>
+        </w:rPr>
+      </w:pPr>
+      <w:r>
+        <w:rPr>
+          <w:sz w:val="28"/>
+          <w:szCs w:val="28"/>
+        </w:rPr>
+        <w:t>(Dylan Smyth)</w:t>
+      </w:r>
+    </w:p>
+    <w:p>
+      <w:pPr>
+        <w:spacing w:after="0"/>
+      </w:pPr>
       <w:r>
         <w:t>Data, Data Storage and Data Processing</w:t>
       </w:r>
     </w:p>
     <w:p>
+      <w:pPr>
+        <w:spacing w:after="0"/>
+      </w:pPr>
+    </w:p>
+    <w:p>
+      <w:pPr>
+        <w:spacing w:after="0"/>
+      </w:pPr>
       <w:r>
         <w:t>Data Gathered by Sensors</w:t>
       </w:r>
     </w:p>
     <w:p>
+      <w:pPr>
+        <w:spacing w:after="0"/>
+      </w:pPr>
+    </w:p>
+    <w:p>
+      <w:pPr>
+        <w:spacing w:after="0"/>
+      </w:pPr>
       <w:r>
         <w:t>Our IoT cooking system uses a Bluetooth thermometer connected to a Raspberry Pi. The thermometer measures the internal temperature of meat during cooking</w:t>
       </w:r>
@@ -42,29 +85,24 @@
         <w:t xml:space="preserve"> </w:t>
       </w:r>
       <w:r>
-        <w:t xml:space="preserve">and the database. The system may also use a camera module for photo-based doneness </w:t>
-      </w:r>
-      <w:proofErr w:type="gramStart"/>
-      <w:r>
-        <w:t>detection</w:t>
-      </w:r>
-      <w:proofErr w:type="gramEnd"/>
-      <w:r>
-        <w:t xml:space="preserve"> but we will try to use the </w:t>
-      </w:r>
-      <w:proofErr w:type="gramStart"/>
-      <w:r>
-        <w:t>users</w:t>
-      </w:r>
-      <w:proofErr w:type="gramEnd"/>
-      <w:r>
-        <w:t xml:space="preserve"> phone if possible</w:t>
+        <w:t>and the database. The system may also use a camera module for photo-based doneness detection</w:t>
+      </w:r>
+      <w:r>
+        <w:t xml:space="preserve"> but we will try to use the users phone if possible</w:t>
       </w:r>
       <w:r>
         <w:t>.</w:t>
       </w:r>
     </w:p>
     <w:p>
+      <w:pPr>
+        <w:spacing w:after="0"/>
+      </w:pPr>
+    </w:p>
+    <w:p>
+      <w:pPr>
+        <w:spacing w:after="0"/>
+      </w:pPr>
       <w:r>
         <w:t>1. Bluetooth Thermometer</w:t>
       </w:r>
@@ -75,6 +113,7 @@
           <w:ilvl w:val="0"/>
           <w:numId w:val="1"/>
         </w:numPr>
+        <w:spacing w:after="0"/>
       </w:pPr>
       <w:r>
         <w:t>Data collected:</w:t>
@@ -86,6 +125,7 @@
           <w:ilvl w:val="1"/>
           <w:numId w:val="1"/>
         </w:numPr>
+        <w:spacing w:after="0"/>
       </w:pPr>
       <w:r>
         <w:t xml:space="preserve">Internal meat temperature </w:t>
@@ -97,6 +137,7 @@
           <w:ilvl w:val="1"/>
           <w:numId w:val="1"/>
         </w:numPr>
+        <w:spacing w:after="0"/>
       </w:pPr>
       <w:r>
         <w:t xml:space="preserve">Battery level of the </w:t>
@@ -113,10 +154,17 @@
           <w:ilvl w:val="1"/>
           <w:numId w:val="1"/>
         </w:numPr>
+        <w:spacing w:after="0"/>
       </w:pPr>
       <w:r>
         <w:t>Timestamp of each reading</w:t>
       </w:r>
+    </w:p>
+    <w:p>
+      <w:pPr>
+        <w:spacing w:after="0"/>
+        <w:ind w:left="1440"/>
+      </w:pPr>
     </w:p>
     <w:p>
       <w:pPr>
@@ -124,6 +172,7 @@
           <w:ilvl w:val="0"/>
           <w:numId w:val="1"/>
         </w:numPr>
+        <w:spacing w:after="0"/>
       </w:pPr>
       <w:r>
         <w:t>How it works:</w:t>
@@ -152,6 +201,12 @@
       <w:r>
         <w:t>to the Raspberry Pi.</w:t>
       </w:r>
+    </w:p>
+    <w:p>
+      <w:pPr>
+        <w:spacing w:after="0"/>
+        <w:ind w:left="720"/>
+      </w:pPr>
     </w:p>
     <w:p>
       <w:pPr>
@@ -159,6 +214,7 @@
           <w:ilvl w:val="0"/>
           <w:numId w:val="1"/>
         </w:numPr>
+        <w:spacing w:after="0"/>
       </w:pPr>
       <w:r>
         <w:t>Frequency of readings:</w:t>
@@ -170,6 +226,7 @@
           <w:ilvl w:val="1"/>
           <w:numId w:val="1"/>
         </w:numPr>
+        <w:spacing w:after="0"/>
       </w:pPr>
       <w:r>
         <w:t>Default: 1 reading every 5 seconds</w:t>
@@ -181,6 +238,7 @@
           <w:ilvl w:val="1"/>
           <w:numId w:val="1"/>
         </w:numPr>
+        <w:spacing w:after="0"/>
       </w:pPr>
       <w:r>
         <w:t>High accuracy mode: 1 reading every 1 second</w:t>
@@ -192,6 +250,7 @@
           <w:ilvl w:val="1"/>
           <w:numId w:val="1"/>
         </w:numPr>
+        <w:spacing w:after="0"/>
       </w:pPr>
       <w:r>
         <w:t>Low power mode: 1 reading every 30 seconds – 1 minute for slow cook</w:t>
@@ -199,6 +258,12 @@
       <w:r>
         <w:t>ers</w:t>
       </w:r>
+    </w:p>
+    <w:p>
+      <w:pPr>
+        <w:spacing w:after="0"/>
+        <w:ind w:left="1440"/>
+      </w:pPr>
     </w:p>
     <w:p>
       <w:pPr>
@@ -206,6 +271,7 @@
           <w:ilvl w:val="0"/>
           <w:numId w:val="1"/>
         </w:numPr>
+        <w:spacing w:after="0"/>
       </w:pPr>
       <w:r>
         <w:t>Sample data format:</w:t>
@@ -217,6 +283,7 @@
           <w:ilvl w:val="0"/>
           <w:numId w:val="1"/>
         </w:numPr>
+        <w:spacing w:after="0"/>
       </w:pPr>
       <w:r>
         <w:t>{</w:t>
@@ -228,6 +295,7 @@
           <w:ilvl w:val="0"/>
           <w:numId w:val="1"/>
         </w:numPr>
+        <w:spacing w:after="0"/>
       </w:pPr>
       <w:r>
         <w:t xml:space="preserve">  </w:t>
@@ -247,6 +315,7 @@
           <w:ilvl w:val="0"/>
           <w:numId w:val="1"/>
         </w:numPr>
+        <w:spacing w:after="0"/>
       </w:pPr>
       <w:r>
         <w:t xml:space="preserve">  </w:t>
@@ -277,6 +346,7 @@
           <w:ilvl w:val="0"/>
           <w:numId w:val="1"/>
         </w:numPr>
+        <w:spacing w:after="0"/>
       </w:pPr>
       <w:r>
         <w:t xml:space="preserve">  </w:t>
@@ -296,6 +366,7 @@
           <w:ilvl w:val="0"/>
           <w:numId w:val="1"/>
         </w:numPr>
+        <w:spacing w:after="0"/>
       </w:pPr>
       <w:r>
         <w:t xml:space="preserve">  </w:t>
@@ -315,15 +386,22 @@
           <w:ilvl w:val="0"/>
           <w:numId w:val="1"/>
         </w:numPr>
+        <w:spacing w:after="0"/>
       </w:pPr>
       <w:r>
         <w:t>}</w:t>
       </w:r>
     </w:p>
-    <w:p/>
-    <w:p>
-      <w:r>
-        <w:lastRenderedPageBreak/>
+    <w:p>
+      <w:pPr>
+        <w:spacing w:after="0"/>
+      </w:pPr>
+    </w:p>
+    <w:p>
+      <w:pPr>
+        <w:spacing w:after="0"/>
+      </w:pPr>
+      <w:r>
         <w:t>2. Raspberry Pi Camera Module</w:t>
       </w:r>
     </w:p>
@@ -333,6 +411,7 @@
           <w:ilvl w:val="0"/>
           <w:numId w:val="2"/>
         </w:numPr>
+        <w:spacing w:after="0"/>
       </w:pPr>
       <w:r>
         <w:t xml:space="preserve">Data collected: Photos of the meat’s surface during cooking to visually detect </w:t>
@@ -350,28 +429,14 @@
           <w:ilvl w:val="0"/>
           <w:numId w:val="2"/>
         </w:numPr>
-      </w:pPr>
-      <w:r>
+        <w:spacing w:after="0"/>
+      </w:pPr>
+      <w:r>
+        <w:lastRenderedPageBreak/>
         <w:t xml:space="preserve">How it works: The </w:t>
       </w:r>
       <w:r>
-        <w:t xml:space="preserve">users </w:t>
-      </w:r>
-      <w:proofErr w:type="gramStart"/>
-      <w:r>
-        <w:t>takes</w:t>
-      </w:r>
-      <w:proofErr w:type="gramEnd"/>
-      <w:r>
-        <w:t xml:space="preserve"> a picture of the meat inside and out and it gets compared to photos in the database to confirm if </w:t>
-      </w:r>
-      <w:proofErr w:type="gramStart"/>
-      <w:r>
-        <w:t>its</w:t>
-      </w:r>
-      <w:proofErr w:type="gramEnd"/>
-      <w:r>
-        <w:t xml:space="preserve"> cooking right or done</w:t>
+        <w:t>users takes a picture of the meat inside and out and it gets compared to photos in the database to confirm if its cooking right or done</w:t>
       </w:r>
       <w:r>
         <w:t>.</w:t>
@@ -383,6 +448,7 @@
           <w:ilvl w:val="0"/>
           <w:numId w:val="2"/>
         </w:numPr>
+        <w:spacing w:after="0"/>
       </w:pPr>
       <w:r>
         <w:t>Frequency of capture:</w:t>
@@ -394,6 +460,7 @@
           <w:ilvl w:val="1"/>
           <w:numId w:val="2"/>
         </w:numPr>
+        <w:spacing w:after="0"/>
       </w:pPr>
       <w:r>
         <w:t>Whenever the internal temperature rises by 5°C</w:t>
@@ -405,6 +472,7 @@
           <w:ilvl w:val="1"/>
           <w:numId w:val="2"/>
         </w:numPr>
+        <w:spacing w:after="0"/>
       </w:pPr>
       <w:r>
         <w:t>User is pinged to take photo if they don’t know if meat is cooked or not</w:t>
@@ -416,6 +484,7 @@
           <w:ilvl w:val="0"/>
           <w:numId w:val="2"/>
         </w:numPr>
+        <w:spacing w:after="0"/>
       </w:pPr>
       <w:r>
         <w:t>Stored data:</w:t>
@@ -424,6 +493,12 @@
         <w:br/>
         <w:t>Each photo is stored with a timestamp and associated cooking session ID.</w:t>
       </w:r>
+    </w:p>
+    <w:p>
+      <w:pPr>
+        <w:spacing w:after="0"/>
+        <w:ind w:left="720"/>
+      </w:pPr>
       <w:r>
         <w:rPr>
           <w:noProof/>
@@ -436,6 +511,9 @@
       </w:r>
     </w:p>
     <w:p>
+      <w:pPr>
+        <w:spacing w:after="0"/>
+      </w:pPr>
       <w:r>
         <w:t>3. Third-Party API Data</w:t>
       </w:r>
@@ -446,6 +524,7 @@
           <w:ilvl w:val="0"/>
           <w:numId w:val="3"/>
         </w:numPr>
+        <w:spacing w:after="0"/>
       </w:pPr>
       <w:r>
         <w:t>Data collected:</w:t>
@@ -457,6 +536,7 @@
           <w:ilvl w:val="1"/>
           <w:numId w:val="3"/>
         </w:numPr>
+        <w:spacing w:after="0"/>
       </w:pPr>
       <w:r>
         <w:t>Recommended cooking temperatures</w:t>
@@ -468,6 +548,7 @@
           <w:ilvl w:val="1"/>
           <w:numId w:val="3"/>
         </w:numPr>
+        <w:spacing w:after="0"/>
       </w:pPr>
       <w:r>
         <w:t>Recipe details and images</w:t>
@@ -479,6 +560,7 @@
           <w:ilvl w:val="0"/>
           <w:numId w:val="3"/>
         </w:numPr>
+        <w:spacing w:after="0"/>
       </w:pPr>
       <w:r>
         <w:t>Source: Third-party cooking/food safety APIs (</w:t>
@@ -493,17 +575,44 @@
           <w:ilvl w:val="0"/>
           <w:numId w:val="3"/>
         </w:numPr>
+        <w:spacing w:after="0"/>
       </w:pPr>
       <w:r>
         <w:t>Use: These are stored in the local database and used to give the user guidance on safe cooking temperatures for specific meats.</w:t>
       </w:r>
     </w:p>
     <w:p>
-      <w:r>
+      <w:pPr>
+        <w:spacing w:after="0"/>
+        <w:ind w:left="720"/>
+      </w:pPr>
+    </w:p>
+    <w:p>
+      <w:pPr>
+        <w:spacing w:after="0"/>
+        <w:ind w:left="720"/>
+      </w:pPr>
+    </w:p>
+    <w:p>
+      <w:pPr>
+        <w:spacing w:after="0"/>
+        <w:rPr>
+          <w:b/>
+          <w:bCs/>
+        </w:rPr>
+      </w:pPr>
+      <w:r>
+        <w:rPr>
+          <w:b/>
+          <w:bCs/>
+        </w:rPr>
         <w:t>Data Storage</w:t>
       </w:r>
     </w:p>
     <w:p>
+      <w:pPr>
+        <w:spacing w:after="0"/>
+      </w:pPr>
       <w:r>
         <w:t>All sensor data and cooking records are stored in a MySQL relational database. MySQL is used because it provides data integrity, supports structured queries</w:t>
       </w:r>
@@ -511,8 +620,548 @@
         <w:t>. It is also the database software we are most familiar with.</w:t>
       </w:r>
     </w:p>
-    <w:p/>
-    <w:p/>
+    <w:p>
+      <w:r>
+        <w:br w:type="page"/>
+      </w:r>
+    </w:p>
+    <w:p>
+      <w:pPr>
+        <w:spacing w:after="0"/>
+      </w:pPr>
+    </w:p>
+    <w:p>
+      <w:pPr>
+        <w:spacing w:after="0"/>
+        <w:jc w:val="center"/>
+        <w:rPr>
+          <w:b/>
+          <w:bCs/>
+          <w:sz w:val="40"/>
+          <w:szCs w:val="40"/>
+          <w:u w:val="single"/>
+        </w:rPr>
+      </w:pPr>
+      <w:r>
+        <w:rPr>
+          <w:b/>
+          <w:bCs/>
+          <w:sz w:val="40"/>
+          <w:szCs w:val="40"/>
+          <w:u w:val="single"/>
+        </w:rPr>
+        <w:t>The UI</w:t>
+      </w:r>
+      <w:r>
+        <w:rPr>
+          <w:b/>
+          <w:bCs/>
+          <w:sz w:val="40"/>
+          <w:szCs w:val="40"/>
+          <w:u w:val="single"/>
+        </w:rPr>
+        <w:t>,</w:t>
+      </w:r>
+      <w:r>
+        <w:rPr>
+          <w:b/>
+          <w:bCs/>
+          <w:sz w:val="40"/>
+          <w:szCs w:val="40"/>
+          <w:u w:val="single"/>
+        </w:rPr>
+        <w:t xml:space="preserve"> User </w:t>
+      </w:r>
+      <w:r>
+        <w:rPr>
+          <w:b/>
+          <w:bCs/>
+          <w:sz w:val="40"/>
+          <w:szCs w:val="40"/>
+          <w:u w:val="single"/>
+        </w:rPr>
+        <w:t>a</w:t>
+      </w:r>
+      <w:r>
+        <w:rPr>
+          <w:b/>
+          <w:bCs/>
+          <w:sz w:val="40"/>
+          <w:szCs w:val="40"/>
+          <w:u w:val="single"/>
+        </w:rPr>
+        <w:t>nd Testing</w:t>
+      </w:r>
+    </w:p>
+    <w:p>
+      <w:pPr>
+        <w:spacing w:after="0"/>
+        <w:jc w:val="center"/>
+        <w:rPr>
+          <w:sz w:val="32"/>
+          <w:szCs w:val="32"/>
+        </w:rPr>
+      </w:pPr>
+      <w:r>
+        <w:rPr>
+          <w:sz w:val="32"/>
+          <w:szCs w:val="32"/>
+        </w:rPr>
+        <w:t>(Joshua Donnelly)</w:t>
+      </w:r>
+    </w:p>
+    <w:p>
+      <w:pPr>
+        <w:spacing w:after="0"/>
+        <w:jc w:val="center"/>
+        <w:rPr>
+          <w:sz w:val="32"/>
+          <w:szCs w:val="32"/>
+        </w:rPr>
+      </w:pPr>
+    </w:p>
+    <w:p>
+      <w:pPr>
+        <w:spacing w:after="0"/>
+        <w:jc w:val="center"/>
+        <w:rPr>
+          <w:sz w:val="32"/>
+          <w:szCs w:val="32"/>
+        </w:rPr>
+      </w:pPr>
+      <w:r>
+        <w:rPr>
+          <w:noProof/>
+          <w:u w:val="single"/>
+        </w:rPr>
+        <mc:AlternateContent>
+          <mc:Choice Requires="wps">
+            <w:drawing>
+              <wp:anchor distT="45720" distB="45720" distL="114300" distR="114300" simplePos="0" relativeHeight="251661312" behindDoc="1" locked="0" layoutInCell="1" allowOverlap="1" wp14:anchorId="768C5265" wp14:editId="189A77E1">
+                <wp:simplePos x="0" y="0"/>
+                <wp:positionH relativeFrom="page">
+                  <wp:posOffset>561975</wp:posOffset>
+                </wp:positionH>
+                <wp:positionV relativeFrom="paragraph">
+                  <wp:posOffset>292735</wp:posOffset>
+                </wp:positionV>
+                <wp:extent cx="1628775" cy="3289300"/>
+                <wp:effectExtent l="0" t="0" r="0" b="6350"/>
+                <wp:wrapNone/>
+                <wp:docPr id="217" name="Text Box 2"/>
+                <wp:cNvGraphicFramePr>
+                  <a:graphicFrameLocks xmlns:a="http://schemas.openxmlformats.org/drawingml/2006/main"/>
+                </wp:cNvGraphicFramePr>
+                <a:graphic xmlns:a="http://schemas.openxmlformats.org/drawingml/2006/main">
+                  <a:graphicData uri="http://schemas.microsoft.com/office/word/2010/wordprocessingShape">
+                    <wps:wsp>
+                      <wps:cNvSpPr txBox="1">
+                        <a:spLocks noChangeArrowheads="1"/>
+                      </wps:cNvSpPr>
+                      <wps:spPr bwMode="auto">
+                        <a:xfrm>
+                          <a:off x="0" y="0"/>
+                          <a:ext cx="1628775" cy="3289300"/>
+                        </a:xfrm>
+                        <a:prstGeom prst="rect">
+                          <a:avLst/>
+                        </a:prstGeom>
+                        <a:noFill/>
+                        <a:ln w="9525">
+                          <a:noFill/>
+                          <a:miter lim="800000"/>
+                          <a:headEnd/>
+                          <a:tailEnd/>
+                        </a:ln>
+                      </wps:spPr>
+                      <wps:txbx>
+                        <w:txbxContent>
+                          <w:p>
+                            <w:r>
+                              <w:rPr>
+                                <w:b/>
+                                <w:bCs/>
+                              </w:rPr>
+                              <w:t>Screen 1</w:t>
+                            </w:r>
+                            <w:r>
+                              <w:t xml:space="preserve"> – The landing page. Consists of a simple straight forward, with a choice between the high-risk meats that we have decided to focus on. Its important for all of these screens to follow our usability guideline, Simple and </w:t>
+                            </w:r>
+                            <w:r>
+                              <w:t>intuitive</w:t>
+                            </w:r>
+                            <w:r>
+                              <w:t>.</w:t>
+                            </w:r>
+                          </w:p>
+                        </w:txbxContent>
+                      </wps:txbx>
+                      <wps:bodyPr rot="0" vert="horz" wrap="square" lIns="91440" tIns="45720" rIns="91440" bIns="45720" anchor="t" anchorCtr="0">
+                        <a:noAutofit/>
+                      </wps:bodyPr>
+                    </wps:wsp>
+                  </a:graphicData>
+                </a:graphic>
+                <wp14:sizeRelH relativeFrom="margin">
+                  <wp14:pctWidth>0</wp14:pctWidth>
+                </wp14:sizeRelH>
+                <wp14:sizeRelV relativeFrom="margin">
+                  <wp14:pctHeight>0</wp14:pctHeight>
+                </wp14:sizeRelV>
+              </wp:anchor>
+            </w:drawing>
+          </mc:Choice>
+          <mc:Fallback>
+            <w:pict>
+              <v:shapetype w14:anchorId="768C5265" id="_x0000_t202" coordsize="21600,21600" o:spt="202" path="m,l,21600r21600,l21600,xe">
+                <v:stroke joinstyle="miter"/>
+                <v:path gradientshapeok="t" o:connecttype="rect"/>
+              </v:shapetype>
+              <v:shape id="Text Box 2" o:spid="_x0000_s1026" type="#_x0000_t202" style="position:absolute;left:0;text-align:left;margin-left:44.25pt;margin-top:23.05pt;width:128.25pt;height:259pt;z-index:-251655168;visibility:visible;mso-wrap-style:square;mso-width-percent:0;mso-height-percent:0;mso-wrap-distance-left:9pt;mso-wrap-distance-top:3.6pt;mso-wrap-distance-right:9pt;mso-wrap-distance-bottom:3.6pt;mso-position-horizontal:absolute;mso-position-horizontal-relative:page;mso-position-vertical:absolute;mso-position-vertical-relative:text;mso-width-percent:0;mso-height-percent:0;mso-width-relative:margin;mso-height-relative:margin;v-text-anchor:top" o:gfxdata="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" filled="f" stroked="f">
+                <v:textbox>
+                  <w:txbxContent>
+                    <w:p>
+                      <w:r>
+                        <w:rPr>
+                          <w:b/>
+                          <w:bCs/>
+                        </w:rPr>
+                        <w:t>Screen 1</w:t>
+                      </w:r>
+                      <w:r>
+                        <w:t xml:space="preserve"> – The landing page. Consists of a simple straight forward, with a choice between the high-risk meats that we have decided to focus on. Its important for all of these screens to follow our usability guideline, Simple and </w:t>
+                      </w:r>
+                      <w:r>
+                        <w:t>intuitive</w:t>
+                      </w:r>
+                      <w:r>
+                        <w:t>.</w:t>
+                      </w:r>
+                    </w:p>
+                  </w:txbxContent>
+                </v:textbox>
+                <w10:wrap anchorx="page"/>
+              </v:shape>
+            </w:pict>
+          </mc:Fallback>
+        </mc:AlternateContent>
+      </w:r>
+      <w:r>
+        <w:rPr>
+          <w:b/>
+          <w:bCs/>
+          <w:sz w:val="32"/>
+          <w:szCs w:val="32"/>
+          <w:u w:val="single"/>
+        </w:rPr>
+        <w:t>Ui Mock-up</w:t>
+      </w:r>
+    </w:p>
+    <w:p>
+      <w:pPr>
+        <w:spacing w:after="0"/>
+        <w:rPr>
+          <w:b/>
+          <w:bCs/>
+          <w:sz w:val="32"/>
+          <w:szCs w:val="32"/>
+          <w:u w:val="single"/>
+        </w:rPr>
+      </w:pPr>
+      <w:r>
+        <w:rPr>
+          <w:b/>
+          <w:bCs/>
+          <w:noProof/>
+          <w:sz w:val="32"/>
+          <w:szCs w:val="32"/>
+        </w:rPr>
+        <w:drawing>
+          <wp:anchor distT="0" distB="0" distL="114300" distR="114300" simplePos="0" relativeHeight="251659264" behindDoc="1" locked="0" layoutInCell="1" allowOverlap="1" wp14:anchorId="7CCA35AC" wp14:editId="1AD82A41">
+            <wp:simplePos x="0" y="0"/>
+            <wp:positionH relativeFrom="margin">
+              <wp:posOffset>1323975</wp:posOffset>
+            </wp:positionH>
+            <wp:positionV relativeFrom="paragraph">
+              <wp:posOffset>8255</wp:posOffset>
+            </wp:positionV>
+            <wp:extent cx="5182870" cy="3276600"/>
+            <wp:effectExtent l="0" t="0" r="0" b="0"/>
+            <wp:wrapNone/>
+            <wp:docPr id="1810321969" name="Picture 1"/>
+            <wp:cNvGraphicFramePr>
+              <a:graphicFrameLocks xmlns:a="http://schemas.openxmlformats.org/drawingml/2006/main" noChangeAspect="1"/>
+            </wp:cNvGraphicFramePr>
+            <a:graphic xmlns:a="http://schemas.openxmlformats.org/drawingml/2006/main">
+              <a:graphicData uri="http://schemas.openxmlformats.org/drawingml/2006/picture">
+                <pic:pic xmlns:pic="http://schemas.openxmlformats.org/drawingml/2006/picture">
+                  <pic:nvPicPr>
+                    <pic:cNvPr id="1810321969" name="Picture 1"/>
+                    <pic:cNvPicPr>
+                      <a:picLocks noChangeAspect="1" noChangeArrowheads="1"/>
+                    </pic:cNvPicPr>
+                  </pic:nvPicPr>
+                  <pic:blipFill>
+                    <a:blip r:embed="rId5">
+                      <a:extLst>
+                        <a:ext uri="{28A0092B-C50C-407E-A947-70E740481C1C}">
+                          <a14:useLocalDpi xmlns:a14="http://schemas.microsoft.com/office/drawing/2010/main" val="0"/>
+                        </a:ext>
+                      </a:extLst>
+                    </a:blip>
+                    <a:stretch>
+                      <a:fillRect/>
+                    </a:stretch>
+                  </pic:blipFill>
+                  <pic:spPr bwMode="auto">
+                    <a:xfrm>
+                      <a:off x="0" y="0"/>
+                      <a:ext cx="5182870" cy="3276600"/>
+                    </a:xfrm>
+                    <a:prstGeom prst="roundRect">
+                      <a:avLst>
+                        <a:gd name="adj" fmla="val 8594"/>
+                      </a:avLst>
+                    </a:prstGeom>
+                    <a:solidFill>
+                      <a:srgbClr val="FFFFFF">
+                        <a:shade val="85000"/>
+                      </a:srgbClr>
+                    </a:solidFill>
+                    <a:ln>
+                      <a:noFill/>
+                    </a:ln>
+                    <a:effectLst>
+                      <a:innerShdw blurRad="114300">
+                        <a:prstClr val="black"/>
+                      </a:innerShdw>
+                    </a:effectLst>
+                  </pic:spPr>
+                </pic:pic>
+              </a:graphicData>
+            </a:graphic>
+            <wp14:sizeRelH relativeFrom="margin">
+              <wp14:pctWidth>0</wp14:pctWidth>
+            </wp14:sizeRelH>
+            <wp14:sizeRelV relativeFrom="margin">
+              <wp14:pctHeight>0</wp14:pctHeight>
+            </wp14:sizeRelV>
+          </wp:anchor>
+        </w:drawing>
+      </w:r>
+      <w:r>
+        <w:rPr>
+          <w:b/>
+          <w:bCs/>
+          <w:sz w:val="32"/>
+          <w:szCs w:val="32"/>
+          <w:u w:val="single"/>
+        </w:rPr>
+        <w:t xml:space="preserve"> </w:t>
+      </w:r>
+    </w:p>
+    <w:p>
+      <w:pPr>
+        <w:spacing w:after="0"/>
+      </w:pPr>
+    </w:p>
+    <w:p>
+      <w:pPr>
+        <w:spacing w:after="0"/>
+      </w:pPr>
+      <w:r>
+        <w:rPr>
+          <w:noProof/>
+        </w:rPr>
+        <w:drawing>
+          <wp:anchor distT="0" distB="0" distL="114300" distR="114300" simplePos="0" relativeHeight="251662336" behindDoc="1" locked="0" layoutInCell="1" allowOverlap="1" wp14:anchorId="15EBEBF2" wp14:editId="5053DB3E">
+            <wp:simplePos x="0" y="0"/>
+            <wp:positionH relativeFrom="column">
+              <wp:posOffset>-247650</wp:posOffset>
+            </wp:positionH>
+            <wp:positionV relativeFrom="margin">
+              <wp:posOffset>5400675</wp:posOffset>
+            </wp:positionV>
+            <wp:extent cx="5228070" cy="3486150"/>
+            <wp:effectExtent l="0" t="0" r="0" b="0"/>
+            <wp:wrapNone/>
+            <wp:docPr id="1159146808" name="Picture 2" descr="A screenshot of a computer&#10;&#10;AI-generated content may be incorrect."/>
+            <wp:cNvGraphicFramePr>
+              <a:graphicFrameLocks xmlns:a="http://schemas.openxmlformats.org/drawingml/2006/main" noChangeAspect="1"/>
+            </wp:cNvGraphicFramePr>
+            <a:graphic xmlns:a="http://schemas.openxmlformats.org/drawingml/2006/main">
+              <a:graphicData uri="http://schemas.openxmlformats.org/drawingml/2006/picture">
+                <pic:pic xmlns:pic="http://schemas.openxmlformats.org/drawingml/2006/picture">
+                  <pic:nvPicPr>
+                    <pic:cNvPr id="1159146808" name="Picture 2" descr="A screenshot of a computer&#10;&#10;AI-generated content may be incorrect."/>
+                    <pic:cNvPicPr/>
+                  </pic:nvPicPr>
+                  <pic:blipFill>
+                    <a:blip r:embed="rId6"/>
+                    <a:stretch>
+                      <a:fillRect/>
+                    </a:stretch>
+                  </pic:blipFill>
+                  <pic:spPr>
+                    <a:xfrm>
+                      <a:off x="0" y="0"/>
+                      <a:ext cx="5228070" cy="3486150"/>
+                    </a:xfrm>
+                    <a:prstGeom prst="roundRect">
+                      <a:avLst>
+                        <a:gd name="adj" fmla="val 8594"/>
+                      </a:avLst>
+                    </a:prstGeom>
+                    <a:solidFill>
+                      <a:srgbClr val="FFFFFF">
+                        <a:shade val="85000"/>
+                      </a:srgbClr>
+                    </a:solidFill>
+                    <a:ln>
+                      <a:noFill/>
+                    </a:ln>
+                    <a:effectLst>
+                      <a:innerShdw blurRad="63500" dist="50800" dir="13500000">
+                        <a:prstClr val="black">
+                          <a:alpha val="50000"/>
+                        </a:prstClr>
+                      </a:innerShdw>
+                    </a:effectLst>
+                  </pic:spPr>
+                </pic:pic>
+              </a:graphicData>
+            </a:graphic>
+            <wp14:sizeRelH relativeFrom="margin">
+              <wp14:pctWidth>0</wp14:pctWidth>
+            </wp14:sizeRelH>
+            <wp14:sizeRelV relativeFrom="margin">
+              <wp14:pctHeight>0</wp14:pctHeight>
+            </wp14:sizeRelV>
+          </wp:anchor>
+        </w:drawing>
+      </w:r>
+      <w:r>
+        <w:rPr>
+          <w:noProof/>
+          <w:u w:val="single"/>
+        </w:rPr>
+        <mc:AlternateContent>
+          <mc:Choice Requires="wps">
+            <w:drawing>
+              <wp:anchor distT="45720" distB="45720" distL="114300" distR="114300" simplePos="0" relativeHeight="251664384" behindDoc="1" locked="0" layoutInCell="1" allowOverlap="1" wp14:anchorId="794AC068" wp14:editId="14D9F57A">
+                <wp:simplePos x="0" y="0"/>
+                <wp:positionH relativeFrom="page">
+                  <wp:align>right</wp:align>
+                </wp:positionH>
+                <wp:positionV relativeFrom="paragraph">
+                  <wp:posOffset>3407410</wp:posOffset>
+                </wp:positionV>
+                <wp:extent cx="1628775" cy="3289300"/>
+                <wp:effectExtent l="0" t="0" r="0" b="6350"/>
+                <wp:wrapNone/>
+                <wp:docPr id="815207969" name="Text Box 2"/>
+                <wp:cNvGraphicFramePr>
+                  <a:graphicFrameLocks xmlns:a="http://schemas.openxmlformats.org/drawingml/2006/main"/>
+                </wp:cNvGraphicFramePr>
+                <a:graphic xmlns:a="http://schemas.openxmlformats.org/drawingml/2006/main">
+                  <a:graphicData uri="http://schemas.microsoft.com/office/word/2010/wordprocessingShape">
+                    <wps:wsp>
+                      <wps:cNvSpPr txBox="1">
+                        <a:spLocks noChangeArrowheads="1"/>
+                      </wps:cNvSpPr>
+                      <wps:spPr bwMode="auto">
+                        <a:xfrm>
+                          <a:off x="0" y="0"/>
+                          <a:ext cx="1628775" cy="3289300"/>
+                        </a:xfrm>
+                        <a:prstGeom prst="rect">
+                          <a:avLst/>
+                        </a:prstGeom>
+                        <a:noFill/>
+                        <a:ln w="9525">
+                          <a:noFill/>
+                          <a:miter lim="800000"/>
+                          <a:headEnd/>
+                          <a:tailEnd/>
+                        </a:ln>
+                      </wps:spPr>
+                      <wps:txbx>
+                        <w:txbxContent>
+                          <w:p>
+                            <w:r>
+                              <w:rPr>
+                                <w:b/>
+                                <w:bCs/>
+                              </w:rPr>
+                              <w:t xml:space="preserve">Screen </w:t>
+                            </w:r>
+                            <w:r>
+                              <w:rPr>
+                                <w:b/>
+                                <w:bCs/>
+                              </w:rPr>
+                              <w:t>2</w:t>
+                            </w:r>
+                            <w:r>
+                              <w:t xml:space="preserve"> – </w:t>
+                            </w:r>
+                            <w:r>
+                              <w:t>App responds with this screen once meat is selected. The user is requested to connect the necessary hardware. The design is simple and clear what is requested from the user.</w:t>
+                            </w:r>
+                          </w:p>
+                        </w:txbxContent>
+                      </wps:txbx>
+                      <wps:bodyPr rot="0" vert="horz" wrap="square" lIns="91440" tIns="45720" rIns="91440" bIns="45720" anchor="t" anchorCtr="0">
+                        <a:noAutofit/>
+                      </wps:bodyPr>
+                    </wps:wsp>
+                  </a:graphicData>
+                </a:graphic>
+                <wp14:sizeRelH relativeFrom="margin">
+                  <wp14:pctWidth>0</wp14:pctWidth>
+                </wp14:sizeRelH>
+                <wp14:sizeRelV relativeFrom="margin">
+                  <wp14:pctHeight>0</wp14:pctHeight>
+                </wp14:sizeRelV>
+              </wp:anchor>
+            </w:drawing>
+          </mc:Choice>
+          <mc:Fallback>
+            <w:pict>
+              <v:shape w14:anchorId="794AC068" id="_x0000_s1027" type="#_x0000_t202" style="position:absolute;margin-left:77.05pt;margin-top:268.3pt;width:128.25pt;height:259pt;z-index:-251652096;visibility:visible;mso-wrap-style:square;mso-width-percent:0;mso-height-percent:0;mso-wrap-distance-left:9pt;mso-wrap-distance-top:3.6pt;mso-wrap-distance-right:9pt;mso-wrap-distance-bottom:3.6pt;mso-position-horizontal:right;mso-position-horizontal-relative:page;mso-position-vertical:absolute;mso-position-vertical-relative:text;mso-width-percent:0;mso-height-percent:0;mso-width-relative:margin;mso-height-relative:margin;v-text-anchor:top" o:gfxdata="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" filled="f" stroked="f">
+                <v:textbox>
+                  <w:txbxContent>
+                    <w:p>
+                      <w:r>
+                        <w:rPr>
+                          <w:b/>
+                          <w:bCs/>
+                        </w:rPr>
+                        <w:t xml:space="preserve">Screen </w:t>
+                      </w:r>
+                      <w:r>
+                        <w:rPr>
+                          <w:b/>
+                          <w:bCs/>
+                        </w:rPr>
+                        <w:t>2</w:t>
+                      </w:r>
+                      <w:r>
+                        <w:t xml:space="preserve"> – </w:t>
+                      </w:r>
+                      <w:r>
+                        <w:t>App responds with this screen once meat is selected. The user is requested to connect the necessary hardware. The design is simple and clear what is requested from the user.</w:t>
+                      </w:r>
+                    </w:p>
+                  </w:txbxContent>
+                </v:textbox>
+                <w10:wrap anchorx="page"/>
+              </v:shape>
+            </w:pict>
+          </mc:Fallback>
+        </mc:AlternateContent>
+      </w:r>
+    </w:p>
     <w:sectPr>
       <w:pgSz w:w="11906" w:h="16838"/>
       <w:pgMar w:top="1440" w:right="1440" w:bottom="1440" w:left="1440" w:header="708" w:footer="708" w:gutter="0"/>

</xml_diff>

<commit_message>
REUPLOAD - lost progress
</commit_message>
<xml_diff>
--- a/GCA1-IoT-PocketChef.docx
+++ b/GCA1-IoT-PocketChef.docx
@@ -1,90 +1,894 @@
 
 <file path=word/document.xml><?xml version="1.0" encoding="utf-8"?>
-<w:document xmlns:wpc="http://schemas.microsoft.com/office/word/2010/wordprocessingCanvas" xmlns:cx="http://schemas.microsoft.com/office/drawing/2014/chartex" xmlns:cx1="http://schemas.microsoft.com/office/drawing/2015/9/8/chartex" xmlns:cx2="http://schemas.microsoft.com/office/drawing/2015/10/21/chartex" xmlns:cx3="http://schemas.microsoft.com/office/drawing/2016/5/9/chartex" xmlns:cx4="http://schemas.microsoft.com/office/drawing/2016/5/10/chartex" xmlns:cx5="http://schemas.microsoft.com/office/drawing/2016/5/11/chartex" xmlns:cx6="http://schemas.microsoft.com/office/drawing/2016/5/12/chartex" xmlns:cx7="http://schemas.microsoft.com/office/drawing/2016/5/13/chartex" xmlns:cx8="http://schemas.microsoft.com/office/drawing/2016/5/14/chartex" xmlns:mc="http://schemas.openxmlformats.org/markup-compatibility/2006" xmlns:aink="http://schemas.microsoft.com/office/drawing/2016/ink" xmlns:am3d="http://schemas.microsoft.com/office/drawing/2017/model3d" xmlns:o="urn:schemas-microsoft-com:office:office" xmlns:oel="http://schemas.microsoft.com/office/2019/extlst" xmlns:r="http://schemas.openxmlformats.org/officeDocument/2006/relationships" xmlns:m="http://schemas.openxmlformats.org/officeDocument/2006/math" xmlns:v="urn:schemas-microsoft-com:vml" xmlns:wp14="http://schemas.microsoft.com/office/word/2010/wordprocessingDrawing" xmlns:wp="http://schemas.openxmlformats.org/drawingml/2006/wordprocessingDrawing" xmlns:w10="urn:schemas-microsoft-com:office:word" xmlns:w="http://schemas.openxmlformats.org/wordprocessingml/2006/main" xmlns:w14="http://schemas.microsoft.com/office/word/2010/wordml" xmlns:w15="http://schemas.microsoft.com/office/word/2012/wordml" xmlns:w16cex="http://schemas.microsoft.com/office/word/2018/wordml/cex" xmlns:w16cid="http://schemas.microsoft.com/office/word/2016/wordml/cid" xmlns:w16="http://schemas.microsoft.com/office/word/2018/wordml" xmlns:w16du="http://schemas.microsoft.com/office/word/2023/wordml/word16du" xmlns:w16sdtdh="http://schemas.microsoft.com/office/word/2020/wordml/sdtdatahash" xmlns:w16se="http://schemas.microsoft.com/office/word/2015/wordml/symex" xmlns:wpg="http://schemas.microsoft.com/office/word/2010/wordprocessingGroup" xmlns:wpi="http://schemas.microsoft.com/office/word/2010/wordprocessingInk" xmlns:wne="http://schemas.microsoft.com/office/word/2006/wordml" xmlns:wps="http://schemas.microsoft.com/office/word/2010/wordprocessingShape" mc:Ignorable="w14 w15 w16se w16cid w16 w16cex w16sdtdh w16du wp14">
+<w:document xmlns:wpc="http://schemas.microsoft.com/office/word/2010/wordprocessingCanvas" xmlns:cx="http://schemas.microsoft.com/office/drawing/2014/chartex" xmlns:cx1="http://schemas.microsoft.com/office/drawing/2015/9/8/chartex" xmlns:cx2="http://schemas.microsoft.com/office/drawing/2015/10/21/chartex" xmlns:cx3="http://schemas.microsoft.com/office/drawing/2016/5/9/chartex" xmlns:cx4="http://schemas.microsoft.com/office/drawing/2016/5/10/chartex" xmlns:cx5="http://schemas.microsoft.com/office/drawing/2016/5/11/chartex" xmlns:cx6="http://schemas.microsoft.com/office/drawing/2016/5/12/chartex" xmlns:cx7="http://schemas.microsoft.com/office/drawing/2016/5/13/chartex" xmlns:cx8="http://schemas.microsoft.com/office/drawing/2016/5/14/chartex" xmlns:mc="http://schemas.openxmlformats.org/markup-compatibility/2006" xmlns:aink="http://schemas.microsoft.com/office/drawing/2016/ink" xmlns:am3d="http://schemas.microsoft.com/office/drawing/2017/model3d" xmlns:o="urn:schemas-microsoft-com:office:office" xmlns:oel="http://schemas.microsoft.com/office/2019/extlst" xmlns:r="http://schemas.openxmlformats.org/officeDocument/2006/relationships" xmlns:m="http://schemas.openxmlformats.org/officeDocument/2006/math" xmlns:v="urn:schemas-microsoft-com:vml" xmlns:wp14="http://schemas.microsoft.com/office/word/2010/wordprocessingDrawing" xmlns:wp="http://schemas.openxmlformats.org/drawingml/2006/wordprocessingDrawing" xmlns:w10="urn:schemas-microsoft-com:office:word" xmlns:w="http://schemas.openxmlformats.org/wordprocessingml/2006/main" xmlns:w14="http://schemas.microsoft.com/office/word/2010/wordml" xmlns:w15="http://schemas.microsoft.com/office/word/2012/wordml" xmlns:w16cex="http://schemas.microsoft.com/office/word/2018/wordml/cex" xmlns:w16cid="http://schemas.microsoft.com/office/word/2016/wordml/cid" xmlns:w16="http://schemas.microsoft.com/office/word/2018/wordml" xmlns:w16du="http://schemas.microsoft.com/office/word/2023/wordml/word16du" xmlns:w16sdtdh="http://schemas.microsoft.com/office/word/2020/wordml/sdtdatahash" xmlns:w16sdtfl="http://schemas.microsoft.com/office/word/2024/wordml/sdtformatlock" xmlns:w16se="http://schemas.microsoft.com/office/word/2015/wordml/symex" xmlns:wpg="http://schemas.microsoft.com/office/word/2010/wordprocessingGroup" xmlns:wpi="http://schemas.microsoft.com/office/word/2010/wordprocessingInk" xmlns:wne="http://schemas.microsoft.com/office/word/2006/wordml" xmlns:wps="http://schemas.microsoft.com/office/word/2010/wordprocessingShape" mc:Ignorable="w14 w15 w16se w16cid w16 w16cex w16sdtdh w16sdtfl w16du wp14">
   <w:body>
     <w:p>
-      <w:r>
-        <w:t>Hardware List the hardware that will be required to develop this application</w:t>
-      </w:r>
-      <w:r>
-        <w:t>:</w:t>
-      </w:r>
-    </w:p>
-    <w:p/>
-    <w:p>
-      <w:r>
-        <w:t>Raspberry PI</w:t>
-      </w:r>
-    </w:p>
-    <w:p>
-      <w:r>
-        <w:t>Li-polymer battery PI HAT</w:t>
-      </w:r>
-    </w:p>
-    <w:p>
-      <w:r>
-        <w:t>Li-polymer battery</w:t>
-      </w:r>
-      <w:r>
-        <w:t xml:space="preserve"> -&gt; if not included in HAT type</w:t>
-      </w:r>
-    </w:p>
-    <w:p>
-      <w:r>
-        <w:t>Led</w:t>
-      </w:r>
-    </w:p>
-    <w:p>
-      <w:r>
-        <w:t>Male / Male connector</w:t>
-      </w:r>
-    </w:p>
-    <w:p>
-      <w:r>
-        <w:t>Male / Female connector</w:t>
-      </w:r>
-    </w:p>
-    <w:p>
-      <w:r>
-        <w:t>Female / Female connector</w:t>
-      </w:r>
-    </w:p>
-    <w:p>
-      <w:r>
-        <w:t>Female Jack Male Plug Panel Mount</w:t>
-      </w:r>
-    </w:p>
-    <w:p>
-      <w:r>
-        <w:t>Waterproof Thermometer</w:t>
+      <w:pPr>
+        <w:spacing w:after="0"/>
+        <w:jc w:val="center"/>
+        <w:rPr>
+          <w:b/>
+          <w:bCs/>
+          <w:sz w:val="40"/>
+          <w:szCs w:val="40"/>
+          <w:u w:val="single"/>
+        </w:rPr>
+      </w:pPr>
+      <w:r>
+        <w:rPr>
+          <w:b/>
+          <w:bCs/>
+          <w:sz w:val="40"/>
+          <w:szCs w:val="40"/>
+          <w:u w:val="single"/>
+        </w:rPr>
+        <w:t>Data, Data Storage and Data Processing</w:t>
+      </w:r>
+    </w:p>
+    <w:p>
+      <w:pPr>
+        <w:spacing w:after="0"/>
+        <w:jc w:val="center"/>
+        <w:rPr>
+          <w:sz w:val="28"/>
+          <w:szCs w:val="28"/>
+        </w:rPr>
+      </w:pPr>
+      <w:r>
+        <w:rPr>
+          <w:sz w:val="28"/>
+          <w:szCs w:val="28"/>
+        </w:rPr>
+        <w:t>(Dylan Smyth)</w:t>
+      </w:r>
+    </w:p>
+    <w:p>
+      <w:pPr>
+        <w:spacing w:after="0"/>
+      </w:pPr>
+      <w:r>
+        <w:t>Data, Data Storage and Data Processing</w:t>
+      </w:r>
+    </w:p>
+    <w:p>
+      <w:pPr>
+        <w:spacing w:after="0"/>
+      </w:pPr>
+    </w:p>
+    <w:p>
+      <w:pPr>
+        <w:spacing w:after="0"/>
+      </w:pPr>
+      <w:r>
+        <w:t>Data Gathered by Sensors</w:t>
+      </w:r>
+    </w:p>
+    <w:p>
+      <w:pPr>
+        <w:spacing w:after="0"/>
+      </w:pPr>
+    </w:p>
+    <w:p>
+      <w:pPr>
+        <w:spacing w:after="0"/>
+      </w:pPr>
+      <w:r>
+        <w:t>Our IoT cooking system uses a Bluetooth thermometer connected to a Raspberry Pi. The thermometer measures the internal temperature of meat during cooking</w:t>
       </w:r>
       <w:r>
         <w:t xml:space="preserve"> </w:t>
       </w:r>
-    </w:p>
-    <w:p>
-      <w:r>
-        <w:t>Breadboard</w:t>
-      </w:r>
-    </w:p>
-    <w:p>
-      <w:r>
-        <w:t>Total: roughly 60€</w:t>
-      </w:r>
-    </w:p>
-    <w:p/>
-    <w:p>
-      <w:r>
-        <w:t>Rough Pi Zero breadboard schematic</w:t>
-      </w:r>
-    </w:p>
-    <w:p>
-      <w:r>
+      <w:r>
+        <w:t>and the Pi acts as a bridge between the thermometer, the Internet</w:t>
+      </w:r>
+      <w:r>
+        <w:t xml:space="preserve"> </w:t>
+      </w:r>
+      <w:r>
+        <w:t>and the database. The system may also use a camera module for photo-based doneness detection</w:t>
+      </w:r>
+      <w:r>
+        <w:t xml:space="preserve"> but we will try to use the users phone if possible</w:t>
+      </w:r>
+      <w:r>
+        <w:t>.</w:t>
+      </w:r>
+    </w:p>
+    <w:p>
+      <w:pPr>
+        <w:spacing w:after="0"/>
+      </w:pPr>
+    </w:p>
+    <w:p>
+      <w:pPr>
+        <w:spacing w:after="0"/>
+      </w:pPr>
+      <w:r>
+        <w:t>1. Bluetooth Thermometer</w:t>
+      </w:r>
+    </w:p>
+    <w:p>
+      <w:pPr>
+        <w:numPr>
+          <w:ilvl w:val="0"/>
+          <w:numId w:val="1"/>
+        </w:numPr>
+        <w:spacing w:after="0"/>
+      </w:pPr>
+      <w:r>
+        <w:t>Data collected:</w:t>
+      </w:r>
+    </w:p>
+    <w:p>
+      <w:pPr>
+        <w:numPr>
+          <w:ilvl w:val="1"/>
+          <w:numId w:val="1"/>
+        </w:numPr>
+        <w:spacing w:after="0"/>
+      </w:pPr>
+      <w:r>
+        <w:t xml:space="preserve">Internal meat temperature </w:t>
+      </w:r>
+    </w:p>
+    <w:p>
+      <w:pPr>
+        <w:numPr>
+          <w:ilvl w:val="1"/>
+          <w:numId w:val="1"/>
+        </w:numPr>
+        <w:spacing w:after="0"/>
+      </w:pPr>
+      <w:r>
+        <w:t xml:space="preserve">Battery level of the </w:t>
+      </w:r>
+      <w:proofErr w:type="spellStart"/>
+      <w:r>
+        <w:t>thermo</w:t>
+      </w:r>
+      <w:proofErr w:type="spellEnd"/>
+    </w:p>
+    <w:p>
+      <w:pPr>
+        <w:numPr>
+          <w:ilvl w:val="1"/>
+          <w:numId w:val="1"/>
+        </w:numPr>
+        <w:spacing w:after="0"/>
+      </w:pPr>
+      <w:r>
+        <w:t>Timestamp of each reading</w:t>
+      </w:r>
+    </w:p>
+    <w:p>
+      <w:pPr>
+        <w:spacing w:after="0"/>
+        <w:ind w:left="1440"/>
+      </w:pPr>
+    </w:p>
+    <w:p>
+      <w:pPr>
+        <w:numPr>
+          <w:ilvl w:val="0"/>
+          <w:numId w:val="1"/>
+        </w:numPr>
+        <w:spacing w:after="0"/>
+      </w:pPr>
+      <w:r>
+        <w:t>How it works:</w:t>
+      </w:r>
+      <w:r>
+        <w:br/>
+        <w:t xml:space="preserve">The thermometer uses a thermistor sensor inside the metal probe. A thermistor changes resistance with temperature. The onboard chip converts this change into a digital temperature reading and </w:t>
+      </w:r>
+      <w:r>
+        <w:t>sends</w:t>
+      </w:r>
+      <w:r>
+        <w:t xml:space="preserve"> it over </w:t>
+      </w:r>
+      <w:proofErr w:type="spellStart"/>
+      <w:r>
+        <w:t>b</w:t>
+      </w:r>
+      <w:r>
+        <w:t>luetooth</w:t>
+      </w:r>
+      <w:proofErr w:type="spellEnd"/>
+      <w:r>
+        <w:t xml:space="preserve"> </w:t>
+      </w:r>
+      <w:r>
+        <w:t>to the Raspberry Pi.</w:t>
+      </w:r>
+    </w:p>
+    <w:p>
+      <w:pPr>
+        <w:spacing w:after="0"/>
+        <w:ind w:left="720"/>
+      </w:pPr>
+    </w:p>
+    <w:p>
+      <w:pPr>
+        <w:numPr>
+          <w:ilvl w:val="0"/>
+          <w:numId w:val="1"/>
+        </w:numPr>
+        <w:spacing w:after="0"/>
+      </w:pPr>
+      <w:r>
+        <w:t>Frequency of readings:</w:t>
+      </w:r>
+    </w:p>
+    <w:p>
+      <w:pPr>
+        <w:numPr>
+          <w:ilvl w:val="1"/>
+          <w:numId w:val="1"/>
+        </w:numPr>
+        <w:spacing w:after="0"/>
+      </w:pPr>
+      <w:r>
+        <w:t>Default: 1 reading every 5 seconds</w:t>
+      </w:r>
+    </w:p>
+    <w:p>
+      <w:pPr>
+        <w:numPr>
+          <w:ilvl w:val="1"/>
+          <w:numId w:val="1"/>
+        </w:numPr>
+        <w:spacing w:after="0"/>
+      </w:pPr>
+      <w:r>
+        <w:t>High accuracy mode: 1 reading every 1 second</w:t>
+      </w:r>
+    </w:p>
+    <w:p>
+      <w:pPr>
+        <w:numPr>
+          <w:ilvl w:val="1"/>
+          <w:numId w:val="1"/>
+        </w:numPr>
+        <w:spacing w:after="0"/>
+      </w:pPr>
+      <w:r>
+        <w:t>Low power mode: 1 reading every 30 seconds – 1 minute for slow cook</w:t>
+      </w:r>
+      <w:r>
+        <w:t>ers</w:t>
+      </w:r>
+    </w:p>
+    <w:p>
+      <w:pPr>
+        <w:spacing w:after="0"/>
+        <w:ind w:left="1440"/>
+      </w:pPr>
+    </w:p>
+    <w:p>
+      <w:pPr>
+        <w:numPr>
+          <w:ilvl w:val="0"/>
+          <w:numId w:val="1"/>
+        </w:numPr>
+        <w:spacing w:after="0"/>
+      </w:pPr>
+      <w:r>
+        <w:t>Sample data format:</w:t>
+      </w:r>
+    </w:p>
+    <w:p>
+      <w:pPr>
+        <w:numPr>
+          <w:ilvl w:val="0"/>
+          <w:numId w:val="1"/>
+        </w:numPr>
+        <w:spacing w:after="0"/>
+      </w:pPr>
+      <w:r>
+        <w:t>{</w:t>
+      </w:r>
+    </w:p>
+    <w:p>
+      <w:pPr>
+        <w:numPr>
+          <w:ilvl w:val="0"/>
+          <w:numId w:val="1"/>
+        </w:numPr>
+        <w:spacing w:after="0"/>
+      </w:pPr>
+      <w:r>
+        <w:t xml:space="preserve">  </w:t>
+      </w:r>
+      <w:proofErr w:type="spellStart"/>
+      <w:r>
+        <w:t>device_id</w:t>
+      </w:r>
+      <w:proofErr w:type="spellEnd"/>
+      <w:r>
+        <w:t>: Dylan’s Pi,</w:t>
+      </w:r>
+    </w:p>
+    <w:p>
+      <w:pPr>
+        <w:numPr>
+          <w:ilvl w:val="0"/>
+          <w:numId w:val="1"/>
+        </w:numPr>
+        <w:spacing w:after="0"/>
+      </w:pPr>
+      <w:r>
+        <w:t xml:space="preserve">  </w:t>
+      </w:r>
+      <w:proofErr w:type="spellStart"/>
+      <w:r>
+        <w:t>thermometer</w:t>
+      </w:r>
+      <w:r>
+        <w:t>_id</w:t>
+      </w:r>
+      <w:proofErr w:type="spellEnd"/>
+      <w:r>
+        <w:t xml:space="preserve">: </w:t>
+      </w:r>
+      <w:proofErr w:type="spellStart"/>
+      <w:r>
+        <w:t>bluetooth_thermometer</w:t>
+      </w:r>
+      <w:proofErr w:type="spellEnd"/>
+      <w:r>
+        <w:t>,</w:t>
+      </w:r>
+    </w:p>
+    <w:p>
+      <w:pPr>
+        <w:numPr>
+          <w:ilvl w:val="0"/>
+          <w:numId w:val="1"/>
+        </w:numPr>
+        <w:spacing w:after="0"/>
+      </w:pPr>
+      <w:r>
+        <w:t xml:space="preserve">  </w:t>
+      </w:r>
+      <w:proofErr w:type="spellStart"/>
+      <w:r>
+        <w:t>temperature_c</w:t>
+      </w:r>
+      <w:proofErr w:type="spellEnd"/>
+      <w:r>
+        <w:t>: 63.5,</w:t>
+      </w:r>
+    </w:p>
+    <w:p>
+      <w:pPr>
+        <w:numPr>
+          <w:ilvl w:val="0"/>
+          <w:numId w:val="1"/>
+        </w:numPr>
+        <w:spacing w:after="0"/>
+      </w:pPr>
+      <w:r>
+        <w:t xml:space="preserve">  </w:t>
+      </w:r>
+      <w:proofErr w:type="spellStart"/>
+      <w:r>
+        <w:t>battery_percent</w:t>
+      </w:r>
+      <w:proofErr w:type="spellEnd"/>
+      <w:r>
+        <w:t>: 80</w:t>
+      </w:r>
+    </w:p>
+    <w:p>
+      <w:pPr>
+        <w:numPr>
+          <w:ilvl w:val="0"/>
+          <w:numId w:val="1"/>
+        </w:numPr>
+        <w:spacing w:after="0"/>
+      </w:pPr>
+      <w:r>
+        <w:t>}</w:t>
+      </w:r>
+    </w:p>
+    <w:p>
+      <w:pPr>
+        <w:spacing w:after="0"/>
+      </w:pPr>
+    </w:p>
+    <w:p>
+      <w:pPr>
+        <w:spacing w:after="0"/>
+      </w:pPr>
+      <w:r>
+        <w:t>2. Raspberry Pi Camera Module</w:t>
+      </w:r>
+    </w:p>
+    <w:p>
+      <w:pPr>
+        <w:numPr>
+          <w:ilvl w:val="0"/>
+          <w:numId w:val="2"/>
+        </w:numPr>
+        <w:spacing w:after="0"/>
+      </w:pPr>
+      <w:r>
+        <w:t xml:space="preserve">Data collected: Photos of the meat’s surface during cooking to visually detect </w:t>
+      </w:r>
+      <w:r>
+        <w:t>rawness of the meat</w:t>
+      </w:r>
+      <w:r>
+        <w:t>.</w:t>
+      </w:r>
+    </w:p>
+    <w:p>
+      <w:pPr>
+        <w:numPr>
+          <w:ilvl w:val="0"/>
+          <w:numId w:val="2"/>
+        </w:numPr>
+        <w:spacing w:after="0"/>
+      </w:pPr>
+      <w:r>
+        <w:lastRenderedPageBreak/>
+        <w:t xml:space="preserve">How it works: The </w:t>
+      </w:r>
+      <w:r>
+        <w:t>users takes a picture of the meat inside and out and it gets compared to photos in the database to confirm if its cooking right or done</w:t>
+      </w:r>
+      <w:r>
+        <w:t>.</w:t>
+      </w:r>
+    </w:p>
+    <w:p>
+      <w:pPr>
+        <w:numPr>
+          <w:ilvl w:val="0"/>
+          <w:numId w:val="2"/>
+        </w:numPr>
+        <w:spacing w:after="0"/>
+      </w:pPr>
+      <w:r>
+        <w:t>Frequency of capture:</w:t>
+      </w:r>
+    </w:p>
+    <w:p>
+      <w:pPr>
+        <w:numPr>
+          <w:ilvl w:val="1"/>
+          <w:numId w:val="2"/>
+        </w:numPr>
+        <w:spacing w:after="0"/>
+      </w:pPr>
+      <w:r>
+        <w:t>Whenever the internal temperature rises by 5°C</w:t>
+      </w:r>
+    </w:p>
+    <w:p>
+      <w:pPr>
+        <w:numPr>
+          <w:ilvl w:val="1"/>
+          <w:numId w:val="2"/>
+        </w:numPr>
+        <w:spacing w:after="0"/>
+      </w:pPr>
+      <w:r>
+        <w:t>User is pinged to take photo if they don’t know if meat is cooked or not</w:t>
+      </w:r>
+    </w:p>
+    <w:p>
+      <w:pPr>
+        <w:numPr>
+          <w:ilvl w:val="0"/>
+          <w:numId w:val="2"/>
+        </w:numPr>
+        <w:spacing w:after="0"/>
+      </w:pPr>
+      <w:r>
+        <w:t>Stored data:</w:t>
+      </w:r>
+      <w:r>
+        <w:br/>
+        <w:t>Each photo is stored with a timestamp and associated cooking session ID.</w:t>
+      </w:r>
+    </w:p>
+    <w:p>
+      <w:pPr>
+        <w:spacing w:after="0"/>
+        <w:ind w:left="720"/>
+      </w:pPr>
+      <w:r>
+        <w:rPr>
+          <w:noProof/>
+        </w:rPr>
+        <w:pict w14:anchorId="538222EE">
+          <v:rect id="_x0000_s1026" style="position:absolute;left:0;text-align:left;margin-left:0;margin-top:0;width:0;height:1.5pt;z-index:251658240;mso-position-horizontal:left;mso-position-horizontal-relative:text;mso-position-vertical-relative:text" o:hralign="center" o:hrstd="t" o:hr="t" fillcolor="#a0a0a0" stroked="f">
+            <w10:wrap type="square" side="right"/>
+          </v:rect>
+        </w:pict>
+      </w:r>
+    </w:p>
+    <w:p>
+      <w:pPr>
+        <w:spacing w:after="0"/>
+      </w:pPr>
+      <w:r>
+        <w:t>3. Third-Party API Data</w:t>
+      </w:r>
+    </w:p>
+    <w:p>
+      <w:pPr>
+        <w:numPr>
+          <w:ilvl w:val="0"/>
+          <w:numId w:val="3"/>
+        </w:numPr>
+        <w:spacing w:after="0"/>
+      </w:pPr>
+      <w:r>
+        <w:t>Data collected:</w:t>
+      </w:r>
+    </w:p>
+    <w:p>
+      <w:pPr>
+        <w:numPr>
+          <w:ilvl w:val="1"/>
+          <w:numId w:val="3"/>
+        </w:numPr>
+        <w:spacing w:after="0"/>
+      </w:pPr>
+      <w:r>
+        <w:t>Recommended cooking temperatures</w:t>
+      </w:r>
+    </w:p>
+    <w:p>
+      <w:pPr>
+        <w:numPr>
+          <w:ilvl w:val="1"/>
+          <w:numId w:val="3"/>
+        </w:numPr>
+        <w:spacing w:after="0"/>
+      </w:pPr>
+      <w:r>
+        <w:t>Recipe details and images</w:t>
+      </w:r>
+    </w:p>
+    <w:p>
+      <w:pPr>
+        <w:numPr>
+          <w:ilvl w:val="0"/>
+          <w:numId w:val="3"/>
+        </w:numPr>
+        <w:spacing w:after="0"/>
+      </w:pPr>
+      <w:r>
+        <w:t>Source: Third-party cooking/food safety APIs (</w:t>
+      </w:r>
+      <w:r>
+        <w:t>BBC Foods)</w:t>
+      </w:r>
+    </w:p>
+    <w:p>
+      <w:pPr>
+        <w:numPr>
+          <w:ilvl w:val="0"/>
+          <w:numId w:val="3"/>
+        </w:numPr>
+        <w:spacing w:after="0"/>
+      </w:pPr>
+      <w:r>
+        <w:t>Use: These are stored in the local database and used to give the user guidance on safe cooking temperatures for specific meats.</w:t>
+      </w:r>
+    </w:p>
+    <w:p>
+      <w:pPr>
+        <w:spacing w:after="0"/>
+        <w:ind w:left="720"/>
+      </w:pPr>
+    </w:p>
+    <w:p>
+      <w:pPr>
+        <w:spacing w:after="0"/>
+        <w:ind w:left="720"/>
+      </w:pPr>
+    </w:p>
+    <w:p>
+      <w:pPr>
+        <w:spacing w:after="0"/>
+        <w:rPr>
+          <w:b/>
+          <w:bCs/>
+        </w:rPr>
+      </w:pPr>
+      <w:r>
+        <w:rPr>
+          <w:b/>
+          <w:bCs/>
+        </w:rPr>
+        <w:t>Data Storage</w:t>
+      </w:r>
+    </w:p>
+    <w:p>
+      <w:pPr>
+        <w:spacing w:after="0"/>
+      </w:pPr>
+      <w:r>
+        <w:t>All sensor data and cooking records are stored in a MySQL relational database. MySQL is used because it provides data integrity, supports structured queries</w:t>
+      </w:r>
+      <w:r>
+        <w:t>. It is also the database software we are most familiar with.</w:t>
+      </w:r>
+    </w:p>
+    <w:p>
+      <w:r>
+        <w:br w:type="page"/>
+      </w:r>
+    </w:p>
+    <w:p>
+      <w:pPr>
+        <w:spacing w:after="0"/>
+      </w:pPr>
+    </w:p>
+    <w:p>
+      <w:pPr>
+        <w:spacing w:after="0"/>
+        <w:jc w:val="center"/>
+        <w:rPr>
+          <w:b/>
+          <w:bCs/>
+          <w:sz w:val="40"/>
+          <w:szCs w:val="40"/>
+          <w:u w:val="single"/>
+        </w:rPr>
+      </w:pPr>
+      <w:r>
+        <w:rPr>
+          <w:b/>
+          <w:bCs/>
+          <w:sz w:val="40"/>
+          <w:szCs w:val="40"/>
+          <w:u w:val="single"/>
+        </w:rPr>
+        <w:t>The UI</w:t>
+      </w:r>
+      <w:r>
+        <w:rPr>
+          <w:b/>
+          <w:bCs/>
+          <w:sz w:val="40"/>
+          <w:szCs w:val="40"/>
+          <w:u w:val="single"/>
+        </w:rPr>
+        <w:t>,</w:t>
+      </w:r>
+      <w:r>
+        <w:rPr>
+          <w:b/>
+          <w:bCs/>
+          <w:sz w:val="40"/>
+          <w:szCs w:val="40"/>
+          <w:u w:val="single"/>
+        </w:rPr>
+        <w:t xml:space="preserve"> User </w:t>
+      </w:r>
+      <w:r>
+        <w:rPr>
+          <w:b/>
+          <w:bCs/>
+          <w:sz w:val="40"/>
+          <w:szCs w:val="40"/>
+          <w:u w:val="single"/>
+        </w:rPr>
+        <w:t>a</w:t>
+      </w:r>
+      <w:r>
+        <w:rPr>
+          <w:b/>
+          <w:bCs/>
+          <w:sz w:val="40"/>
+          <w:szCs w:val="40"/>
+          <w:u w:val="single"/>
+        </w:rPr>
+        <w:t>nd Testing</w:t>
+      </w:r>
+    </w:p>
+    <w:p>
+      <w:pPr>
+        <w:spacing w:after="0"/>
+        <w:jc w:val="center"/>
+        <w:rPr>
+          <w:sz w:val="32"/>
+          <w:szCs w:val="32"/>
+        </w:rPr>
+      </w:pPr>
+      <w:r>
+        <w:rPr>
+          <w:sz w:val="32"/>
+          <w:szCs w:val="32"/>
+        </w:rPr>
+        <w:t>(Joshua Donnelly)</w:t>
+      </w:r>
+    </w:p>
+    <w:p>
+      <w:pPr>
+        <w:spacing w:after="0"/>
+        <w:jc w:val="center"/>
+        <w:rPr>
+          <w:sz w:val="32"/>
+          <w:szCs w:val="32"/>
+        </w:rPr>
+      </w:pPr>
+    </w:p>
+    <w:p>
+      <w:pPr>
+        <w:spacing w:after="0"/>
+        <w:jc w:val="center"/>
+        <w:rPr>
+          <w:sz w:val="32"/>
+          <w:szCs w:val="32"/>
+        </w:rPr>
+      </w:pPr>
+      <w:r>
+        <w:rPr>
+          <w:noProof/>
+          <w:u w:val="single"/>
+        </w:rPr>
+        <mc:AlternateContent>
+          <mc:Choice Requires="wps">
+            <w:drawing>
+              <wp:anchor distT="45720" distB="45720" distL="114300" distR="114300" simplePos="0" relativeHeight="251661312" behindDoc="1" locked="0" layoutInCell="1" allowOverlap="1" wp14:anchorId="768C5265" wp14:editId="189A77E1">
+                <wp:simplePos x="0" y="0"/>
+                <wp:positionH relativeFrom="page">
+                  <wp:posOffset>561975</wp:posOffset>
+                </wp:positionH>
+                <wp:positionV relativeFrom="paragraph">
+                  <wp:posOffset>292735</wp:posOffset>
+                </wp:positionV>
+                <wp:extent cx="1628775" cy="3289300"/>
+                <wp:effectExtent l="0" t="0" r="0" b="6350"/>
+                <wp:wrapNone/>
+                <wp:docPr id="217" name="Text Box 2"/>
+                <wp:cNvGraphicFramePr>
+                  <a:graphicFrameLocks xmlns:a="http://schemas.openxmlformats.org/drawingml/2006/main"/>
+                </wp:cNvGraphicFramePr>
+                <a:graphic xmlns:a="http://schemas.openxmlformats.org/drawingml/2006/main">
+                  <a:graphicData uri="http://schemas.microsoft.com/office/word/2010/wordprocessingShape">
+                    <wps:wsp>
+                      <wps:cNvSpPr txBox="1">
+                        <a:spLocks noChangeArrowheads="1"/>
+                      </wps:cNvSpPr>
+                      <wps:spPr bwMode="auto">
+                        <a:xfrm>
+                          <a:off x="0" y="0"/>
+                          <a:ext cx="1628775" cy="3289300"/>
+                        </a:xfrm>
+                        <a:prstGeom prst="rect">
+                          <a:avLst/>
+                        </a:prstGeom>
+                        <a:noFill/>
+                        <a:ln w="9525">
+                          <a:noFill/>
+                          <a:miter lim="800000"/>
+                          <a:headEnd/>
+                          <a:tailEnd/>
+                        </a:ln>
+                      </wps:spPr>
+                      <wps:txbx>
+                        <w:txbxContent>
+                          <w:p>
+                            <w:r>
+                              <w:rPr>
+                                <w:b/>
+                                <w:bCs/>
+                              </w:rPr>
+                              <w:t>Screen 1</w:t>
+                            </w:r>
+                            <w:r>
+                              <w:t xml:space="preserve"> – The landing page. Consists of a simple straight forward, with a choice between the high-risk meats that we have decided to focus on. Its important for all of these screens to follow our usability guideline, Simple and </w:t>
+                            </w:r>
+                            <w:r>
+                              <w:t>intuitive</w:t>
+                            </w:r>
+                            <w:r>
+                              <w:t>.</w:t>
+                            </w:r>
+                          </w:p>
+                        </w:txbxContent>
+                      </wps:txbx>
+                      <wps:bodyPr rot="0" vert="horz" wrap="square" lIns="91440" tIns="45720" rIns="91440" bIns="45720" anchor="t" anchorCtr="0">
+                        <a:noAutofit/>
+                      </wps:bodyPr>
+                    </wps:wsp>
+                  </a:graphicData>
+                </a:graphic>
+                <wp14:sizeRelH relativeFrom="margin">
+                  <wp14:pctWidth>0</wp14:pctWidth>
+                </wp14:sizeRelH>
+                <wp14:sizeRelV relativeFrom="margin">
+                  <wp14:pctHeight>0</wp14:pctHeight>
+                </wp14:sizeRelV>
+              </wp:anchor>
+            </w:drawing>
+          </mc:Choice>
+          <mc:Fallback>
+            <w:pict>
+              <v:shapetype w14:anchorId="768C5265" id="_x0000_t202" coordsize="21600,21600" o:spt="202" path="m,l,21600r21600,l21600,xe">
+                <v:stroke joinstyle="miter"/>
+                <v:path gradientshapeok="t" o:connecttype="rect"/>
+              </v:shapetype>
+              <v:shape id="Text Box 2" o:spid="_x0000_s1026" type="#_x0000_t202" style="position:absolute;left:0;text-align:left;margin-left:44.25pt;margin-top:23.05pt;width:128.25pt;height:259pt;z-index:-251655168;visibility:visible;mso-wrap-style:square;mso-width-percent:0;mso-height-percent:0;mso-wrap-distance-left:9pt;mso-wrap-distance-top:3.6pt;mso-wrap-distance-right:9pt;mso-wrap-distance-bottom:3.6pt;mso-position-horizontal:absolute;mso-position-horizontal-relative:page;mso-position-vertical:absolute;mso-position-vertical-relative:text;mso-width-percent:0;mso-height-percent:0;mso-width-relative:margin;mso-height-relative:margin;v-text-anchor:top" o:gfxdata="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" filled="f" stroked="f">
+                <v:textbox>
+                  <w:txbxContent>
+                    <w:p>
+                      <w:r>
+                        <w:rPr>
+                          <w:b/>
+                          <w:bCs/>
+                        </w:rPr>
+                        <w:t>Screen 1</w:t>
+                      </w:r>
+                      <w:r>
+                        <w:t xml:space="preserve"> – The landing page. Consists of a simple straight forward, with a choice between the high-risk meats that we have decided to focus on. Its important for all of these screens to follow our usability guideline, Simple and </w:t>
+                      </w:r>
+                      <w:r>
+                        <w:t>intuitive</w:t>
+                      </w:r>
+                      <w:r>
+                        <w:t>.</w:t>
+                      </w:r>
+                    </w:p>
+                  </w:txbxContent>
+                </v:textbox>
+                <w10:wrap anchorx="page"/>
+              </v:shape>
+            </w:pict>
+          </mc:Fallback>
+        </mc:AlternateContent>
+      </w:r>
+      <w:r>
+        <w:rPr>
+          <w:b/>
+          <w:bCs/>
+          <w:sz w:val="32"/>
+          <w:szCs w:val="32"/>
+          <w:u w:val="single"/>
+        </w:rPr>
+        <w:t>Ui Mock-up</w:t>
+      </w:r>
+    </w:p>
+    <w:p>
+      <w:pPr>
+        <w:spacing w:after="0"/>
+        <w:rPr>
+          <w:b/>
+          <w:bCs/>
+          <w:sz w:val="32"/>
+          <w:szCs w:val="32"/>
+          <w:u w:val="single"/>
+        </w:rPr>
+      </w:pPr>
+      <w:r>
+        <w:rPr>
+          <w:b/>
+          <w:bCs/>
+          <w:noProof/>
+          <w:sz w:val="32"/>
+          <w:szCs w:val="32"/>
+        </w:rPr>
         <w:drawing>
-          <wp:inline distT="0" distB="0" distL="0" distR="0" wp14:anchorId="3812B7EE" wp14:editId="0103DF3E">
-            <wp:extent cx="5731510" cy="3515995"/>
-            <wp:effectExtent l="0" t="0" r="2540" b="8255"/>
-            <wp:docPr id="110603936" name="Picture 1" descr="A battery and circuit board&#10;&#10;Description automatically generated"/>
+          <wp:anchor distT="0" distB="0" distL="114300" distR="114300" simplePos="0" relativeHeight="251659264" behindDoc="1" locked="0" layoutInCell="1" allowOverlap="1" wp14:anchorId="7CCA35AC" wp14:editId="1AD82A41">
+            <wp:simplePos x="0" y="0"/>
+            <wp:positionH relativeFrom="margin">
+              <wp:posOffset>1323975</wp:posOffset>
+            </wp:positionH>
+            <wp:positionV relativeFrom="paragraph">
+              <wp:posOffset>8255</wp:posOffset>
+            </wp:positionV>
+            <wp:extent cx="5182870" cy="3276600"/>
+            <wp:effectExtent l="0" t="0" r="0" b="0"/>
+            <wp:wrapNone/>
+            <wp:docPr id="1810321969" name="Picture 1"/>
             <wp:cNvGraphicFramePr>
               <a:graphicFrameLocks xmlns:a="http://schemas.openxmlformats.org/drawingml/2006/main" noChangeAspect="1"/>
             </wp:cNvGraphicFramePr>
@@ -92,11 +896,108 @@
               <a:graphicData uri="http://schemas.openxmlformats.org/drawingml/2006/picture">
                 <pic:pic xmlns:pic="http://schemas.openxmlformats.org/drawingml/2006/picture">
                   <pic:nvPicPr>
-                    <pic:cNvPr id="110603936" name="Picture 1" descr="A battery and circuit board&#10;&#10;Description automatically generated"/>
+                    <pic:cNvPr id="1810321969" name="Picture 1"/>
+                    <pic:cNvPicPr>
+                      <a:picLocks noChangeAspect="1" noChangeArrowheads="1"/>
+                    </pic:cNvPicPr>
+                  </pic:nvPicPr>
+                  <pic:blipFill>
+                    <a:blip r:embed="rId5">
+                      <a:extLst>
+                        <a:ext uri="{28A0092B-C50C-407E-A947-70E740481C1C}">
+                          <a14:useLocalDpi xmlns:a14="http://schemas.microsoft.com/office/drawing/2010/main" val="0"/>
+                        </a:ext>
+                      </a:extLst>
+                    </a:blip>
+                    <a:stretch>
+                      <a:fillRect/>
+                    </a:stretch>
+                  </pic:blipFill>
+                  <pic:spPr bwMode="auto">
+                    <a:xfrm>
+                      <a:off x="0" y="0"/>
+                      <a:ext cx="5182870" cy="3276600"/>
+                    </a:xfrm>
+                    <a:prstGeom prst="roundRect">
+                      <a:avLst>
+                        <a:gd name="adj" fmla="val 8594"/>
+                      </a:avLst>
+                    </a:prstGeom>
+                    <a:solidFill>
+                      <a:srgbClr val="FFFFFF">
+                        <a:shade val="85000"/>
+                      </a:srgbClr>
+                    </a:solidFill>
+                    <a:ln>
+                      <a:noFill/>
+                    </a:ln>
+                    <a:effectLst>
+                      <a:innerShdw blurRad="114300">
+                        <a:prstClr val="black"/>
+                      </a:innerShdw>
+                    </a:effectLst>
+                  </pic:spPr>
+                </pic:pic>
+              </a:graphicData>
+            </a:graphic>
+            <wp14:sizeRelH relativeFrom="margin">
+              <wp14:pctWidth>0</wp14:pctWidth>
+            </wp14:sizeRelH>
+            <wp14:sizeRelV relativeFrom="margin">
+              <wp14:pctHeight>0</wp14:pctHeight>
+            </wp14:sizeRelV>
+          </wp:anchor>
+        </w:drawing>
+      </w:r>
+      <w:r>
+        <w:rPr>
+          <w:b/>
+          <w:bCs/>
+          <w:sz w:val="32"/>
+          <w:szCs w:val="32"/>
+          <w:u w:val="single"/>
+        </w:rPr>
+        <w:t xml:space="preserve"> </w:t>
+      </w:r>
+    </w:p>
+    <w:p>
+      <w:pPr>
+        <w:spacing w:after="0"/>
+      </w:pPr>
+    </w:p>
+    <w:p>
+      <w:pPr>
+        <w:spacing w:after="0"/>
+      </w:pPr>
+      <w:r>
+        <w:rPr>
+          <w:noProof/>
+        </w:rPr>
+        <w:drawing>
+          <wp:anchor distT="0" distB="0" distL="114300" distR="114300" simplePos="0" relativeHeight="251662336" behindDoc="1" locked="0" layoutInCell="1" allowOverlap="1" wp14:anchorId="15EBEBF2" wp14:editId="5053DB3E">
+            <wp:simplePos x="0" y="0"/>
+            <wp:positionH relativeFrom="column">
+              <wp:posOffset>-247650</wp:posOffset>
+            </wp:positionH>
+            <wp:positionV relativeFrom="margin">
+              <wp:posOffset>5400675</wp:posOffset>
+            </wp:positionV>
+            <wp:extent cx="5228070" cy="3486150"/>
+            <wp:effectExtent l="0" t="0" r="0" b="0"/>
+            <wp:wrapNone/>
+            <wp:docPr id="1159146808" name="Picture 2" descr="A screenshot of a computer&#10;&#10;AI-generated content may be incorrect."/>
+            <wp:cNvGraphicFramePr>
+              <a:graphicFrameLocks xmlns:a="http://schemas.openxmlformats.org/drawingml/2006/main" noChangeAspect="1"/>
+            </wp:cNvGraphicFramePr>
+            <a:graphic xmlns:a="http://schemas.openxmlformats.org/drawingml/2006/main">
+              <a:graphicData uri="http://schemas.openxmlformats.org/drawingml/2006/picture">
+                <pic:pic xmlns:pic="http://schemas.openxmlformats.org/drawingml/2006/picture">
+                  <pic:nvPicPr>
+                    <pic:cNvPr id="1159146808" name="Picture 2" descr="A screenshot of a computer&#10;&#10;AI-generated content may be incorrect."/>
                     <pic:cNvPicPr/>
                   </pic:nvPicPr>
                   <pic:blipFill>
-                    <a:blip r:embed="rId4"/>
+                    <a:blip r:embed="rId6"/>
                     <a:stretch>
                       <a:fillRect/>
                     </a:stretch>
@@ -104,17 +1005,161 @@
                   <pic:spPr>
                     <a:xfrm>
                       <a:off x="0" y="0"/>
-                      <a:ext cx="5731510" cy="3515995"/>
+                      <a:ext cx="5228070" cy="3486150"/>
                     </a:xfrm>
-                    <a:prstGeom prst="rect">
-                      <a:avLst/>
+                    <a:prstGeom prst="roundRect">
+                      <a:avLst>
+                        <a:gd name="adj" fmla="val 8594"/>
+                      </a:avLst>
                     </a:prstGeom>
+                    <a:solidFill>
+                      <a:srgbClr val="FFFFFF">
+                        <a:shade val="85000"/>
+                      </a:srgbClr>
+                    </a:solidFill>
+                    <a:ln>
+                      <a:noFill/>
+                    </a:ln>
+                    <a:effectLst>
+                      <a:innerShdw blurRad="63500" dist="50800" dir="13500000">
+                        <a:prstClr val="black">
+                          <a:alpha val="50000"/>
+                        </a:prstClr>
+                      </a:innerShdw>
+                    </a:effectLst>
                   </pic:spPr>
                 </pic:pic>
               </a:graphicData>
             </a:graphic>
-          </wp:inline>
+            <wp14:sizeRelH relativeFrom="margin">
+              <wp14:pctWidth>0</wp14:pctWidth>
+            </wp14:sizeRelH>
+            <wp14:sizeRelV relativeFrom="margin">
+              <wp14:pctHeight>0</wp14:pctHeight>
+            </wp14:sizeRelV>
+          </wp:anchor>
         </w:drawing>
+      </w:r>
+      <w:r>
+        <w:rPr>
+          <w:noProof/>
+          <w:u w:val="single"/>
+        </w:rPr>
+        <mc:AlternateContent>
+          <mc:Choice Requires="wps">
+            <w:drawing>
+              <wp:anchor distT="45720" distB="45720" distL="114300" distR="114300" simplePos="0" relativeHeight="251664384" behindDoc="1" locked="0" layoutInCell="1" allowOverlap="1" wp14:anchorId="794AC068" wp14:editId="14D9F57A">
+                <wp:simplePos x="0" y="0"/>
+                <wp:positionH relativeFrom="page">
+                  <wp:align>right</wp:align>
+                </wp:positionH>
+                <wp:positionV relativeFrom="paragraph">
+                  <wp:posOffset>3407410</wp:posOffset>
+                </wp:positionV>
+                <wp:extent cx="1628775" cy="3289300"/>
+                <wp:effectExtent l="0" t="0" r="0" b="6350"/>
+                <wp:wrapNone/>
+                <wp:docPr id="815207969" name="Text Box 2"/>
+                <wp:cNvGraphicFramePr>
+                  <a:graphicFrameLocks xmlns:a="http://schemas.openxmlformats.org/drawingml/2006/main"/>
+                </wp:cNvGraphicFramePr>
+                <a:graphic xmlns:a="http://schemas.openxmlformats.org/drawingml/2006/main">
+                  <a:graphicData uri="http://schemas.microsoft.com/office/word/2010/wordprocessingShape">
+                    <wps:wsp>
+                      <wps:cNvSpPr txBox="1">
+                        <a:spLocks noChangeArrowheads="1"/>
+                      </wps:cNvSpPr>
+                      <wps:spPr bwMode="auto">
+                        <a:xfrm>
+                          <a:off x="0" y="0"/>
+                          <a:ext cx="1628775" cy="3289300"/>
+                        </a:xfrm>
+                        <a:prstGeom prst="rect">
+                          <a:avLst/>
+                        </a:prstGeom>
+                        <a:noFill/>
+                        <a:ln w="9525">
+                          <a:noFill/>
+                          <a:miter lim="800000"/>
+                          <a:headEnd/>
+                          <a:tailEnd/>
+                        </a:ln>
+                      </wps:spPr>
+                      <wps:txbx>
+                        <w:txbxContent>
+                          <w:p>
+                            <w:r>
+                              <w:rPr>
+                                <w:b/>
+                                <w:bCs/>
+                              </w:rPr>
+                              <w:t xml:space="preserve">Screen </w:t>
+                            </w:r>
+                            <w:r>
+                              <w:rPr>
+                                <w:b/>
+                                <w:bCs/>
+                              </w:rPr>
+                              <w:t>2</w:t>
+                            </w:r>
+                            <w:r>
+                              <w:t xml:space="preserve"> – </w:t>
+                            </w:r>
+                            <w:r>
+                              <w:t>App responds with this screen once meat is selected. The user is requested to connect the necessary hardware. The design is simple and clear what is requested from the user.</w:t>
+                            </w:r>
+                          </w:p>
+                        </w:txbxContent>
+                      </wps:txbx>
+                      <wps:bodyPr rot="0" vert="horz" wrap="square" lIns="91440" tIns="45720" rIns="91440" bIns="45720" anchor="t" anchorCtr="0">
+                        <a:noAutofit/>
+                      </wps:bodyPr>
+                    </wps:wsp>
+                  </a:graphicData>
+                </a:graphic>
+                <wp14:sizeRelH relativeFrom="margin">
+                  <wp14:pctWidth>0</wp14:pctWidth>
+                </wp14:sizeRelH>
+                <wp14:sizeRelV relativeFrom="margin">
+                  <wp14:pctHeight>0</wp14:pctHeight>
+                </wp14:sizeRelV>
+              </wp:anchor>
+            </w:drawing>
+          </mc:Choice>
+          <mc:Fallback>
+            <w:pict>
+              <v:shape w14:anchorId="794AC068" id="_x0000_s1027" type="#_x0000_t202" style="position:absolute;margin-left:77.05pt;margin-top:268.3pt;width:128.25pt;height:259pt;z-index:-251652096;visibility:visible;mso-wrap-style:square;mso-width-percent:0;mso-height-percent:0;mso-wrap-distance-left:9pt;mso-wrap-distance-top:3.6pt;mso-wrap-distance-right:9pt;mso-wrap-distance-bottom:3.6pt;mso-position-horizontal:right;mso-position-horizontal-relative:page;mso-position-vertical:absolute;mso-position-vertical-relative:text;mso-width-percent:0;mso-height-percent:0;mso-width-relative:margin;mso-height-relative:margin;v-text-anchor:top" o:gfxdata="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" filled="f" stroked="f">
+                <v:textbox>
+                  <w:txbxContent>
+                    <w:p>
+                      <w:r>
+                        <w:rPr>
+                          <w:b/>
+                          <w:bCs/>
+                        </w:rPr>
+                        <w:t xml:space="preserve">Screen </w:t>
+                      </w:r>
+                      <w:r>
+                        <w:rPr>
+                          <w:b/>
+                          <w:bCs/>
+                        </w:rPr>
+                        <w:t>2</w:t>
+                      </w:r>
+                      <w:r>
+                        <w:t xml:space="preserve"> – </w:t>
+                      </w:r>
+                      <w:r>
+                        <w:t>App responds with this screen once meat is selected. The user is requested to connect the necessary hardware. The design is simple and clear what is requested from the user.</w:t>
+                      </w:r>
+                    </w:p>
+                  </w:txbxContent>
+                </v:textbox>
+                <w10:wrap anchorx="page"/>
+              </v:shape>
+            </w:pict>
+          </mc:Fallback>
+        </mc:AlternateContent>
       </w:r>
     </w:p>
     <w:sectPr>
@@ -127,8 +1172,469 @@
 </w:document>
 </file>
 
+<file path=word/numbering.xml><?xml version="1.0" encoding="utf-8"?>
+<w:numbering xmlns:wpc="http://schemas.microsoft.com/office/word/2010/wordprocessingCanvas" xmlns:cx="http://schemas.microsoft.com/office/drawing/2014/chartex" xmlns:cx1="http://schemas.microsoft.com/office/drawing/2015/9/8/chartex" xmlns:cx2="http://schemas.microsoft.com/office/drawing/2015/10/21/chartex" xmlns:cx3="http://schemas.microsoft.com/office/drawing/2016/5/9/chartex" xmlns:cx4="http://schemas.microsoft.com/office/drawing/2016/5/10/chartex" xmlns:cx5="http://schemas.microsoft.com/office/drawing/2016/5/11/chartex" xmlns:cx6="http://schemas.microsoft.com/office/drawing/2016/5/12/chartex" xmlns:cx7="http://schemas.microsoft.com/office/drawing/2016/5/13/chartex" xmlns:cx8="http://schemas.microsoft.com/office/drawing/2016/5/14/chartex" xmlns:mc="http://schemas.openxmlformats.org/markup-compatibility/2006" xmlns:aink="http://schemas.microsoft.com/office/drawing/2016/ink" xmlns:am3d="http://schemas.microsoft.com/office/drawing/2017/model3d" xmlns:o="urn:schemas-microsoft-com:office:office" xmlns:oel="http://schemas.microsoft.com/office/2019/extlst" xmlns:r="http://schemas.openxmlformats.org/officeDocument/2006/relationships" xmlns:m="http://schemas.openxmlformats.org/officeDocument/2006/math" xmlns:v="urn:schemas-microsoft-com:vml" xmlns:wp14="http://schemas.microsoft.com/office/word/2010/wordprocessingDrawing" xmlns:wp="http://schemas.openxmlformats.org/drawingml/2006/wordprocessingDrawing" xmlns:w10="urn:schemas-microsoft-com:office:word" xmlns:w="http://schemas.openxmlformats.org/wordprocessingml/2006/main" xmlns:w14="http://schemas.microsoft.com/office/word/2010/wordml" xmlns:w15="http://schemas.microsoft.com/office/word/2012/wordml" xmlns:w16cex="http://schemas.microsoft.com/office/word/2018/wordml/cex" xmlns:w16cid="http://schemas.microsoft.com/office/word/2016/wordml/cid" xmlns:w16="http://schemas.microsoft.com/office/word/2018/wordml" xmlns:w16du="http://schemas.microsoft.com/office/word/2023/wordml/word16du" xmlns:w16sdtdh="http://schemas.microsoft.com/office/word/2020/wordml/sdtdatahash" xmlns:w16sdtfl="http://schemas.microsoft.com/office/word/2024/wordml/sdtformatlock" xmlns:w16se="http://schemas.microsoft.com/office/word/2015/wordml/symex" xmlns:wpg="http://schemas.microsoft.com/office/word/2010/wordprocessingGroup" xmlns:wpi="http://schemas.microsoft.com/office/word/2010/wordprocessingInk" xmlns:wne="http://schemas.microsoft.com/office/word/2006/wordml" xmlns:wps="http://schemas.microsoft.com/office/word/2010/wordprocessingShape" mc:Ignorable="w14 w15 w16se w16cid w16 w16cex w16sdtdh w16sdtfl w16du wp14">
+  <w:abstractNum w:abstractNumId="0" w15:restartNumberingAfterBreak="0">
+    <w:nsid w:val="2AE13E11"/>
+    <w:multiLevelType w:val="multilevel"/>
+    <w:tmpl w:val="85162482"/>
+    <w:lvl w:ilvl="0">
+      <w:start w:val="1"/>
+      <w:numFmt w:val="bullet"/>
+      <w:lvlText w:val=""/>
+      <w:lvlJc w:val="left"/>
+      <w:pPr>
+        <w:tabs>
+          <w:tab w:val="num" w:pos="720"/>
+        </w:tabs>
+        <w:ind w:left="720" w:hanging="360"/>
+      </w:pPr>
+      <w:rPr>
+        <w:rFonts w:ascii="Symbol" w:hAnsi="Symbol" w:hint="default"/>
+        <w:sz w:val="20"/>
+      </w:rPr>
+    </w:lvl>
+    <w:lvl w:ilvl="1">
+      <w:start w:val="1"/>
+      <w:numFmt w:val="bullet"/>
+      <w:lvlText w:val="o"/>
+      <w:lvlJc w:val="left"/>
+      <w:pPr>
+        <w:tabs>
+          <w:tab w:val="num" w:pos="1440"/>
+        </w:tabs>
+        <w:ind w:left="1440" w:hanging="360"/>
+      </w:pPr>
+      <w:rPr>
+        <w:rFonts w:ascii="Courier New" w:hAnsi="Courier New" w:hint="default"/>
+        <w:sz w:val="20"/>
+      </w:rPr>
+    </w:lvl>
+    <w:lvl w:ilvl="2" w:tentative="1">
+      <w:start w:val="1"/>
+      <w:numFmt w:val="bullet"/>
+      <w:lvlText w:val=""/>
+      <w:lvlJc w:val="left"/>
+      <w:pPr>
+        <w:tabs>
+          <w:tab w:val="num" w:pos="2160"/>
+        </w:tabs>
+        <w:ind w:left="2160" w:hanging="360"/>
+      </w:pPr>
+      <w:rPr>
+        <w:rFonts w:ascii="Wingdings" w:hAnsi="Wingdings" w:hint="default"/>
+        <w:sz w:val="20"/>
+      </w:rPr>
+    </w:lvl>
+    <w:lvl w:ilvl="3" w:tentative="1">
+      <w:start w:val="1"/>
+      <w:numFmt w:val="bullet"/>
+      <w:lvlText w:val=""/>
+      <w:lvlJc w:val="left"/>
+      <w:pPr>
+        <w:tabs>
+          <w:tab w:val="num" w:pos="2880"/>
+        </w:tabs>
+        <w:ind w:left="2880" w:hanging="360"/>
+      </w:pPr>
+      <w:rPr>
+        <w:rFonts w:ascii="Wingdings" w:hAnsi="Wingdings" w:hint="default"/>
+        <w:sz w:val="20"/>
+      </w:rPr>
+    </w:lvl>
+    <w:lvl w:ilvl="4" w:tentative="1">
+      <w:start w:val="1"/>
+      <w:numFmt w:val="bullet"/>
+      <w:lvlText w:val=""/>
+      <w:lvlJc w:val="left"/>
+      <w:pPr>
+        <w:tabs>
+          <w:tab w:val="num" w:pos="3600"/>
+        </w:tabs>
+        <w:ind w:left="3600" w:hanging="360"/>
+      </w:pPr>
+      <w:rPr>
+        <w:rFonts w:ascii="Wingdings" w:hAnsi="Wingdings" w:hint="default"/>
+        <w:sz w:val="20"/>
+      </w:rPr>
+    </w:lvl>
+    <w:lvl w:ilvl="5" w:tentative="1">
+      <w:start w:val="1"/>
+      <w:numFmt w:val="bullet"/>
+      <w:lvlText w:val=""/>
+      <w:lvlJc w:val="left"/>
+      <w:pPr>
+        <w:tabs>
+          <w:tab w:val="num" w:pos="4320"/>
+        </w:tabs>
+        <w:ind w:left="4320" w:hanging="360"/>
+      </w:pPr>
+      <w:rPr>
+        <w:rFonts w:ascii="Wingdings" w:hAnsi="Wingdings" w:hint="default"/>
+        <w:sz w:val="20"/>
+      </w:rPr>
+    </w:lvl>
+    <w:lvl w:ilvl="6" w:tentative="1">
+      <w:start w:val="1"/>
+      <w:numFmt w:val="bullet"/>
+      <w:lvlText w:val=""/>
+      <w:lvlJc w:val="left"/>
+      <w:pPr>
+        <w:tabs>
+          <w:tab w:val="num" w:pos="5040"/>
+        </w:tabs>
+        <w:ind w:left="5040" w:hanging="360"/>
+      </w:pPr>
+      <w:rPr>
+        <w:rFonts w:ascii="Wingdings" w:hAnsi="Wingdings" w:hint="default"/>
+        <w:sz w:val="20"/>
+      </w:rPr>
+    </w:lvl>
+    <w:lvl w:ilvl="7" w:tentative="1">
+      <w:start w:val="1"/>
+      <w:numFmt w:val="bullet"/>
+      <w:lvlText w:val=""/>
+      <w:lvlJc w:val="left"/>
+      <w:pPr>
+        <w:tabs>
+          <w:tab w:val="num" w:pos="5760"/>
+        </w:tabs>
+        <w:ind w:left="5760" w:hanging="360"/>
+      </w:pPr>
+      <w:rPr>
+        <w:rFonts w:ascii="Wingdings" w:hAnsi="Wingdings" w:hint="default"/>
+        <w:sz w:val="20"/>
+      </w:rPr>
+    </w:lvl>
+    <w:lvl w:ilvl="8" w:tentative="1">
+      <w:start w:val="1"/>
+      <w:numFmt w:val="bullet"/>
+      <w:lvlText w:val=""/>
+      <w:lvlJc w:val="left"/>
+      <w:pPr>
+        <w:tabs>
+          <w:tab w:val="num" w:pos="6480"/>
+        </w:tabs>
+        <w:ind w:left="6480" w:hanging="360"/>
+      </w:pPr>
+      <w:rPr>
+        <w:rFonts w:ascii="Wingdings" w:hAnsi="Wingdings" w:hint="default"/>
+        <w:sz w:val="20"/>
+      </w:rPr>
+    </w:lvl>
+  </w:abstractNum>
+  <w:abstractNum w:abstractNumId="1" w15:restartNumberingAfterBreak="0">
+    <w:nsid w:val="3CBD6CF5"/>
+    <w:multiLevelType w:val="multilevel"/>
+    <w:tmpl w:val="8EB2AEAA"/>
+    <w:lvl w:ilvl="0">
+      <w:start w:val="1"/>
+      <w:numFmt w:val="bullet"/>
+      <w:lvlText w:val=""/>
+      <w:lvlJc w:val="left"/>
+      <w:pPr>
+        <w:tabs>
+          <w:tab w:val="num" w:pos="720"/>
+        </w:tabs>
+        <w:ind w:left="720" w:hanging="360"/>
+      </w:pPr>
+      <w:rPr>
+        <w:rFonts w:ascii="Symbol" w:hAnsi="Symbol" w:hint="default"/>
+        <w:sz w:val="20"/>
+      </w:rPr>
+    </w:lvl>
+    <w:lvl w:ilvl="1">
+      <w:start w:val="1"/>
+      <w:numFmt w:val="bullet"/>
+      <w:lvlText w:val="o"/>
+      <w:lvlJc w:val="left"/>
+      <w:pPr>
+        <w:tabs>
+          <w:tab w:val="num" w:pos="1440"/>
+        </w:tabs>
+        <w:ind w:left="1440" w:hanging="360"/>
+      </w:pPr>
+      <w:rPr>
+        <w:rFonts w:ascii="Courier New" w:hAnsi="Courier New" w:hint="default"/>
+        <w:sz w:val="20"/>
+      </w:rPr>
+    </w:lvl>
+    <w:lvl w:ilvl="2" w:tentative="1">
+      <w:start w:val="1"/>
+      <w:numFmt w:val="bullet"/>
+      <w:lvlText w:val=""/>
+      <w:lvlJc w:val="left"/>
+      <w:pPr>
+        <w:tabs>
+          <w:tab w:val="num" w:pos="2160"/>
+        </w:tabs>
+        <w:ind w:left="2160" w:hanging="360"/>
+      </w:pPr>
+      <w:rPr>
+        <w:rFonts w:ascii="Wingdings" w:hAnsi="Wingdings" w:hint="default"/>
+        <w:sz w:val="20"/>
+      </w:rPr>
+    </w:lvl>
+    <w:lvl w:ilvl="3" w:tentative="1">
+      <w:start w:val="1"/>
+      <w:numFmt w:val="bullet"/>
+      <w:lvlText w:val=""/>
+      <w:lvlJc w:val="left"/>
+      <w:pPr>
+        <w:tabs>
+          <w:tab w:val="num" w:pos="2880"/>
+        </w:tabs>
+        <w:ind w:left="2880" w:hanging="360"/>
+      </w:pPr>
+      <w:rPr>
+        <w:rFonts w:ascii="Wingdings" w:hAnsi="Wingdings" w:hint="default"/>
+        <w:sz w:val="20"/>
+      </w:rPr>
+    </w:lvl>
+    <w:lvl w:ilvl="4" w:tentative="1">
+      <w:start w:val="1"/>
+      <w:numFmt w:val="bullet"/>
+      <w:lvlText w:val=""/>
+      <w:lvlJc w:val="left"/>
+      <w:pPr>
+        <w:tabs>
+          <w:tab w:val="num" w:pos="3600"/>
+        </w:tabs>
+        <w:ind w:left="3600" w:hanging="360"/>
+      </w:pPr>
+      <w:rPr>
+        <w:rFonts w:ascii="Wingdings" w:hAnsi="Wingdings" w:hint="default"/>
+        <w:sz w:val="20"/>
+      </w:rPr>
+    </w:lvl>
+    <w:lvl w:ilvl="5" w:tentative="1">
+      <w:start w:val="1"/>
+      <w:numFmt w:val="bullet"/>
+      <w:lvlText w:val=""/>
+      <w:lvlJc w:val="left"/>
+      <w:pPr>
+        <w:tabs>
+          <w:tab w:val="num" w:pos="4320"/>
+        </w:tabs>
+        <w:ind w:left="4320" w:hanging="360"/>
+      </w:pPr>
+      <w:rPr>
+        <w:rFonts w:ascii="Wingdings" w:hAnsi="Wingdings" w:hint="default"/>
+        <w:sz w:val="20"/>
+      </w:rPr>
+    </w:lvl>
+    <w:lvl w:ilvl="6" w:tentative="1">
+      <w:start w:val="1"/>
+      <w:numFmt w:val="bullet"/>
+      <w:lvlText w:val=""/>
+      <w:lvlJc w:val="left"/>
+      <w:pPr>
+        <w:tabs>
+          <w:tab w:val="num" w:pos="5040"/>
+        </w:tabs>
+        <w:ind w:left="5040" w:hanging="360"/>
+      </w:pPr>
+      <w:rPr>
+        <w:rFonts w:ascii="Wingdings" w:hAnsi="Wingdings" w:hint="default"/>
+        <w:sz w:val="20"/>
+      </w:rPr>
+    </w:lvl>
+    <w:lvl w:ilvl="7" w:tentative="1">
+      <w:start w:val="1"/>
+      <w:numFmt w:val="bullet"/>
+      <w:lvlText w:val=""/>
+      <w:lvlJc w:val="left"/>
+      <w:pPr>
+        <w:tabs>
+          <w:tab w:val="num" w:pos="5760"/>
+        </w:tabs>
+        <w:ind w:left="5760" w:hanging="360"/>
+      </w:pPr>
+      <w:rPr>
+        <w:rFonts w:ascii="Wingdings" w:hAnsi="Wingdings" w:hint="default"/>
+        <w:sz w:val="20"/>
+      </w:rPr>
+    </w:lvl>
+    <w:lvl w:ilvl="8" w:tentative="1">
+      <w:start w:val="1"/>
+      <w:numFmt w:val="bullet"/>
+      <w:lvlText w:val=""/>
+      <w:lvlJc w:val="left"/>
+      <w:pPr>
+        <w:tabs>
+          <w:tab w:val="num" w:pos="6480"/>
+        </w:tabs>
+        <w:ind w:left="6480" w:hanging="360"/>
+      </w:pPr>
+      <w:rPr>
+        <w:rFonts w:ascii="Wingdings" w:hAnsi="Wingdings" w:hint="default"/>
+        <w:sz w:val="20"/>
+      </w:rPr>
+    </w:lvl>
+  </w:abstractNum>
+  <w:abstractNum w:abstractNumId="2" w15:restartNumberingAfterBreak="0">
+    <w:nsid w:val="66895467"/>
+    <w:multiLevelType w:val="multilevel"/>
+    <w:tmpl w:val="73308B12"/>
+    <w:lvl w:ilvl="0">
+      <w:start w:val="1"/>
+      <w:numFmt w:val="bullet"/>
+      <w:lvlText w:val=""/>
+      <w:lvlJc w:val="left"/>
+      <w:pPr>
+        <w:tabs>
+          <w:tab w:val="num" w:pos="720"/>
+        </w:tabs>
+        <w:ind w:left="720" w:hanging="360"/>
+      </w:pPr>
+      <w:rPr>
+        <w:rFonts w:ascii="Symbol" w:hAnsi="Symbol" w:hint="default"/>
+        <w:sz w:val="20"/>
+      </w:rPr>
+    </w:lvl>
+    <w:lvl w:ilvl="1">
+      <w:start w:val="1"/>
+      <w:numFmt w:val="bullet"/>
+      <w:lvlText w:val="o"/>
+      <w:lvlJc w:val="left"/>
+      <w:pPr>
+        <w:tabs>
+          <w:tab w:val="num" w:pos="1440"/>
+        </w:tabs>
+        <w:ind w:left="1440" w:hanging="360"/>
+      </w:pPr>
+      <w:rPr>
+        <w:rFonts w:ascii="Courier New" w:hAnsi="Courier New" w:hint="default"/>
+        <w:sz w:val="20"/>
+      </w:rPr>
+    </w:lvl>
+    <w:lvl w:ilvl="2" w:tentative="1">
+      <w:start w:val="1"/>
+      <w:numFmt w:val="bullet"/>
+      <w:lvlText w:val=""/>
+      <w:lvlJc w:val="left"/>
+      <w:pPr>
+        <w:tabs>
+          <w:tab w:val="num" w:pos="2160"/>
+        </w:tabs>
+        <w:ind w:left="2160" w:hanging="360"/>
+      </w:pPr>
+      <w:rPr>
+        <w:rFonts w:ascii="Wingdings" w:hAnsi="Wingdings" w:hint="default"/>
+        <w:sz w:val="20"/>
+      </w:rPr>
+    </w:lvl>
+    <w:lvl w:ilvl="3" w:tentative="1">
+      <w:start w:val="1"/>
+      <w:numFmt w:val="bullet"/>
+      <w:lvlText w:val=""/>
+      <w:lvlJc w:val="left"/>
+      <w:pPr>
+        <w:tabs>
+          <w:tab w:val="num" w:pos="2880"/>
+        </w:tabs>
+        <w:ind w:left="2880" w:hanging="360"/>
+      </w:pPr>
+      <w:rPr>
+        <w:rFonts w:ascii="Wingdings" w:hAnsi="Wingdings" w:hint="default"/>
+        <w:sz w:val="20"/>
+      </w:rPr>
+    </w:lvl>
+    <w:lvl w:ilvl="4" w:tentative="1">
+      <w:start w:val="1"/>
+      <w:numFmt w:val="bullet"/>
+      <w:lvlText w:val=""/>
+      <w:lvlJc w:val="left"/>
+      <w:pPr>
+        <w:tabs>
+          <w:tab w:val="num" w:pos="3600"/>
+        </w:tabs>
+        <w:ind w:left="3600" w:hanging="360"/>
+      </w:pPr>
+      <w:rPr>
+        <w:rFonts w:ascii="Wingdings" w:hAnsi="Wingdings" w:hint="default"/>
+        <w:sz w:val="20"/>
+      </w:rPr>
+    </w:lvl>
+    <w:lvl w:ilvl="5" w:tentative="1">
+      <w:start w:val="1"/>
+      <w:numFmt w:val="bullet"/>
+      <w:lvlText w:val=""/>
+      <w:lvlJc w:val="left"/>
+      <w:pPr>
+        <w:tabs>
+          <w:tab w:val="num" w:pos="4320"/>
+        </w:tabs>
+        <w:ind w:left="4320" w:hanging="360"/>
+      </w:pPr>
+      <w:rPr>
+        <w:rFonts w:ascii="Wingdings" w:hAnsi="Wingdings" w:hint="default"/>
+        <w:sz w:val="20"/>
+      </w:rPr>
+    </w:lvl>
+    <w:lvl w:ilvl="6" w:tentative="1">
+      <w:start w:val="1"/>
+      <w:numFmt w:val="bullet"/>
+      <w:lvlText w:val=""/>
+      <w:lvlJc w:val="left"/>
+      <w:pPr>
+        <w:tabs>
+          <w:tab w:val="num" w:pos="5040"/>
+        </w:tabs>
+        <w:ind w:left="5040" w:hanging="360"/>
+      </w:pPr>
+      <w:rPr>
+        <w:rFonts w:ascii="Wingdings" w:hAnsi="Wingdings" w:hint="default"/>
+        <w:sz w:val="20"/>
+      </w:rPr>
+    </w:lvl>
+    <w:lvl w:ilvl="7" w:tentative="1">
+      <w:start w:val="1"/>
+      <w:numFmt w:val="bullet"/>
+      <w:lvlText w:val=""/>
+      <w:lvlJc w:val="left"/>
+      <w:pPr>
+        <w:tabs>
+          <w:tab w:val="num" w:pos="5760"/>
+        </w:tabs>
+        <w:ind w:left="5760" w:hanging="360"/>
+      </w:pPr>
+      <w:rPr>
+        <w:rFonts w:ascii="Wingdings" w:hAnsi="Wingdings" w:hint="default"/>
+        <w:sz w:val="20"/>
+      </w:rPr>
+    </w:lvl>
+    <w:lvl w:ilvl="8" w:tentative="1">
+      <w:start w:val="1"/>
+      <w:numFmt w:val="bullet"/>
+      <w:lvlText w:val=""/>
+      <w:lvlJc w:val="left"/>
+      <w:pPr>
+        <w:tabs>
+          <w:tab w:val="num" w:pos="6480"/>
+        </w:tabs>
+        <w:ind w:left="6480" w:hanging="360"/>
+      </w:pPr>
+      <w:rPr>
+        <w:rFonts w:ascii="Wingdings" w:hAnsi="Wingdings" w:hint="default"/>
+        <w:sz w:val="20"/>
+      </w:rPr>
+    </w:lvl>
+  </w:abstractNum>
+  <w:num w:numId="1" w16cid:durableId="329412416">
+    <w:abstractNumId w:val="1"/>
+  </w:num>
+  <w:num w:numId="2" w16cid:durableId="2073504249">
+    <w:abstractNumId w:val="0"/>
+  </w:num>
+  <w:num w:numId="3" w16cid:durableId="1701468038">
+    <w:abstractNumId w:val="2"/>
+  </w:num>
+</w:numbering>
+</file>
+
 <file path=word/styles.xml><?xml version="1.0" encoding="utf-8"?>
-<w:styles xmlns:mc="http://schemas.openxmlformats.org/markup-compatibility/2006" xmlns:r="http://schemas.openxmlformats.org/officeDocument/2006/relationships" xmlns:w="http://schemas.openxmlformats.org/wordprocessingml/2006/main" xmlns:w14="http://schemas.microsoft.com/office/word/2010/wordml" xmlns:w15="http://schemas.microsoft.com/office/word/2012/wordml" xmlns:w16cex="http://schemas.microsoft.com/office/word/2018/wordml/cex" xmlns:w16cid="http://schemas.microsoft.com/office/word/2016/wordml/cid" xmlns:w16="http://schemas.microsoft.com/office/word/2018/wordml" xmlns:w16du="http://schemas.microsoft.com/office/word/2023/wordml/word16du" xmlns:w16sdtdh="http://schemas.microsoft.com/office/word/2020/wordml/sdtdatahash" xmlns:w16se="http://schemas.microsoft.com/office/word/2015/wordml/symex" mc:Ignorable="w14 w15 w16se w16cid w16 w16cex w16sdtdh w16du">
+<w:styles xmlns:mc="http://schemas.openxmlformats.org/markup-compatibility/2006" xmlns:r="http://schemas.openxmlformats.org/officeDocument/2006/relationships" xmlns:w="http://schemas.openxmlformats.org/wordprocessingml/2006/main" xmlns:w14="http://schemas.microsoft.com/office/word/2010/wordml" xmlns:w15="http://schemas.microsoft.com/office/word/2012/wordml" xmlns:w16cex="http://schemas.microsoft.com/office/word/2018/wordml/cex" xmlns:w16cid="http://schemas.microsoft.com/office/word/2016/wordml/cid" xmlns:w16="http://schemas.microsoft.com/office/word/2018/wordml" xmlns:w16du="http://schemas.microsoft.com/office/word/2023/wordml/word16du" xmlns:w16sdtdh="http://schemas.microsoft.com/office/word/2020/wordml/sdtdatahash" xmlns:w16sdtfl="http://schemas.microsoft.com/office/word/2024/wordml/sdtformatlock" xmlns:w16se="http://schemas.microsoft.com/office/word/2015/wordml/symex" mc:Ignorable="w14 w15 w16se w16cid w16 w16cex w16sdtdh w16sdtfl w16du">
   <w:docDefaults>
     <w:rPrDefault>
       <w:rPr>
@@ -527,6 +2033,7 @@
   <w:style w:type="paragraph" w:default="1" w:styleId="Normal">
     <w:name w:val="Normal"/>
     <w:qFormat/>
+    <w:rsid w:val="00BB25B9"/>
   </w:style>
   <w:style w:type="paragraph" w:styleId="Heading1">
     <w:name w:val="heading 1"/>

</xml_diff>

<commit_message>
Add Hardware list and format correctly
Hardware list is added to the document curtesy of Luke Clarke. Formatted and organised to fit documents style. Preparing to write Introduction
</commit_message>
<xml_diff>
--- a/GCA1-IoT-PocketChef.docx
+++ b/GCA1-IoT-PocketChef.docx
@@ -4,8 +4,359 @@
   <w:body>
     <w:p>
       <w:pPr>
+        <w:rPr>
+          <w:b/>
+          <w:bCs/>
+          <w:sz w:val="32"/>
+          <w:szCs w:val="32"/>
+          <w:u w:val="single"/>
+        </w:rPr>
+      </w:pPr>
+      <w:r>
+        <w:rPr>
+          <w:b/>
+          <w:bCs/>
+          <w:sz w:val="32"/>
+          <w:szCs w:val="32"/>
+          <w:u w:val="single"/>
+        </w:rPr>
+        <w:br w:type="page"/>
+      </w:r>
+    </w:p>
+    <w:p>
+      <w:pPr>
         <w:spacing w:after="0"/>
         <w:jc w:val="center"/>
+        <w:rPr>
+          <w:b/>
+          <w:bCs/>
+          <w:sz w:val="32"/>
+          <w:szCs w:val="32"/>
+          <w:u w:val="single"/>
+        </w:rPr>
+      </w:pPr>
+      <w:r>
+        <w:rPr>
+          <w:b/>
+          <w:bCs/>
+          <w:sz w:val="32"/>
+          <w:szCs w:val="32"/>
+          <w:u w:val="single"/>
+        </w:rPr>
+        <w:lastRenderedPageBreak/>
+        <w:t>Hardware List</w:t>
+      </w:r>
+    </w:p>
+    <w:p>
+      <w:pPr>
+        <w:spacing w:after="0"/>
+        <w:jc w:val="center"/>
+        <w:rPr>
+          <w:sz w:val="32"/>
+          <w:szCs w:val="32"/>
+        </w:rPr>
+      </w:pPr>
+      <w:r>
+        <w:rPr>
+          <w:sz w:val="32"/>
+          <w:szCs w:val="32"/>
+        </w:rPr>
+        <w:t>(Luke Clarke)</w:t>
+      </w:r>
+    </w:p>
+    <w:p>
+      <w:pPr>
+        <w:spacing w:after="0"/>
+        <w:rPr>
+          <w:sz w:val="32"/>
+          <w:szCs w:val="32"/>
+        </w:rPr>
+      </w:pPr>
+      <w:r>
+        <w:rPr>
+          <w:sz w:val="32"/>
+          <w:szCs w:val="32"/>
+        </w:rPr>
+        <w:t>T</w:t>
+      </w:r>
+      <w:r>
+        <w:rPr>
+          <w:sz w:val="32"/>
+          <w:szCs w:val="32"/>
+        </w:rPr>
+        <w:t>he hardware that will be required to develop this application:</w:t>
+      </w:r>
+    </w:p>
+    <w:p>
+      <w:pPr>
+        <w:spacing w:after="0"/>
+        <w:rPr>
+          <w:sz w:val="32"/>
+          <w:szCs w:val="32"/>
+        </w:rPr>
+      </w:pPr>
+    </w:p>
+    <w:p>
+      <w:pPr>
+        <w:pStyle w:val="ListParagraph"/>
+        <w:numPr>
+          <w:ilvl w:val="0"/>
+          <w:numId w:val="4"/>
+        </w:numPr>
+        <w:spacing w:after="0"/>
+        <w:rPr>
+          <w:sz w:val="32"/>
+          <w:szCs w:val="32"/>
+        </w:rPr>
+      </w:pPr>
+      <w:r>
+        <w:rPr>
+          <w:sz w:val="32"/>
+          <w:szCs w:val="32"/>
+        </w:rPr>
+        <w:t>Raspberry PI</w:t>
+      </w:r>
+    </w:p>
+    <w:p>
+      <w:pPr>
+        <w:pStyle w:val="ListParagraph"/>
+        <w:numPr>
+          <w:ilvl w:val="0"/>
+          <w:numId w:val="4"/>
+        </w:numPr>
+        <w:spacing w:after="0"/>
+        <w:rPr>
+          <w:sz w:val="32"/>
+          <w:szCs w:val="32"/>
+        </w:rPr>
+      </w:pPr>
+      <w:r>
+        <w:rPr>
+          <w:sz w:val="32"/>
+          <w:szCs w:val="32"/>
+        </w:rPr>
+        <w:t>Li-polymer battery PI HAT</w:t>
+      </w:r>
+    </w:p>
+    <w:p>
+      <w:pPr>
+        <w:pStyle w:val="ListParagraph"/>
+        <w:numPr>
+          <w:ilvl w:val="0"/>
+          <w:numId w:val="4"/>
+        </w:numPr>
+        <w:spacing w:after="0"/>
+        <w:rPr>
+          <w:sz w:val="32"/>
+          <w:szCs w:val="32"/>
+        </w:rPr>
+      </w:pPr>
+      <w:r>
+        <w:rPr>
+          <w:sz w:val="32"/>
+          <w:szCs w:val="32"/>
+        </w:rPr>
+        <w:t>Li-polymer battery -&gt; if not included in HAT type</w:t>
+      </w:r>
+    </w:p>
+    <w:p>
+      <w:pPr>
+        <w:pStyle w:val="ListParagraph"/>
+        <w:numPr>
+          <w:ilvl w:val="0"/>
+          <w:numId w:val="4"/>
+        </w:numPr>
+        <w:spacing w:after="0"/>
+        <w:rPr>
+          <w:sz w:val="32"/>
+          <w:szCs w:val="32"/>
+        </w:rPr>
+      </w:pPr>
+      <w:r>
+        <w:rPr>
+          <w:sz w:val="32"/>
+          <w:szCs w:val="32"/>
+        </w:rPr>
+        <w:t>Led</w:t>
+      </w:r>
+    </w:p>
+    <w:p>
+      <w:pPr>
+        <w:pStyle w:val="ListParagraph"/>
+        <w:numPr>
+          <w:ilvl w:val="0"/>
+          <w:numId w:val="4"/>
+        </w:numPr>
+        <w:spacing w:after="0"/>
+        <w:rPr>
+          <w:sz w:val="32"/>
+          <w:szCs w:val="32"/>
+        </w:rPr>
+      </w:pPr>
+      <w:r>
+        <w:rPr>
+          <w:sz w:val="32"/>
+          <w:szCs w:val="32"/>
+        </w:rPr>
+        <w:t>Male / Male connector</w:t>
+      </w:r>
+    </w:p>
+    <w:p>
+      <w:pPr>
+        <w:pStyle w:val="ListParagraph"/>
+        <w:numPr>
+          <w:ilvl w:val="0"/>
+          <w:numId w:val="4"/>
+        </w:numPr>
+        <w:spacing w:after="0"/>
+        <w:rPr>
+          <w:sz w:val="32"/>
+          <w:szCs w:val="32"/>
+        </w:rPr>
+      </w:pPr>
+      <w:r>
+        <w:rPr>
+          <w:sz w:val="32"/>
+          <w:szCs w:val="32"/>
+        </w:rPr>
+        <w:t>Male / Female connector</w:t>
+      </w:r>
+    </w:p>
+    <w:p>
+      <w:pPr>
+        <w:pStyle w:val="ListParagraph"/>
+        <w:numPr>
+          <w:ilvl w:val="0"/>
+          <w:numId w:val="4"/>
+        </w:numPr>
+        <w:spacing w:after="0"/>
+        <w:rPr>
+          <w:sz w:val="32"/>
+          <w:szCs w:val="32"/>
+        </w:rPr>
+      </w:pPr>
+      <w:r>
+        <w:rPr>
+          <w:sz w:val="32"/>
+          <w:szCs w:val="32"/>
+        </w:rPr>
+        <w:t>Female / Female connector</w:t>
+      </w:r>
+    </w:p>
+    <w:p>
+      <w:pPr>
+        <w:pStyle w:val="ListParagraph"/>
+        <w:numPr>
+          <w:ilvl w:val="0"/>
+          <w:numId w:val="4"/>
+        </w:numPr>
+        <w:spacing w:after="0"/>
+        <w:rPr>
+          <w:sz w:val="32"/>
+          <w:szCs w:val="32"/>
+        </w:rPr>
+      </w:pPr>
+      <w:r>
+        <w:rPr>
+          <w:sz w:val="32"/>
+          <w:szCs w:val="32"/>
+        </w:rPr>
+        <w:t>Female Jack Male Plug Panel Mount</w:t>
+      </w:r>
+    </w:p>
+    <w:p>
+      <w:pPr>
+        <w:pStyle w:val="ListParagraph"/>
+        <w:numPr>
+          <w:ilvl w:val="0"/>
+          <w:numId w:val="4"/>
+        </w:numPr>
+        <w:spacing w:after="0"/>
+        <w:rPr>
+          <w:sz w:val="32"/>
+          <w:szCs w:val="32"/>
+        </w:rPr>
+      </w:pPr>
+      <w:r>
+        <w:rPr>
+          <w:sz w:val="32"/>
+          <w:szCs w:val="32"/>
+        </w:rPr>
+        <w:t xml:space="preserve">Waterproof Thermometer </w:t>
+      </w:r>
+    </w:p>
+    <w:p>
+      <w:pPr>
+        <w:pStyle w:val="ListParagraph"/>
+        <w:numPr>
+          <w:ilvl w:val="0"/>
+          <w:numId w:val="4"/>
+        </w:numPr>
+        <w:spacing w:after="0"/>
+        <w:rPr>
+          <w:sz w:val="32"/>
+          <w:szCs w:val="32"/>
+        </w:rPr>
+      </w:pPr>
+      <w:r>
+        <w:rPr>
+          <w:sz w:val="32"/>
+          <w:szCs w:val="32"/>
+        </w:rPr>
+        <w:t>Breadboard</w:t>
+      </w:r>
+    </w:p>
+    <w:p>
+      <w:pPr>
+        <w:spacing w:after="0"/>
+        <w:ind w:firstLine="360"/>
+        <w:rPr>
+          <w:b/>
+          <w:bCs/>
+          <w:sz w:val="32"/>
+          <w:szCs w:val="32"/>
+        </w:rPr>
+      </w:pPr>
+      <w:r>
+        <w:rPr>
+          <w:b/>
+          <w:bCs/>
+          <w:sz w:val="32"/>
+          <w:szCs w:val="32"/>
+        </w:rPr>
+        <w:t>Total: roughly 60€</w:t>
+      </w:r>
+    </w:p>
+    <w:p>
+      <w:pPr>
+        <w:spacing w:after="0"/>
+        <w:ind w:firstLine="360"/>
+        <w:rPr>
+          <w:b/>
+          <w:bCs/>
+          <w:sz w:val="32"/>
+          <w:szCs w:val="32"/>
+        </w:rPr>
+      </w:pPr>
+    </w:p>
+    <w:p>
+      <w:pPr>
+        <w:spacing w:after="0"/>
+        <w:rPr>
+          <w:sz w:val="32"/>
+          <w:szCs w:val="32"/>
+        </w:rPr>
+      </w:pPr>
+      <w:r>
+        <w:rPr>
+          <w:sz w:val="32"/>
+          <w:szCs w:val="32"/>
+        </w:rPr>
+        <w:t>Rough Pi Zero breadboard schematic</w:t>
+      </w:r>
+    </w:p>
+    <w:p>
+      <w:pPr>
         <w:rPr>
           <w:b/>
           <w:bCs/>
@@ -22,6 +373,180 @@
           <w:szCs w:val="40"/>
           <w:u w:val="single"/>
         </w:rPr>
+        <w:drawing>
+          <wp:anchor distT="0" distB="0" distL="114300" distR="114300" simplePos="0" relativeHeight="251665408" behindDoc="1" locked="0" layoutInCell="1" allowOverlap="1" wp14:anchorId="04E773BB" wp14:editId="330FD2CE">
+            <wp:simplePos x="0" y="0"/>
+            <wp:positionH relativeFrom="margin">
+              <wp:posOffset>-104775</wp:posOffset>
+            </wp:positionH>
+            <wp:positionV relativeFrom="margin">
+              <wp:posOffset>5229225</wp:posOffset>
+            </wp:positionV>
+            <wp:extent cx="5969635" cy="3513455"/>
+            <wp:effectExtent l="133350" t="76200" r="88265" b="125095"/>
+            <wp:wrapNone/>
+            <wp:docPr id="290924216" name="Picture 4" descr="A battery and circuit board&#10;&#10;Description automatically generated"/>
+            <wp:cNvGraphicFramePr>
+              <a:graphicFrameLocks xmlns:a="http://schemas.openxmlformats.org/drawingml/2006/main" noChangeAspect="1"/>
+            </wp:cNvGraphicFramePr>
+            <a:graphic xmlns:a="http://schemas.openxmlformats.org/drawingml/2006/main">
+              <a:graphicData uri="http://schemas.openxmlformats.org/drawingml/2006/picture">
+                <pic:pic xmlns:pic="http://schemas.openxmlformats.org/drawingml/2006/picture">
+                  <pic:nvPicPr>
+                    <pic:cNvPr id="0" name="Picture 1" descr="A battery and circuit board&#10;&#10;Description automatically generated"/>
+                    <pic:cNvPicPr>
+                      <a:picLocks noChangeAspect="1" noChangeArrowheads="1"/>
+                    </pic:cNvPicPr>
+                  </pic:nvPicPr>
+                  <pic:blipFill>
+                    <a:blip r:embed="rId5">
+                      <a:extLst>
+                        <a:ext uri="{28A0092B-C50C-407E-A947-70E740481C1C}">
+                          <a14:useLocalDpi xmlns:a14="http://schemas.microsoft.com/office/drawing/2010/main" val="0"/>
+                        </a:ext>
+                      </a:extLst>
+                    </a:blip>
+                    <a:srcRect/>
+                    <a:stretch>
+                      <a:fillRect/>
+                    </a:stretch>
+                  </pic:blipFill>
+                  <pic:spPr bwMode="auto">
+                    <a:xfrm>
+                      <a:off x="0" y="0"/>
+                      <a:ext cx="5969635" cy="3513455"/>
+                    </a:xfrm>
+                    <a:prstGeom prst="roundRect">
+                      <a:avLst>
+                        <a:gd name="adj" fmla="val 16667"/>
+                      </a:avLst>
+                    </a:prstGeom>
+                    <a:ln>
+                      <a:noFill/>
+                    </a:ln>
+                    <a:effectLst>
+                      <a:outerShdw blurRad="76200" dist="38100" dir="7800000" algn="tl" rotWithShape="0">
+                        <a:srgbClr val="000000">
+                          <a:alpha val="40000"/>
+                        </a:srgbClr>
+                      </a:outerShdw>
+                    </a:effectLst>
+                    <a:scene3d>
+                      <a:camera prst="orthographicFront"/>
+                      <a:lightRig rig="contrasting" dir="t">
+                        <a:rot lat="0" lon="0" rev="4200000"/>
+                      </a:lightRig>
+                    </a:scene3d>
+                    <a:sp3d prstMaterial="plastic">
+                      <a:bevelT w="381000" h="114300" prst="relaxedInset"/>
+                      <a:contourClr>
+                        <a:srgbClr val="969696"/>
+                      </a:contourClr>
+                    </a:sp3d>
+                  </pic:spPr>
+                </pic:pic>
+              </a:graphicData>
+            </a:graphic>
+            <wp14:sizeRelH relativeFrom="margin">
+              <wp14:pctWidth>0</wp14:pctWidth>
+            </wp14:sizeRelH>
+          </wp:anchor>
+        </w:drawing>
+      </w:r>
+    </w:p>
+    <w:p>
+      <w:pPr>
+        <w:rPr>
+          <w:sz w:val="32"/>
+          <w:szCs w:val="32"/>
+        </w:rPr>
+      </w:pPr>
+    </w:p>
+    <w:p>
+      <w:pPr>
+        <w:rPr>
+          <w:sz w:val="32"/>
+          <w:szCs w:val="32"/>
+        </w:rPr>
+      </w:pPr>
+    </w:p>
+    <w:p>
+      <w:pPr>
+        <w:rPr>
+          <w:sz w:val="32"/>
+          <w:szCs w:val="32"/>
+        </w:rPr>
+      </w:pPr>
+    </w:p>
+    <w:p>
+      <w:pPr>
+        <w:rPr>
+          <w:sz w:val="32"/>
+          <w:szCs w:val="32"/>
+        </w:rPr>
+      </w:pPr>
+    </w:p>
+    <w:p>
+      <w:pPr>
+        <w:rPr>
+          <w:sz w:val="32"/>
+          <w:szCs w:val="32"/>
+        </w:rPr>
+      </w:pPr>
+    </w:p>
+    <w:p>
+      <w:pPr>
+        <w:rPr>
+          <w:sz w:val="32"/>
+          <w:szCs w:val="32"/>
+        </w:rPr>
+      </w:pPr>
+    </w:p>
+    <w:p>
+      <w:pPr>
+        <w:rPr>
+          <w:sz w:val="32"/>
+          <w:szCs w:val="32"/>
+        </w:rPr>
+      </w:pPr>
+    </w:p>
+    <w:p>
+      <w:pPr>
+        <w:rPr>
+          <w:sz w:val="32"/>
+          <w:szCs w:val="32"/>
+        </w:rPr>
+      </w:pPr>
+    </w:p>
+    <w:p>
+      <w:pPr>
+        <w:rPr>
+          <w:sz w:val="32"/>
+          <w:szCs w:val="32"/>
+        </w:rPr>
+      </w:pPr>
+    </w:p>
+    <w:p>
+      <w:pPr>
+        <w:spacing w:after="0"/>
+        <w:jc w:val="center"/>
+        <w:rPr>
+          <w:b/>
+          <w:bCs/>
+          <w:sz w:val="40"/>
+          <w:szCs w:val="40"/>
+          <w:u w:val="single"/>
+        </w:rPr>
+      </w:pPr>
+      <w:r>
+        <w:rPr>
+          <w:b/>
+          <w:bCs/>
+          <w:sz w:val="40"/>
+          <w:szCs w:val="40"/>
+          <w:u w:val="single"/>
+        </w:rPr>
+        <w:lastRenderedPageBreak/>
         <w:t>Data, Data Storage and Data Processing</w:t>
       </w:r>
     </w:p>
@@ -85,10 +610,23 @@
         <w:t xml:space="preserve"> </w:t>
       </w:r>
       <w:r>
-        <w:t>and the database. The system may also use a camera module for photo-based doneness detection</w:t>
-      </w:r>
-      <w:r>
-        <w:t xml:space="preserve"> but we will try to use the users phone if possible</w:t>
+        <w:t xml:space="preserve">and the database. The system may also use a camera module for photo-based doneness </w:t>
+      </w:r>
+      <w:proofErr w:type="gramStart"/>
+      <w:r>
+        <w:t>detection</w:t>
+      </w:r>
+      <w:proofErr w:type="gramEnd"/>
+      <w:r>
+        <w:t xml:space="preserve"> but we will try to use the </w:t>
+      </w:r>
+      <w:proofErr w:type="gramStart"/>
+      <w:r>
+        <w:t>users</w:t>
+      </w:r>
+      <w:proofErr w:type="gramEnd"/>
+      <w:r>
+        <w:t xml:space="preserve"> phone if possible</w:t>
       </w:r>
       <w:r>
         <w:t>.</w:t>
@@ -436,7 +974,23 @@
         <w:t xml:space="preserve">How it works: The </w:t>
       </w:r>
       <w:r>
-        <w:t>users takes a picture of the meat inside and out and it gets compared to photos in the database to confirm if its cooking right or done</w:t>
+        <w:t xml:space="preserve">users </w:t>
+      </w:r>
+      <w:proofErr w:type="gramStart"/>
+      <w:r>
+        <w:t>takes</w:t>
+      </w:r>
+      <w:proofErr w:type="gramEnd"/>
+      <w:r>
+        <w:t xml:space="preserve"> a picture of the meat inside and out and it gets compared to photos in the database to confirm if </w:t>
+      </w:r>
+      <w:proofErr w:type="gramStart"/>
+      <w:r>
+        <w:t>its</w:t>
+      </w:r>
+      <w:proofErr w:type="gramEnd"/>
+      <w:r>
+        <w:t xml:space="preserve"> cooking right or done</w:t>
       </w:r>
       <w:r>
         <w:t>.</w:t>
@@ -785,7 +1339,15 @@
                               <w:t>Screen 1</w:t>
                             </w:r>
                             <w:r>
-                              <w:t xml:space="preserve"> – The landing page. Consists of a simple straight forward, with a choice between the high-risk meats that we have decided to focus on. Its important for all of these screens to follow our usability guideline, Simple and </w:t>
+                              <w:t xml:space="preserve"> – The landing page. Consists of a simple straight forward, with a choice between the high-risk meats that we have decided to focus on. Its important for </w:t>
+                            </w:r>
+                            <w:proofErr w:type="gramStart"/>
+                            <w:r>
+                              <w:t>all of</w:t>
+                            </w:r>
+                            <w:proofErr w:type="gramEnd"/>
+                            <w:r>
+                              <w:t xml:space="preserve"> these screens to follow our usability guideline, Simple and </w:t>
                             </w:r>
                             <w:r>
                               <w:t>intuitive</w:t>
@@ -829,7 +1391,15 @@
                         <w:t>Screen 1</w:t>
                       </w:r>
                       <w:r>
-                        <w:t xml:space="preserve"> – The landing page. Consists of a simple straight forward, with a choice between the high-risk meats that we have decided to focus on. Its important for all of these screens to follow our usability guideline, Simple and </w:t>
+                        <w:t xml:space="preserve"> – The landing page. Consists of a simple straight forward, with a choice between the high-risk meats that we have decided to focus on. Its important for </w:t>
+                      </w:r>
+                      <w:proofErr w:type="gramStart"/>
+                      <w:r>
+                        <w:t>all of</w:t>
+                      </w:r>
+                      <w:proofErr w:type="gramEnd"/>
+                      <w:r>
+                        <w:t xml:space="preserve"> these screens to follow our usability guideline, Simple and </w:t>
                       </w:r>
                       <w:r>
                         <w:t>intuitive</w:t>
@@ -902,7 +1472,7 @@
                     </pic:cNvPicPr>
                   </pic:nvPicPr>
                   <pic:blipFill>
-                    <a:blip r:embed="rId5">
+                    <a:blip r:embed="rId6">
                       <a:extLst>
                         <a:ext uri="{28A0092B-C50C-407E-A947-70E740481C1C}">
                           <a14:useLocalDpi xmlns:a14="http://schemas.microsoft.com/office/drawing/2010/main" val="0"/>
@@ -997,7 +1567,7 @@
                     <pic:cNvPicPr/>
                   </pic:nvPicPr>
                   <pic:blipFill>
-                    <a:blip r:embed="rId6"/>
+                    <a:blip r:embed="rId7"/>
                     <a:stretch>
                       <a:fillRect/>
                     </a:stretch>
@@ -1103,10 +1673,7 @@
                               <w:t>2</w:t>
                             </w:r>
                             <w:r>
-                              <w:t xml:space="preserve"> – </w:t>
-                            </w:r>
-                            <w:r>
-                              <w:t>App responds with this screen once meat is selected. The user is requested to connect the necessary hardware. The design is simple and clear what is requested from the user.</w:t>
+                              <w:t xml:space="preserve"> – App responds with this screen once meat is selected. The user is requested to connect the necessary hardware. The design is simple and clear what is requested from the user.</w:t>
                             </w:r>
                           </w:p>
                         </w:txbxContent>
@@ -1147,10 +1714,7 @@
                         <w:t>2</w:t>
                       </w:r>
                       <w:r>
-                        <w:t xml:space="preserve"> – </w:t>
-                      </w:r>
-                      <w:r>
-                        <w:t>App responds with this screen once meat is selected. The user is requested to connect the necessary hardware. The design is simple and clear what is requested from the user.</w:t>
+                        <w:t xml:space="preserve"> – App responds with this screen once meat is selected. The user is requested to connect the necessary hardware. The design is simple and clear what is requested from the user.</w:t>
                       </w:r>
                     </w:p>
                   </w:txbxContent>
@@ -1175,6 +1739,92 @@
 <file path=word/numbering.xml><?xml version="1.0" encoding="utf-8"?>
 <w:numbering xmlns:wpc="http://schemas.microsoft.com/office/word/2010/wordprocessingCanvas" xmlns:cx="http://schemas.microsoft.com/office/drawing/2014/chartex" xmlns:cx1="http://schemas.microsoft.com/office/drawing/2015/9/8/chartex" xmlns:cx2="http://schemas.microsoft.com/office/drawing/2015/10/21/chartex" xmlns:cx3="http://schemas.microsoft.com/office/drawing/2016/5/9/chartex" xmlns:cx4="http://schemas.microsoft.com/office/drawing/2016/5/10/chartex" xmlns:cx5="http://schemas.microsoft.com/office/drawing/2016/5/11/chartex" xmlns:cx6="http://schemas.microsoft.com/office/drawing/2016/5/12/chartex" xmlns:cx7="http://schemas.microsoft.com/office/drawing/2016/5/13/chartex" xmlns:cx8="http://schemas.microsoft.com/office/drawing/2016/5/14/chartex" xmlns:mc="http://schemas.openxmlformats.org/markup-compatibility/2006" xmlns:aink="http://schemas.microsoft.com/office/drawing/2016/ink" xmlns:am3d="http://schemas.microsoft.com/office/drawing/2017/model3d" xmlns:o="urn:schemas-microsoft-com:office:office" xmlns:oel="http://schemas.microsoft.com/office/2019/extlst" xmlns:r="http://schemas.openxmlformats.org/officeDocument/2006/relationships" xmlns:m="http://schemas.openxmlformats.org/officeDocument/2006/math" xmlns:v="urn:schemas-microsoft-com:vml" xmlns:wp14="http://schemas.microsoft.com/office/word/2010/wordprocessingDrawing" xmlns:wp="http://schemas.openxmlformats.org/drawingml/2006/wordprocessingDrawing" xmlns:w10="urn:schemas-microsoft-com:office:word" xmlns:w="http://schemas.openxmlformats.org/wordprocessingml/2006/main" xmlns:w14="http://schemas.microsoft.com/office/word/2010/wordml" xmlns:w15="http://schemas.microsoft.com/office/word/2012/wordml" xmlns:w16cex="http://schemas.microsoft.com/office/word/2018/wordml/cex" xmlns:w16cid="http://schemas.microsoft.com/office/word/2016/wordml/cid" xmlns:w16="http://schemas.microsoft.com/office/word/2018/wordml" xmlns:w16du="http://schemas.microsoft.com/office/word/2023/wordml/word16du" xmlns:w16sdtdh="http://schemas.microsoft.com/office/word/2020/wordml/sdtdatahash" xmlns:w16sdtfl="http://schemas.microsoft.com/office/word/2024/wordml/sdtformatlock" xmlns:w16se="http://schemas.microsoft.com/office/word/2015/wordml/symex" xmlns:wpg="http://schemas.microsoft.com/office/word/2010/wordprocessingGroup" xmlns:wpi="http://schemas.microsoft.com/office/word/2010/wordprocessingInk" xmlns:wne="http://schemas.microsoft.com/office/word/2006/wordml" xmlns:wps="http://schemas.microsoft.com/office/word/2010/wordprocessingShape" mc:Ignorable="w14 w15 w16se w16cid w16 w16cex w16sdtdh w16sdtfl w16du wp14">
   <w:abstractNum w:abstractNumId="0" w15:restartNumberingAfterBreak="0">
+    <w:nsid w:val="271B6F78"/>
+    <w:multiLevelType w:val="hybridMultilevel"/>
+    <w:tmpl w:val="4EDEF074"/>
+    <w:lvl w:ilvl="0" w:tplc="1809000F">
+      <w:start w:val="1"/>
+      <w:numFmt w:val="decimal"/>
+      <w:lvlText w:val="%1."/>
+      <w:lvlJc w:val="left"/>
+      <w:pPr>
+        <w:ind w:left="720" w:hanging="360"/>
+      </w:pPr>
+    </w:lvl>
+    <w:lvl w:ilvl="1" w:tplc="18090019" w:tentative="1">
+      <w:start w:val="1"/>
+      <w:numFmt w:val="lowerLetter"/>
+      <w:lvlText w:val="%2."/>
+      <w:lvlJc w:val="left"/>
+      <w:pPr>
+        <w:ind w:left="1440" w:hanging="360"/>
+      </w:pPr>
+    </w:lvl>
+    <w:lvl w:ilvl="2" w:tplc="1809001B" w:tentative="1">
+      <w:start w:val="1"/>
+      <w:numFmt w:val="lowerRoman"/>
+      <w:lvlText w:val="%3."/>
+      <w:lvlJc w:val="right"/>
+      <w:pPr>
+        <w:ind w:left="2160" w:hanging="180"/>
+      </w:pPr>
+    </w:lvl>
+    <w:lvl w:ilvl="3" w:tplc="1809000F" w:tentative="1">
+      <w:start w:val="1"/>
+      <w:numFmt w:val="decimal"/>
+      <w:lvlText w:val="%4."/>
+      <w:lvlJc w:val="left"/>
+      <w:pPr>
+        <w:ind w:left="2880" w:hanging="360"/>
+      </w:pPr>
+    </w:lvl>
+    <w:lvl w:ilvl="4" w:tplc="18090019" w:tentative="1">
+      <w:start w:val="1"/>
+      <w:numFmt w:val="lowerLetter"/>
+      <w:lvlText w:val="%5."/>
+      <w:lvlJc w:val="left"/>
+      <w:pPr>
+        <w:ind w:left="3600" w:hanging="360"/>
+      </w:pPr>
+    </w:lvl>
+    <w:lvl w:ilvl="5" w:tplc="1809001B" w:tentative="1">
+      <w:start w:val="1"/>
+      <w:numFmt w:val="lowerRoman"/>
+      <w:lvlText w:val="%6."/>
+      <w:lvlJc w:val="right"/>
+      <w:pPr>
+        <w:ind w:left="4320" w:hanging="180"/>
+      </w:pPr>
+    </w:lvl>
+    <w:lvl w:ilvl="6" w:tplc="1809000F" w:tentative="1">
+      <w:start w:val="1"/>
+      <w:numFmt w:val="decimal"/>
+      <w:lvlText w:val="%7."/>
+      <w:lvlJc w:val="left"/>
+      <w:pPr>
+        <w:ind w:left="5040" w:hanging="360"/>
+      </w:pPr>
+    </w:lvl>
+    <w:lvl w:ilvl="7" w:tplc="18090019" w:tentative="1">
+      <w:start w:val="1"/>
+      <w:numFmt w:val="lowerLetter"/>
+      <w:lvlText w:val="%8."/>
+      <w:lvlJc w:val="left"/>
+      <w:pPr>
+        <w:ind w:left="5760" w:hanging="360"/>
+      </w:pPr>
+    </w:lvl>
+    <w:lvl w:ilvl="8" w:tplc="1809001B" w:tentative="1">
+      <w:start w:val="1"/>
+      <w:numFmt w:val="lowerRoman"/>
+      <w:lvlText w:val="%9."/>
+      <w:lvlJc w:val="right"/>
+      <w:pPr>
+        <w:ind w:left="6480" w:hanging="180"/>
+      </w:pPr>
+    </w:lvl>
+  </w:abstractNum>
+  <w:abstractNum w:abstractNumId="1" w15:restartNumberingAfterBreak="0">
     <w:nsid w:val="2AE13E11"/>
     <w:multiLevelType w:val="multilevel"/>
     <w:tmpl w:val="85162482"/>
@@ -1323,7 +1973,7 @@
       </w:rPr>
     </w:lvl>
   </w:abstractNum>
-  <w:abstractNum w:abstractNumId="1" w15:restartNumberingAfterBreak="0">
+  <w:abstractNum w:abstractNumId="2" w15:restartNumberingAfterBreak="0">
     <w:nsid w:val="3CBD6CF5"/>
     <w:multiLevelType w:val="multilevel"/>
     <w:tmpl w:val="8EB2AEAA"/>
@@ -1472,7 +2122,7 @@
       </w:rPr>
     </w:lvl>
   </w:abstractNum>
-  <w:abstractNum w:abstractNumId="2" w15:restartNumberingAfterBreak="0">
+  <w:abstractNum w:abstractNumId="3" w15:restartNumberingAfterBreak="0">
     <w:nsid w:val="66895467"/>
     <w:multiLevelType w:val="multilevel"/>
     <w:tmpl w:val="73308B12"/>
@@ -1622,13 +2272,16 @@
     </w:lvl>
   </w:abstractNum>
   <w:num w:numId="1" w16cid:durableId="329412416">
+    <w:abstractNumId w:val="2"/>
+  </w:num>
+  <w:num w:numId="2" w16cid:durableId="2073504249">
     <w:abstractNumId w:val="1"/>
   </w:num>
-  <w:num w:numId="2" w16cid:durableId="2073504249">
+  <w:num w:numId="3" w16cid:durableId="1701468038">
+    <w:abstractNumId w:val="3"/>
+  </w:num>
+  <w:num w:numId="4" w16cid:durableId="46146079">
     <w:abstractNumId w:val="0"/>
-  </w:num>
-  <w:num w:numId="3" w16cid:durableId="1701468038">
-    <w:abstractNumId w:val="2"/>
   </w:num>
 </w:numbering>
 </file>
@@ -2237,7 +2890,6 @@
   <w:style w:type="character" w:default="1" w:styleId="DefaultParagraphFont">
     <w:name w:val="Default Paragraph Font"/>
     <w:uiPriority w:val="1"/>
-    <w:semiHidden/>
     <w:unhideWhenUsed/>
   </w:style>
   <w:style w:type="table" w:default="1" w:styleId="TableNormal">

</xml_diff>

<commit_message>
Add Introduction - Show off new Logo
Introduction and borders added to the document
</commit_message>
<xml_diff>
--- a/GCA1-IoT-PocketChef.docx
+++ b/GCA1-IoT-PocketChef.docx
@@ -4,6 +4,8 @@
   <w:body>
     <w:p>
       <w:pPr>
+        <w:spacing w:after="0"/>
+        <w:jc w:val="center"/>
         <w:rPr>
           <w:b/>
           <w:bCs/>
@@ -12,6 +14,338 @@
           <w:u w:val="single"/>
         </w:rPr>
       </w:pPr>
+      <w:r>
+        <w:rPr>
+          <w:b/>
+          <w:bCs/>
+          <w:sz w:val="40"/>
+          <w:szCs w:val="40"/>
+          <w:u w:val="single"/>
+        </w:rPr>
+        <w:t>Pocket Chef</w:t>
+      </w:r>
+    </w:p>
+    <w:p>
+      <w:pPr>
+        <w:spacing w:after="0"/>
+        <w:jc w:val="center"/>
+        <w:rPr>
+          <w:sz w:val="28"/>
+          <w:szCs w:val="28"/>
+        </w:rPr>
+      </w:pPr>
+      <w:r>
+        <w:rPr>
+          <w:b/>
+          <w:bCs/>
+          <w:noProof/>
+          <w:sz w:val="40"/>
+          <w:szCs w:val="40"/>
+          <w:u w:val="single"/>
+        </w:rPr>
+        <w:drawing>
+          <wp:anchor distT="0" distB="0" distL="114300" distR="114300" simplePos="0" relativeHeight="251666432" behindDoc="1" locked="0" layoutInCell="1" allowOverlap="1" wp14:anchorId="7FD0409D" wp14:editId="0071BAD6">
+            <wp:simplePos x="0" y="0"/>
+            <wp:positionH relativeFrom="column">
+              <wp:posOffset>1828800</wp:posOffset>
+            </wp:positionH>
+            <wp:positionV relativeFrom="page">
+              <wp:posOffset>1562100</wp:posOffset>
+            </wp:positionV>
+            <wp:extent cx="2057400" cy="2057400"/>
+            <wp:effectExtent l="133350" t="0" r="247650" b="190500"/>
+            <wp:wrapNone/>
+            <wp:docPr id="799094448" name="Picture 5"/>
+            <wp:cNvGraphicFramePr>
+              <a:graphicFrameLocks xmlns:a="http://schemas.openxmlformats.org/drawingml/2006/main" noChangeAspect="1"/>
+            </wp:cNvGraphicFramePr>
+            <a:graphic xmlns:a="http://schemas.openxmlformats.org/drawingml/2006/main">
+              <a:graphicData uri="http://schemas.openxmlformats.org/drawingml/2006/picture">
+                <pic:pic xmlns:pic="http://schemas.openxmlformats.org/drawingml/2006/picture">
+                  <pic:nvPicPr>
+                    <pic:cNvPr id="0" name="Picture 8"/>
+                    <pic:cNvPicPr>
+                      <a:picLocks noChangeAspect="1" noChangeArrowheads="1"/>
+                    </pic:cNvPicPr>
+                  </pic:nvPicPr>
+                  <pic:blipFill>
+                    <a:blip r:embed="rId6" cstate="print">
+                      <a:extLst>
+                        <a:ext uri="{28A0092B-C50C-407E-A947-70E740481C1C}">
+                          <a14:useLocalDpi xmlns:a14="http://schemas.microsoft.com/office/drawing/2010/main" val="0"/>
+                        </a:ext>
+                      </a:extLst>
+                    </a:blip>
+                    <a:srcRect/>
+                    <a:stretch>
+                      <a:fillRect/>
+                    </a:stretch>
+                  </pic:blipFill>
+                  <pic:spPr bwMode="auto">
+                    <a:xfrm>
+                      <a:off x="0" y="0"/>
+                      <a:ext cx="2057400" cy="2057400"/>
+                    </a:xfrm>
+                    <a:prstGeom prst="roundRect">
+                      <a:avLst>
+                        <a:gd name="adj" fmla="val 16667"/>
+                      </a:avLst>
+                    </a:prstGeom>
+                    <a:ln>
+                      <a:noFill/>
+                    </a:ln>
+                    <a:effectLst>
+                      <a:outerShdw blurRad="152400" dist="12000" dir="900000" sy="98000" kx="110000" ky="200000" algn="tl" rotWithShape="0">
+                        <a:srgbClr val="000000">
+                          <a:alpha val="30000"/>
+                        </a:srgbClr>
+                      </a:outerShdw>
+                    </a:effectLst>
+                    <a:scene3d>
+                      <a:camera prst="perspectiveRelaxed">
+                        <a:rot lat="19800000" lon="1200000" rev="20820000"/>
+                      </a:camera>
+                      <a:lightRig rig="threePt" dir="t"/>
+                    </a:scene3d>
+                    <a:sp3d contourW="6350" prstMaterial="matte">
+                      <a:bevelT w="101600" h="101600"/>
+                      <a:contourClr>
+                        <a:srgbClr val="969696"/>
+                      </a:contourClr>
+                    </a:sp3d>
+                  </pic:spPr>
+                </pic:pic>
+              </a:graphicData>
+            </a:graphic>
+            <wp14:sizeRelH relativeFrom="margin">
+              <wp14:pctWidth>0</wp14:pctWidth>
+            </wp14:sizeRelH>
+            <wp14:sizeRelV relativeFrom="margin">
+              <wp14:pctHeight>0</wp14:pctHeight>
+            </wp14:sizeRelV>
+          </wp:anchor>
+        </w:drawing>
+      </w:r>
+      <w:r>
+        <w:rPr>
+          <w:sz w:val="28"/>
+          <w:szCs w:val="28"/>
+        </w:rPr>
+        <w:t>GCA1 IoT – Dylan Smyth, Joshua Donnelly, Luke Clarke</w:t>
+      </w:r>
+    </w:p>
+    <w:p>
+      <w:pPr>
+        <w:spacing w:after="0"/>
+        <w:jc w:val="center"/>
+        <w:rPr>
+          <w:sz w:val="28"/>
+          <w:szCs w:val="28"/>
+        </w:rPr>
+      </w:pPr>
+    </w:p>
+    <w:p>
+      <w:pPr>
+        <w:spacing w:after="0"/>
+        <w:jc w:val="center"/>
+        <w:rPr>
+          <w:sz w:val="28"/>
+          <w:szCs w:val="28"/>
+        </w:rPr>
+      </w:pPr>
+    </w:p>
+    <w:p>
+      <w:pPr>
+        <w:spacing w:after="0"/>
+        <w:jc w:val="center"/>
+        <w:rPr>
+          <w:sz w:val="28"/>
+          <w:szCs w:val="28"/>
+        </w:rPr>
+      </w:pPr>
+    </w:p>
+    <w:p>
+      <w:pPr>
+        <w:spacing w:after="0"/>
+        <w:jc w:val="center"/>
+        <w:rPr>
+          <w:sz w:val="28"/>
+          <w:szCs w:val="28"/>
+        </w:rPr>
+      </w:pPr>
+    </w:p>
+    <w:p>
+      <w:pPr>
+        <w:spacing w:after="0"/>
+        <w:jc w:val="center"/>
+        <w:rPr>
+          <w:sz w:val="28"/>
+          <w:szCs w:val="28"/>
+        </w:rPr>
+      </w:pPr>
+    </w:p>
+    <w:p>
+      <w:pPr>
+        <w:spacing w:after="0"/>
+        <w:jc w:val="center"/>
+        <w:rPr>
+          <w:sz w:val="28"/>
+          <w:szCs w:val="28"/>
+        </w:rPr>
+      </w:pPr>
+    </w:p>
+    <w:p>
+      <w:pPr>
+        <w:spacing w:after="0"/>
+        <w:jc w:val="center"/>
+        <w:rPr>
+          <w:sz w:val="28"/>
+          <w:szCs w:val="28"/>
+        </w:rPr>
+      </w:pPr>
+    </w:p>
+    <w:p>
+      <w:pPr>
+        <w:spacing w:after="0"/>
+        <w:jc w:val="center"/>
+        <w:rPr>
+          <w:sz w:val="28"/>
+          <w:szCs w:val="28"/>
+        </w:rPr>
+      </w:pPr>
+    </w:p>
+    <w:p>
+      <w:pPr>
+        <w:spacing w:after="0"/>
+        <w:jc w:val="center"/>
+        <w:rPr>
+          <w:sz w:val="28"/>
+          <w:szCs w:val="28"/>
+        </w:rPr>
+      </w:pPr>
+    </w:p>
+    <w:p>
+      <w:pPr>
+        <w:spacing w:after="0"/>
+        <w:jc w:val="center"/>
+        <w:rPr>
+          <w:sz w:val="28"/>
+          <w:szCs w:val="28"/>
+        </w:rPr>
+      </w:pPr>
+    </w:p>
+    <w:p>
+      <w:pPr>
+        <w:spacing w:after="0"/>
+        <w:rPr>
+          <w:b/>
+          <w:bCs/>
+          <w:sz w:val="28"/>
+          <w:szCs w:val="28"/>
+        </w:rPr>
+      </w:pPr>
+      <w:r>
+        <w:rPr>
+          <w:b/>
+          <w:bCs/>
+          <w:sz w:val="28"/>
+          <w:szCs w:val="28"/>
+        </w:rPr>
+        <w:t>Introduction</w:t>
+      </w:r>
+    </w:p>
+    <w:p>
+      <w:pPr>
+        <w:spacing w:after="0"/>
+        <w:rPr>
+          <w:sz w:val="28"/>
+          <w:szCs w:val="28"/>
+        </w:rPr>
+      </w:pPr>
+      <w:r>
+        <w:rPr>
+          <w:sz w:val="28"/>
+          <w:szCs w:val="28"/>
+        </w:rPr>
+        <w:t>In this project we will discuss what our project is? why this project? And how are we going to achieve our goals. We outline what hardware we will be using, and how they will be implemented in the final project.</w:t>
+      </w:r>
+      <w:r>
+        <w:rPr>
+          <w:sz w:val="28"/>
+          <w:szCs w:val="28"/>
+        </w:rPr>
+        <w:t xml:space="preserve"> We showcase our early prototype and detail how we adapted that prototype </w:t>
+      </w:r>
+      <w:proofErr w:type="gramStart"/>
+      <w:r>
+        <w:rPr>
+          <w:sz w:val="28"/>
+          <w:szCs w:val="28"/>
+        </w:rPr>
+        <w:t>as a result of</w:t>
+      </w:r>
+      <w:proofErr w:type="gramEnd"/>
+      <w:r>
+        <w:rPr>
+          <w:sz w:val="28"/>
+          <w:szCs w:val="28"/>
+        </w:rPr>
+        <w:t xml:space="preserve"> feedback from our testing.</w:t>
+      </w:r>
+    </w:p>
+    <w:p>
+      <w:pPr>
+        <w:spacing w:after="0"/>
+        <w:rPr>
+          <w:sz w:val="28"/>
+          <w:szCs w:val="28"/>
+        </w:rPr>
+      </w:pPr>
+    </w:p>
+    <w:p>
+      <w:pPr>
+        <w:spacing w:after="0"/>
+        <w:rPr>
+          <w:sz w:val="28"/>
+          <w:szCs w:val="28"/>
+        </w:rPr>
+      </w:pPr>
+    </w:p>
+    <w:p>
+      <w:pPr>
+        <w:spacing w:after="0"/>
+        <w:rPr>
+          <w:b/>
+          <w:bCs/>
+          <w:sz w:val="28"/>
+          <w:szCs w:val="28"/>
+        </w:rPr>
+      </w:pPr>
+      <w:r>
+        <w:rPr>
+          <w:b/>
+          <w:bCs/>
+          <w:sz w:val="28"/>
+          <w:szCs w:val="28"/>
+        </w:rPr>
+        <w:t>What is Pocket Chef?</w:t>
+      </w:r>
+    </w:p>
+    <w:p>
+      <w:pPr>
+        <w:spacing w:after="0"/>
+        <w:rPr>
+          <w:sz w:val="32"/>
+          <w:szCs w:val="32"/>
+        </w:rPr>
+      </w:pPr>
+      <w:r>
+        <w:rPr>
+          <w:sz w:val="28"/>
+          <w:szCs w:val="28"/>
+        </w:rPr>
+        <w:t>Pocket chef is a tool for inexperienced cooks, such as students, to learn the difficult but necessary skill of cooking. Cooking can be dangerous, so we have decided to focus on helping specifically with high-risk food (e.g. Chicken or pork). Pocket Chef connects with a thermometer through a connection with the Raspberry Pi over Flask. The application is simple and intuitive, but informative and helpful.</w:t>
+      </w:r>
       <w:r>
         <w:rPr>
           <w:b/>
@@ -399,7 +733,7 @@
                     </pic:cNvPicPr>
                   </pic:nvPicPr>
                   <pic:blipFill>
-                    <a:blip r:embed="rId5">
+                    <a:blip r:embed="rId7">
                       <a:extLst>
                         <a:ext uri="{28A0092B-C50C-407E-A947-70E740481C1C}">
                           <a14:useLocalDpi xmlns:a14="http://schemas.microsoft.com/office/drawing/2010/main" val="0"/>
@@ -1472,7 +1806,7 @@
                     </pic:cNvPicPr>
                   </pic:nvPicPr>
                   <pic:blipFill>
-                    <a:blip r:embed="rId6">
+                    <a:blip r:embed="rId8">
                       <a:extLst>
                         <a:ext uri="{28A0092B-C50C-407E-A947-70E740481C1C}">
                           <a14:useLocalDpi xmlns:a14="http://schemas.microsoft.com/office/drawing/2010/main" val="0"/>
@@ -1567,7 +1901,7 @@
                     <pic:cNvPicPr/>
                   </pic:nvPicPr>
                   <pic:blipFill>
-                    <a:blip r:embed="rId7"/>
+                    <a:blip r:embed="rId9"/>
                     <a:stretch>
                       <a:fillRect/>
                     </a:stretch>
@@ -1729,6 +2063,12 @@
     <w:sectPr>
       <w:pgSz w:w="11906" w:h="16838"/>
       <w:pgMar w:top="1440" w:right="1440" w:bottom="1440" w:left="1440" w:header="708" w:footer="708" w:gutter="0"/>
+      <w:pgBorders w:offsetFrom="page">
+        <w:top w:val="single" w:sz="4" w:space="24" w:color="auto"/>
+        <w:left w:val="single" w:sz="4" w:space="24" w:color="auto"/>
+        <w:bottom w:val="single" w:sz="4" w:space="24" w:color="auto"/>
+        <w:right w:val="single" w:sz="4" w:space="24" w:color="auto"/>
+      </w:pgBorders>
       <w:cols w:space="708"/>
       <w:docGrid w:linePitch="360"/>
     </w:sectPr>
@@ -3519,4 +3859,16 @@
     </a:ext>
   </a:extLst>
 </a:theme>
+</file>
+
+<file path=customXml/item1.xml><?xml version="1.0" encoding="utf-8"?>
+<b:Sources xmlns:b="http://schemas.openxmlformats.org/officeDocument/2006/bibliography" xmlns="http://schemas.openxmlformats.org/officeDocument/2006/bibliography" SelectedStyle="\APASixthEditionOfficeOnline.xsl" StyleName="APA" Version="6"/>
+</file>
+
+<file path=customXml/itemProps1.xml><?xml version="1.0" encoding="utf-8"?>
+<ds:datastoreItem xmlns:ds="http://schemas.openxmlformats.org/officeDocument/2006/customXml" ds:itemID="{2118A51A-F7B9-4C38-933E-B9021DF6421D}">
+  <ds:schemaRefs>
+    <ds:schemaRef ds:uri="http://schemas.openxmlformats.org/officeDocument/2006/bibliography"/>
+  </ds:schemaRefs>
+</ds:datastoreItem>
 </file>
</xml_diff>